<commit_message>
Dodat ssu, izmenjen glavni fajl
</commit_message>
<xml_diff>
--- a/GurmanGuide.docx
+++ b/GurmanGuide.docx
@@ -292,7 +292,7 @@
         </w:rPr>
         <w:fldChar w:fldCharType="separate"/>
       </w:r>
-      <w:hyperlink w:anchor="_Toc11945656" w:history="1">
+      <w:hyperlink w:anchor="_Toc11946777" w:history="1">
         <w:r>
           <w:rPr>
             <w:rStyle w:val="Hyperlink"/>
@@ -328,7 +328,7 @@
           <w:rPr>
             <w:webHidden/>
           </w:rPr>
-          <w:instrText xml:space="preserve"> PAGEREF _Toc11945656 \h </w:instrText>
+          <w:instrText xml:space="preserve"> PAGEREF _Toc11946777 \h </w:instrText>
         </w:r>
         <w:r>
           <w:rPr>
@@ -363,7 +363,7 @@
           <w:lang w:val="sr-Latn-RS" w:eastAsia="sr-Latn-RS"/>
         </w:rPr>
       </w:pPr>
-      <w:hyperlink w:anchor="_Toc11945657" w:history="1">
+      <w:hyperlink w:anchor="_Toc11946778" w:history="1">
         <w:r>
           <w:rPr>
             <w:rStyle w:val="Hyperlink"/>
@@ -399,7 +399,7 @@
           <w:rPr>
             <w:webHidden/>
           </w:rPr>
-          <w:instrText xml:space="preserve"> PAGEREF _Toc11945657 \h </w:instrText>
+          <w:instrText xml:space="preserve"> PAGEREF _Toc11946778 \h </w:instrText>
         </w:r>
         <w:r>
           <w:rPr>
@@ -434,7 +434,7 @@
           <w:lang w:val="sr-Latn-RS" w:eastAsia="sr-Latn-RS"/>
         </w:rPr>
       </w:pPr>
-      <w:hyperlink w:anchor="_Toc11945658" w:history="1">
+      <w:hyperlink w:anchor="_Toc11946779" w:history="1">
         <w:r>
           <w:rPr>
             <w:rStyle w:val="Hyperlink"/>
@@ -470,7 +470,7 @@
           <w:rPr>
             <w:webHidden/>
           </w:rPr>
-          <w:instrText xml:space="preserve"> PAGEREF _Toc11945658 \h </w:instrText>
+          <w:instrText xml:space="preserve"> PAGEREF _Toc11946779 \h </w:instrText>
         </w:r>
         <w:r>
           <w:rPr>
@@ -505,7 +505,7 @@
           <w:lang w:val="sr-Latn-RS" w:eastAsia="sr-Latn-RS"/>
         </w:rPr>
       </w:pPr>
-      <w:hyperlink w:anchor="_Toc11945659" w:history="1">
+      <w:hyperlink w:anchor="_Toc11946780" w:history="1">
         <w:r>
           <w:rPr>
             <w:rStyle w:val="Hyperlink"/>
@@ -541,7 +541,7 @@
           <w:rPr>
             <w:webHidden/>
           </w:rPr>
-          <w:instrText xml:space="preserve"> PAGEREF _Toc11945659 \h </w:instrText>
+          <w:instrText xml:space="preserve"> PAGEREF _Toc11946780 \h </w:instrText>
         </w:r>
         <w:r>
           <w:rPr>
@@ -576,7 +576,7 @@
           <w:lang w:val="sr-Latn-RS" w:eastAsia="sr-Latn-RS"/>
         </w:rPr>
       </w:pPr>
-      <w:hyperlink w:anchor="_Toc11945660" w:history="1">
+      <w:hyperlink w:anchor="_Toc11946781" w:history="1">
         <w:r>
           <w:rPr>
             <w:rStyle w:val="Hyperlink"/>
@@ -612,7 +612,7 @@
           <w:rPr>
             <w:webHidden/>
           </w:rPr>
-          <w:instrText xml:space="preserve"> PAGEREF _Toc11945660 \h </w:instrText>
+          <w:instrText xml:space="preserve"> PAGEREF _Toc11946781 \h </w:instrText>
         </w:r>
         <w:r>
           <w:rPr>
@@ -647,7 +647,7 @@
           <w:lang w:val="sr-Latn-RS" w:eastAsia="sr-Latn-RS"/>
         </w:rPr>
       </w:pPr>
-      <w:hyperlink w:anchor="_Toc11945661" w:history="1">
+      <w:hyperlink w:anchor="_Toc11946782" w:history="1">
         <w:r>
           <w:rPr>
             <w:rStyle w:val="Hyperlink"/>
@@ -683,7 +683,7 @@
           <w:rPr>
             <w:webHidden/>
           </w:rPr>
-          <w:instrText xml:space="preserve"> PAGEREF _Toc11945661 \h </w:instrText>
+          <w:instrText xml:space="preserve"> PAGEREF _Toc11946782 \h </w:instrText>
         </w:r>
         <w:r>
           <w:rPr>
@@ -718,7 +718,7 @@
           <w:lang w:val="sr-Latn-RS" w:eastAsia="sr-Latn-RS"/>
         </w:rPr>
       </w:pPr>
-      <w:hyperlink w:anchor="_Toc11945662" w:history="1">
+      <w:hyperlink w:anchor="_Toc11946783" w:history="1">
         <w:r>
           <w:rPr>
             <w:rStyle w:val="Hyperlink"/>
@@ -754,7 +754,7 @@
           <w:rPr>
             <w:webHidden/>
           </w:rPr>
-          <w:instrText xml:space="preserve"> PAGEREF _Toc11945662 \h </w:instrText>
+          <w:instrText xml:space="preserve"> PAGEREF _Toc11946783 \h </w:instrText>
         </w:r>
         <w:r>
           <w:rPr>
@@ -789,7 +789,7 @@
           <w:lang w:val="sr-Latn-RS" w:eastAsia="sr-Latn-RS"/>
         </w:rPr>
       </w:pPr>
-      <w:hyperlink w:anchor="_Toc11945663" w:history="1">
+      <w:hyperlink w:anchor="_Toc11946784" w:history="1">
         <w:r>
           <w:rPr>
             <w:rStyle w:val="Hyperlink"/>
@@ -825,7 +825,7 @@
           <w:rPr>
             <w:webHidden/>
           </w:rPr>
-          <w:instrText xml:space="preserve"> PAGEREF _Toc11945663 \h </w:instrText>
+          <w:instrText xml:space="preserve"> PAGEREF _Toc11946784 \h </w:instrText>
         </w:r>
         <w:r>
           <w:rPr>
@@ -860,7 +860,7 @@
           <w:lang w:val="sr-Latn-RS" w:eastAsia="sr-Latn-RS"/>
         </w:rPr>
       </w:pPr>
-      <w:hyperlink w:anchor="_Toc11945664" w:history="1">
+      <w:hyperlink w:anchor="_Toc11946785" w:history="1">
         <w:r>
           <w:rPr>
             <w:rStyle w:val="Hyperlink"/>
@@ -896,7 +896,7 @@
           <w:rPr>
             <w:webHidden/>
           </w:rPr>
-          <w:instrText xml:space="preserve"> PAGEREF _Toc11945664 \h </w:instrText>
+          <w:instrText xml:space="preserve"> PAGEREF _Toc11946785 \h </w:instrText>
         </w:r>
         <w:r>
           <w:rPr>
@@ -931,7 +931,7 @@
           <w:lang w:val="sr-Latn-RS" w:eastAsia="sr-Latn-RS"/>
         </w:rPr>
       </w:pPr>
-      <w:hyperlink w:anchor="_Toc11945665" w:history="1">
+      <w:hyperlink w:anchor="_Toc11946786" w:history="1">
         <w:r>
           <w:rPr>
             <w:rStyle w:val="Hyperlink"/>
@@ -967,7 +967,7 @@
           <w:rPr>
             <w:webHidden/>
           </w:rPr>
-          <w:instrText xml:space="preserve"> PAGEREF _Toc11945665 \h </w:instrText>
+          <w:instrText xml:space="preserve"> PAGEREF _Toc11946786 \h </w:instrText>
         </w:r>
         <w:r>
           <w:rPr>
@@ -1002,7 +1002,7 @@
           <w:lang w:val="sr-Latn-RS" w:eastAsia="sr-Latn-RS"/>
         </w:rPr>
       </w:pPr>
-      <w:hyperlink w:anchor="_Toc11945666" w:history="1">
+      <w:hyperlink w:anchor="_Toc11946787" w:history="1">
         <w:r>
           <w:rPr>
             <w:rStyle w:val="Hyperlink"/>
@@ -1038,7 +1038,7 @@
           <w:rPr>
             <w:webHidden/>
           </w:rPr>
-          <w:instrText xml:space="preserve"> PAGEREF _Toc11945666 \h </w:instrText>
+          <w:instrText xml:space="preserve"> PAGEREF _Toc11946787 \h </w:instrText>
         </w:r>
         <w:r>
           <w:rPr>
@@ -1073,7 +1073,7 @@
           <w:lang w:val="sr-Latn-RS" w:eastAsia="sr-Latn-RS"/>
         </w:rPr>
       </w:pPr>
-      <w:hyperlink w:anchor="_Toc11945667" w:history="1">
+      <w:hyperlink w:anchor="_Toc11946788" w:history="1">
         <w:r>
           <w:rPr>
             <w:rStyle w:val="Hyperlink"/>
@@ -1109,7 +1109,7 @@
           <w:rPr>
             <w:webHidden/>
           </w:rPr>
-          <w:instrText xml:space="preserve"> PAGEREF _Toc11945667 \h </w:instrText>
+          <w:instrText xml:space="preserve"> PAGEREF _Toc11946788 \h </w:instrText>
         </w:r>
         <w:r>
           <w:rPr>
@@ -1144,7 +1144,7 @@
           <w:lang w:val="sr-Latn-RS" w:eastAsia="sr-Latn-RS"/>
         </w:rPr>
       </w:pPr>
-      <w:hyperlink w:anchor="_Toc11945668" w:history="1">
+      <w:hyperlink w:anchor="_Toc11946789" w:history="1">
         <w:r>
           <w:rPr>
             <w:rStyle w:val="Hyperlink"/>
@@ -1180,7 +1180,7 @@
           <w:rPr>
             <w:webHidden/>
           </w:rPr>
-          <w:instrText xml:space="preserve"> PAGEREF _Toc11945668 \h </w:instrText>
+          <w:instrText xml:space="preserve"> PAGEREF _Toc11946789 \h </w:instrText>
         </w:r>
         <w:r>
           <w:rPr>
@@ -1215,7 +1215,7 @@
           <w:lang w:val="sr-Latn-RS" w:eastAsia="sr-Latn-RS"/>
         </w:rPr>
       </w:pPr>
-      <w:hyperlink w:anchor="_Toc11945669" w:history="1">
+      <w:hyperlink w:anchor="_Toc11946790" w:history="1">
         <w:r>
           <w:rPr>
             <w:rStyle w:val="Hyperlink"/>
@@ -1251,7 +1251,7 @@
           <w:rPr>
             <w:webHidden/>
           </w:rPr>
-          <w:instrText xml:space="preserve"> PAGEREF _Toc11945669 \h </w:instrText>
+          <w:instrText xml:space="preserve"> PAGEREF _Toc11946790 \h </w:instrText>
         </w:r>
         <w:r>
           <w:rPr>
@@ -1286,7 +1286,7 @@
           <w:lang w:val="sr-Latn-RS" w:eastAsia="sr-Latn-RS"/>
         </w:rPr>
       </w:pPr>
-      <w:hyperlink w:anchor="_Toc11945670" w:history="1">
+      <w:hyperlink w:anchor="_Toc11946791" w:history="1">
         <w:r>
           <w:rPr>
             <w:rStyle w:val="Hyperlink"/>
@@ -1322,7 +1322,7 @@
           <w:rPr>
             <w:webHidden/>
           </w:rPr>
-          <w:instrText xml:space="preserve"> PAGEREF _Toc11945670 \h </w:instrText>
+          <w:instrText xml:space="preserve"> PAGEREF _Toc11946791 \h </w:instrText>
         </w:r>
         <w:r>
           <w:rPr>
@@ -1357,7 +1357,7 @@
           <w:lang w:val="sr-Latn-RS" w:eastAsia="sr-Latn-RS"/>
         </w:rPr>
       </w:pPr>
-      <w:hyperlink w:anchor="_Toc11945671" w:history="1">
+      <w:hyperlink w:anchor="_Toc11946792" w:history="1">
         <w:r>
           <w:rPr>
             <w:rStyle w:val="Hyperlink"/>
@@ -1393,7 +1393,7 @@
           <w:rPr>
             <w:webHidden/>
           </w:rPr>
-          <w:instrText xml:space="preserve"> PAGEREF _Toc11945671 \h </w:instrText>
+          <w:instrText xml:space="preserve"> PAGEREF _Toc11946792 \h </w:instrText>
         </w:r>
         <w:r>
           <w:rPr>
@@ -1428,7 +1428,7 @@
           <w:lang w:val="sr-Latn-RS" w:eastAsia="sr-Latn-RS"/>
         </w:rPr>
       </w:pPr>
-      <w:hyperlink w:anchor="_Toc11945672" w:history="1">
+      <w:hyperlink w:anchor="_Toc11946793" w:history="1">
         <w:r>
           <w:rPr>
             <w:rStyle w:val="Hyperlink"/>
@@ -1464,7 +1464,7 @@
           <w:rPr>
             <w:webHidden/>
           </w:rPr>
-          <w:instrText xml:space="preserve"> PAGEREF _Toc11945672 \h </w:instrText>
+          <w:instrText xml:space="preserve"> PAGEREF _Toc11946793 \h </w:instrText>
         </w:r>
         <w:r>
           <w:rPr>
@@ -1499,7 +1499,7 @@
           <w:lang w:val="sr-Latn-RS" w:eastAsia="sr-Latn-RS"/>
         </w:rPr>
       </w:pPr>
-      <w:hyperlink w:anchor="_Toc11945673" w:history="1">
+      <w:hyperlink w:anchor="_Toc11946794" w:history="1">
         <w:r>
           <w:rPr>
             <w:rStyle w:val="Hyperlink"/>
@@ -1535,7 +1535,7 @@
           <w:rPr>
             <w:webHidden/>
           </w:rPr>
-          <w:instrText xml:space="preserve"> PAGEREF _Toc11945673 \h </w:instrText>
+          <w:instrText xml:space="preserve"> PAGEREF _Toc11946794 \h </w:instrText>
         </w:r>
         <w:r>
           <w:rPr>
@@ -1570,7 +1570,7 @@
           <w:lang w:val="sr-Latn-RS" w:eastAsia="sr-Latn-RS"/>
         </w:rPr>
       </w:pPr>
-      <w:hyperlink w:anchor="_Toc11945674" w:history="1">
+      <w:hyperlink w:anchor="_Toc11946795" w:history="1">
         <w:r>
           <w:rPr>
             <w:rStyle w:val="Hyperlink"/>
@@ -1606,7 +1606,7 @@
           <w:rPr>
             <w:webHidden/>
           </w:rPr>
-          <w:instrText xml:space="preserve"> PAGEREF _Toc11945674 \h </w:instrText>
+          <w:instrText xml:space="preserve"> PAGEREF _Toc11946795 \h </w:instrText>
         </w:r>
         <w:r>
           <w:rPr>
@@ -1641,7 +1641,7 @@
           <w:lang w:val="sr-Latn-RS" w:eastAsia="sr-Latn-RS"/>
         </w:rPr>
       </w:pPr>
-      <w:hyperlink w:anchor="_Toc11945675" w:history="1">
+      <w:hyperlink w:anchor="_Toc11946796" w:history="1">
         <w:r>
           <w:rPr>
             <w:rStyle w:val="Hyperlink"/>
@@ -1677,7 +1677,7 @@
           <w:rPr>
             <w:webHidden/>
           </w:rPr>
-          <w:instrText xml:space="preserve"> PAGEREF _Toc11945675 \h </w:instrText>
+          <w:instrText xml:space="preserve"> PAGEREF _Toc11946796 \h </w:instrText>
         </w:r>
         <w:r>
           <w:rPr>
@@ -1712,7 +1712,7 @@
           <w:lang w:val="sr-Latn-RS" w:eastAsia="sr-Latn-RS"/>
         </w:rPr>
       </w:pPr>
-      <w:hyperlink w:anchor="_Toc11945676" w:history="1">
+      <w:hyperlink w:anchor="_Toc11946797" w:history="1">
         <w:r>
           <w:rPr>
             <w:rStyle w:val="Hyperlink"/>
@@ -1748,7 +1748,7 @@
           <w:rPr>
             <w:webHidden/>
           </w:rPr>
-          <w:instrText xml:space="preserve"> PAGEREF _Toc11945676 \h </w:instrText>
+          <w:instrText xml:space="preserve"> PAGEREF _Toc11946797 \h </w:instrText>
         </w:r>
         <w:r>
           <w:rPr>
@@ -1783,7 +1783,7 @@
           <w:lang w:val="sr-Latn-RS" w:eastAsia="sr-Latn-RS"/>
         </w:rPr>
       </w:pPr>
-      <w:hyperlink w:anchor="_Toc11945677" w:history="1">
+      <w:hyperlink w:anchor="_Toc11946798" w:history="1">
         <w:r>
           <w:rPr>
             <w:rStyle w:val="Hyperlink"/>
@@ -1819,7 +1819,7 @@
           <w:rPr>
             <w:webHidden/>
           </w:rPr>
-          <w:instrText xml:space="preserve"> PAGEREF _Toc11945677 \h </w:instrText>
+          <w:instrText xml:space="preserve"> PAGEREF _Toc11946798 \h </w:instrText>
         </w:r>
         <w:r>
           <w:rPr>
@@ -1854,7 +1854,7 @@
           <w:lang w:val="sr-Latn-RS" w:eastAsia="sr-Latn-RS"/>
         </w:rPr>
       </w:pPr>
-      <w:hyperlink w:anchor="_Toc11945678" w:history="1">
+      <w:hyperlink w:anchor="_Toc11946799" w:history="1">
         <w:r>
           <w:rPr>
             <w:rStyle w:val="Hyperlink"/>
@@ -1890,7 +1890,7 @@
           <w:rPr>
             <w:webHidden/>
           </w:rPr>
-          <w:instrText xml:space="preserve"> PAGEREF _Toc11945678 \h </w:instrText>
+          <w:instrText xml:space="preserve"> PAGEREF _Toc11946799 \h </w:instrText>
         </w:r>
         <w:r>
           <w:rPr>
@@ -1925,7 +1925,7 @@
           <w:lang w:val="sr-Latn-RS" w:eastAsia="sr-Latn-RS"/>
         </w:rPr>
       </w:pPr>
-      <w:hyperlink w:anchor="_Toc11945679" w:history="1">
+      <w:hyperlink w:anchor="_Toc11946800" w:history="1">
         <w:r>
           <w:rPr>
             <w:rStyle w:val="Hyperlink"/>
@@ -1961,7 +1961,7 @@
           <w:rPr>
             <w:webHidden/>
           </w:rPr>
-          <w:instrText xml:space="preserve"> PAGEREF _Toc11945679 \h </w:instrText>
+          <w:instrText xml:space="preserve"> PAGEREF _Toc11946800 \h </w:instrText>
         </w:r>
         <w:r>
           <w:rPr>
@@ -1996,7 +1996,7 @@
           <w:lang w:val="sr-Latn-RS" w:eastAsia="sr-Latn-RS"/>
         </w:rPr>
       </w:pPr>
-      <w:hyperlink w:anchor="_Toc11945680" w:history="1">
+      <w:hyperlink w:anchor="_Toc11946801" w:history="1">
         <w:r>
           <w:rPr>
             <w:rStyle w:val="Hyperlink"/>
@@ -2032,7 +2032,7 @@
           <w:rPr>
             <w:webHidden/>
           </w:rPr>
-          <w:instrText xml:space="preserve"> PAGEREF _Toc11945680 \h </w:instrText>
+          <w:instrText xml:space="preserve"> PAGEREF _Toc11946801 \h </w:instrText>
         </w:r>
         <w:r>
           <w:rPr>
@@ -2067,7 +2067,7 @@
           <w:lang w:val="sr-Latn-RS" w:eastAsia="sr-Latn-RS"/>
         </w:rPr>
       </w:pPr>
-      <w:hyperlink w:anchor="_Toc11945681" w:history="1">
+      <w:hyperlink w:anchor="_Toc11946802" w:history="1">
         <w:r>
           <w:rPr>
             <w:rStyle w:val="Hyperlink"/>
@@ -2103,7 +2103,7 @@
           <w:rPr>
             <w:webHidden/>
           </w:rPr>
-          <w:instrText xml:space="preserve"> PAGEREF _Toc11945681 \h </w:instrText>
+          <w:instrText xml:space="preserve"> PAGEREF _Toc11946802 \h </w:instrText>
         </w:r>
         <w:r>
           <w:rPr>
@@ -2138,7 +2138,7 @@
           <w:lang w:val="sr-Latn-RS" w:eastAsia="sr-Latn-RS"/>
         </w:rPr>
       </w:pPr>
-      <w:hyperlink w:anchor="_Toc11945682" w:history="1">
+      <w:hyperlink w:anchor="_Toc11946803" w:history="1">
         <w:r>
           <w:rPr>
             <w:rStyle w:val="Hyperlink"/>
@@ -2174,7 +2174,7 @@
           <w:rPr>
             <w:webHidden/>
           </w:rPr>
-          <w:instrText xml:space="preserve"> PAGEREF _Toc11945682 \h </w:instrText>
+          <w:instrText xml:space="preserve"> PAGEREF _Toc11946803 \h </w:instrText>
         </w:r>
         <w:r>
           <w:rPr>
@@ -2209,7 +2209,7 @@
           <w:lang w:val="sr-Latn-RS" w:eastAsia="sr-Latn-RS"/>
         </w:rPr>
       </w:pPr>
-      <w:hyperlink w:anchor="_Toc11945683" w:history="1">
+      <w:hyperlink w:anchor="_Toc11946804" w:history="1">
         <w:r>
           <w:rPr>
             <w:rStyle w:val="Hyperlink"/>
@@ -2245,7 +2245,7 @@
           <w:rPr>
             <w:webHidden/>
           </w:rPr>
-          <w:instrText xml:space="preserve"> PAGEREF _Toc11945683 \h </w:instrText>
+          <w:instrText xml:space="preserve"> PAGEREF _Toc11946804 \h </w:instrText>
         </w:r>
         <w:r>
           <w:rPr>
@@ -2280,7 +2280,7 @@
           <w:lang w:val="sr-Latn-RS" w:eastAsia="sr-Latn-RS"/>
         </w:rPr>
       </w:pPr>
-      <w:hyperlink w:anchor="_Toc11945684" w:history="1">
+      <w:hyperlink w:anchor="_Toc11946805" w:history="1">
         <w:r>
           <w:rPr>
             <w:rStyle w:val="Hyperlink"/>
@@ -2316,7 +2316,7 @@
           <w:rPr>
             <w:webHidden/>
           </w:rPr>
-          <w:instrText xml:space="preserve"> PAGEREF _Toc11945684 \h </w:instrText>
+          <w:instrText xml:space="preserve"> PAGEREF _Toc11946805 \h </w:instrText>
         </w:r>
         <w:r>
           <w:rPr>
@@ -2351,7 +2351,7 @@
           <w:lang w:val="sr-Latn-RS" w:eastAsia="sr-Latn-RS"/>
         </w:rPr>
       </w:pPr>
-      <w:hyperlink w:anchor="_Toc11945685" w:history="1">
+      <w:hyperlink w:anchor="_Toc11946806" w:history="1">
         <w:r>
           <w:rPr>
             <w:rStyle w:val="Hyperlink"/>
@@ -2369,7 +2369,7 @@
           <w:rPr>
             <w:rStyle w:val="Hyperlink"/>
           </w:rPr>
-          <w:t>Izmena profila Gurmana</w:t>
+          <w:t>Izmena recenzije</w:t>
         </w:r>
         <w:r>
           <w:rPr>
@@ -2387,7 +2387,7 @@
           <w:rPr>
             <w:webHidden/>
           </w:rPr>
-          <w:instrText xml:space="preserve"> PAGEREF _Toc11945685 \h </w:instrText>
+          <w:instrText xml:space="preserve"> PAGEREF _Toc11946806 \h </w:instrText>
         </w:r>
         <w:r>
           <w:rPr>
@@ -2422,7 +2422,7 @@
           <w:lang w:val="sr-Latn-RS" w:eastAsia="sr-Latn-RS"/>
         </w:rPr>
       </w:pPr>
-      <w:hyperlink w:anchor="_Toc11945686" w:history="1">
+      <w:hyperlink w:anchor="_Toc11946807" w:history="1">
         <w:r>
           <w:rPr>
             <w:rStyle w:val="Hyperlink"/>
@@ -2460,7 +2460,7 @@
           <w:rPr>
             <w:webHidden/>
           </w:rPr>
-          <w:instrText xml:space="preserve"> PAGEREF _Toc11945686 \h </w:instrText>
+          <w:instrText xml:space="preserve"> PAGEREF _Toc11946807 \h </w:instrText>
         </w:r>
         <w:r>
           <w:rPr>
@@ -2495,7 +2495,7 @@
           <w:lang w:val="sr-Latn-RS" w:eastAsia="sr-Latn-RS"/>
         </w:rPr>
       </w:pPr>
-      <w:hyperlink w:anchor="_Toc11945687" w:history="1">
+      <w:hyperlink w:anchor="_Toc11946808" w:history="1">
         <w:r>
           <w:rPr>
             <w:rStyle w:val="Hyperlink"/>
@@ -2513,7 +2513,7 @@
           <w:rPr>
             <w:rStyle w:val="Hyperlink"/>
           </w:rPr>
-          <w:t>Odjavljivanje</w:t>
+          <w:t>Izmena profila Gurmana</w:t>
         </w:r>
         <w:r>
           <w:rPr>
@@ -2531,7 +2531,7 @@
           <w:rPr>
             <w:webHidden/>
           </w:rPr>
-          <w:instrText xml:space="preserve"> PAGEREF _Toc11945687 \h </w:instrText>
+          <w:instrText xml:space="preserve"> PAGEREF _Toc11946808 \h </w:instrText>
         </w:r>
         <w:r>
           <w:rPr>
@@ -2560,18 +2560,18 @@
     </w:p>
     <w:p>
       <w:pPr>
-        <w:pStyle w:val="TOC2"/>
+        <w:pStyle w:val="TOC3"/>
         <w:rPr>
           <w:rFonts w:asciiTheme="minorHAnsi" w:hAnsiTheme="minorHAnsi" w:cstheme="minorBidi"/>
           <w:lang w:val="sr-Latn-RS" w:eastAsia="sr-Latn-RS"/>
         </w:rPr>
       </w:pPr>
-      <w:hyperlink w:anchor="_Toc11945688" w:history="1">
-        <w:r>
-          <w:rPr>
-            <w:rStyle w:val="Hyperlink"/>
-          </w:rPr>
-          <w:t>5.5</w:t>
+      <w:hyperlink w:anchor="_Toc11946809" w:history="1">
+        <w:r>
+          <w:rPr>
+            <w:rStyle w:val="Hyperlink"/>
+          </w:rPr>
+          <w:t>5.4.6</w:t>
         </w:r>
         <w:r>
           <w:rPr>
@@ -2584,7 +2584,7 @@
           <w:rPr>
             <w:rStyle w:val="Hyperlink"/>
           </w:rPr>
-          <w:t>Administrator</w:t>
+          <w:t>Odjavljivanje</w:t>
         </w:r>
         <w:r>
           <w:rPr>
@@ -2602,7 +2602,7 @@
           <w:rPr>
             <w:webHidden/>
           </w:rPr>
-          <w:instrText xml:space="preserve"> PAGEREF _Toc11945688 \h </w:instrText>
+          <w:instrText xml:space="preserve"> PAGEREF _Toc11946809 \h </w:instrText>
         </w:r>
         <w:r>
           <w:rPr>
@@ -2631,18 +2631,18 @@
     </w:p>
     <w:p>
       <w:pPr>
-        <w:pStyle w:val="TOC3"/>
+        <w:pStyle w:val="TOC2"/>
         <w:rPr>
           <w:rFonts w:asciiTheme="minorHAnsi" w:hAnsiTheme="minorHAnsi" w:cstheme="minorBidi"/>
           <w:lang w:val="sr-Latn-RS" w:eastAsia="sr-Latn-RS"/>
         </w:rPr>
       </w:pPr>
-      <w:hyperlink w:anchor="_Toc11945689" w:history="1">
-        <w:r>
-          <w:rPr>
-            <w:rStyle w:val="Hyperlink"/>
-          </w:rPr>
-          <w:t>5.5.1</w:t>
+      <w:hyperlink w:anchor="_Toc11946810" w:history="1">
+        <w:r>
+          <w:rPr>
+            <w:rStyle w:val="Hyperlink"/>
+          </w:rPr>
+          <w:t>5.5</w:t>
         </w:r>
         <w:r>
           <w:rPr>
@@ -2655,7 +2655,7 @@
           <w:rPr>
             <w:rStyle w:val="Hyperlink"/>
           </w:rPr>
-          <w:t>Logovanje</w:t>
+          <w:t>Administrator</w:t>
         </w:r>
         <w:r>
           <w:rPr>
@@ -2673,7 +2673,7 @@
           <w:rPr>
             <w:webHidden/>
           </w:rPr>
-          <w:instrText xml:space="preserve"> PAGEREF _Toc11945689 \h </w:instrText>
+          <w:instrText xml:space="preserve"> PAGEREF _Toc11946810 \h </w:instrText>
         </w:r>
         <w:r>
           <w:rPr>
@@ -2708,12 +2708,12 @@
           <w:lang w:val="sr-Latn-RS" w:eastAsia="sr-Latn-RS"/>
         </w:rPr>
       </w:pPr>
-      <w:hyperlink w:anchor="_Toc11945690" w:history="1">
-        <w:r>
-          <w:rPr>
-            <w:rStyle w:val="Hyperlink"/>
-          </w:rPr>
-          <w:t>5.5.2</w:t>
+      <w:hyperlink w:anchor="_Toc11946811" w:history="1">
+        <w:r>
+          <w:rPr>
+            <w:rStyle w:val="Hyperlink"/>
+          </w:rPr>
+          <w:t>5.5.1</w:t>
         </w:r>
         <w:r>
           <w:rPr>
@@ -2726,7 +2726,7 @@
           <w:rPr>
             <w:rStyle w:val="Hyperlink"/>
           </w:rPr>
-          <w:t>Odobravanje/odbijanje registracije restorana</w:t>
+          <w:t>Logovanje</w:t>
         </w:r>
         <w:r>
           <w:rPr>
@@ -2744,7 +2744,7 @@
           <w:rPr>
             <w:webHidden/>
           </w:rPr>
-          <w:instrText xml:space="preserve"> PAGEREF _Toc11945690 \h </w:instrText>
+          <w:instrText xml:space="preserve"> PAGEREF _Toc11946811 \h </w:instrText>
         </w:r>
         <w:r>
           <w:rPr>
@@ -2779,12 +2779,12 @@
           <w:lang w:val="sr-Latn-RS" w:eastAsia="sr-Latn-RS"/>
         </w:rPr>
       </w:pPr>
-      <w:hyperlink w:anchor="_Toc11945691" w:history="1">
-        <w:r>
-          <w:rPr>
-            <w:rStyle w:val="Hyperlink"/>
-          </w:rPr>
-          <w:t>5.5.3</w:t>
+      <w:hyperlink w:anchor="_Toc11946812" w:history="1">
+        <w:r>
+          <w:rPr>
+            <w:rStyle w:val="Hyperlink"/>
+          </w:rPr>
+          <w:t>5.5.2</w:t>
         </w:r>
         <w:r>
           <w:rPr>
@@ -2797,7 +2797,7 @@
           <w:rPr>
             <w:rStyle w:val="Hyperlink"/>
           </w:rPr>
-          <w:t>Uklanjanje recenzija</w:t>
+          <w:t>Odobravanje/odbijanje registracije restorana</w:t>
         </w:r>
         <w:r>
           <w:rPr>
@@ -2815,7 +2815,7 @@
           <w:rPr>
             <w:webHidden/>
           </w:rPr>
-          <w:instrText xml:space="preserve"> PAGEREF _Toc11945691 \h </w:instrText>
+          <w:instrText xml:space="preserve"> PAGEREF _Toc11946812 \h </w:instrText>
         </w:r>
         <w:r>
           <w:rPr>
@@ -2850,12 +2850,12 @@
           <w:lang w:val="sr-Latn-RS" w:eastAsia="sr-Latn-RS"/>
         </w:rPr>
       </w:pPr>
-      <w:hyperlink w:anchor="_Toc11945692" w:history="1">
-        <w:r>
-          <w:rPr>
-            <w:rStyle w:val="Hyperlink"/>
-          </w:rPr>
-          <w:t>5.5.4</w:t>
+      <w:hyperlink w:anchor="_Toc11946813" w:history="1">
+        <w:r>
+          <w:rPr>
+            <w:rStyle w:val="Hyperlink"/>
+          </w:rPr>
+          <w:t>5.5.3</w:t>
         </w:r>
         <w:r>
           <w:rPr>
@@ -2868,6 +2868,77 @@
           <w:rPr>
             <w:rStyle w:val="Hyperlink"/>
           </w:rPr>
+          <w:t>Uklanjanje recenzija</w:t>
+        </w:r>
+        <w:r>
+          <w:rPr>
+            <w:webHidden/>
+          </w:rPr>
+          <w:tab/>
+        </w:r>
+        <w:r>
+          <w:rPr>
+            <w:webHidden/>
+          </w:rPr>
+          <w:fldChar w:fldCharType="begin"/>
+        </w:r>
+        <w:r>
+          <w:rPr>
+            <w:webHidden/>
+          </w:rPr>
+          <w:instrText xml:space="preserve"> PAGEREF _Toc11946813 \h </w:instrText>
+        </w:r>
+        <w:r>
+          <w:rPr>
+            <w:webHidden/>
+          </w:rPr>
+        </w:r>
+        <w:r>
+          <w:rPr>
+            <w:webHidden/>
+          </w:rPr>
+          <w:fldChar w:fldCharType="separate"/>
+        </w:r>
+        <w:r>
+          <w:rPr>
+            <w:webHidden/>
+          </w:rPr>
+          <w:t>9</w:t>
+        </w:r>
+        <w:r>
+          <w:rPr>
+            <w:webHidden/>
+          </w:rPr>
+          <w:fldChar w:fldCharType="end"/>
+        </w:r>
+      </w:hyperlink>
+    </w:p>
+    <w:p>
+      <w:pPr>
+        <w:pStyle w:val="TOC3"/>
+        <w:rPr>
+          <w:rFonts w:asciiTheme="minorHAnsi" w:hAnsiTheme="minorHAnsi" w:cstheme="minorBidi"/>
+          <w:lang w:val="sr-Latn-RS" w:eastAsia="sr-Latn-RS"/>
+        </w:rPr>
+      </w:pPr>
+      <w:hyperlink w:anchor="_Toc11946814" w:history="1">
+        <w:r>
+          <w:rPr>
+            <w:rStyle w:val="Hyperlink"/>
+          </w:rPr>
+          <w:t>5.5.4</w:t>
+        </w:r>
+        <w:r>
+          <w:rPr>
+            <w:rFonts w:asciiTheme="minorHAnsi" w:hAnsiTheme="minorHAnsi" w:cstheme="minorBidi"/>
+            <w:lang w:val="sr-Latn-RS" w:eastAsia="sr-Latn-RS"/>
+          </w:rPr>
+          <w:tab/>
+        </w:r>
+        <w:r>
+          <w:rPr>
+            <w:rStyle w:val="Hyperlink"/>
+          </w:rPr>
           <w:t>Uklanjanje jela</w:t>
         </w:r>
         <w:r>
@@ -2886,7 +2957,7 @@
           <w:rPr>
             <w:webHidden/>
           </w:rPr>
-          <w:instrText xml:space="preserve"> PAGEREF _Toc11945692 \h </w:instrText>
+          <w:instrText xml:space="preserve"> PAGEREF _Toc11946814 \h </w:instrText>
         </w:r>
         <w:r>
           <w:rPr>
@@ -2903,7 +2974,7 @@
           <w:rPr>
             <w:webHidden/>
           </w:rPr>
-          <w:t>9</w:t>
+          <w:t>10</w:t>
         </w:r>
         <w:r>
           <w:rPr>
@@ -2921,7 +2992,7 @@
           <w:lang w:val="sr-Latn-RS" w:eastAsia="sr-Latn-RS"/>
         </w:rPr>
       </w:pPr>
-      <w:hyperlink w:anchor="_Toc11945693" w:history="1">
+      <w:hyperlink w:anchor="_Toc11946815" w:history="1">
         <w:r>
           <w:rPr>
             <w:rStyle w:val="Hyperlink"/>
@@ -2957,7 +3028,7 @@
           <w:rPr>
             <w:webHidden/>
           </w:rPr>
-          <w:instrText xml:space="preserve"> PAGEREF _Toc11945693 \h </w:instrText>
+          <w:instrText xml:space="preserve"> PAGEREF _Toc11946815 \h </w:instrText>
         </w:r>
         <w:r>
           <w:rPr>
@@ -2992,7 +3063,7 @@
           <w:lang w:val="sr-Latn-RS" w:eastAsia="sr-Latn-RS"/>
         </w:rPr>
       </w:pPr>
-      <w:hyperlink w:anchor="_Toc11945694" w:history="1">
+      <w:hyperlink w:anchor="_Toc11946816" w:history="1">
         <w:r>
           <w:rPr>
             <w:rStyle w:val="Hyperlink"/>
@@ -3028,7 +3099,7 @@
           <w:rPr>
             <w:webHidden/>
           </w:rPr>
-          <w:instrText xml:space="preserve"> PAGEREF _Toc11945694 \h </w:instrText>
+          <w:instrText xml:space="preserve"> PAGEREF _Toc11946816 \h </w:instrText>
         </w:r>
         <w:r>
           <w:rPr>
@@ -3063,7 +3134,7 @@
           <w:lang w:val="sr-Latn-RS" w:eastAsia="sr-Latn-RS"/>
         </w:rPr>
       </w:pPr>
-      <w:hyperlink w:anchor="_Toc11945695" w:history="1">
+      <w:hyperlink w:anchor="_Toc11946817" w:history="1">
         <w:r>
           <w:rPr>
             <w:rStyle w:val="Hyperlink"/>
@@ -3099,7 +3170,7 @@
           <w:rPr>
             <w:webHidden/>
           </w:rPr>
-          <w:instrText xml:space="preserve"> PAGEREF _Toc11945695 \h </w:instrText>
+          <w:instrText xml:space="preserve"> PAGEREF _Toc11946817 \h </w:instrText>
         </w:r>
         <w:r>
           <w:rPr>
@@ -3134,7 +3205,7 @@
           <w:lang w:val="sr-Latn-RS" w:eastAsia="sr-Latn-RS"/>
         </w:rPr>
       </w:pPr>
-      <w:hyperlink w:anchor="_Toc11945696" w:history="1">
+      <w:hyperlink w:anchor="_Toc11946818" w:history="1">
         <w:r>
           <w:rPr>
             <w:rStyle w:val="Hyperlink"/>
@@ -3170,7 +3241,7 @@
           <w:rPr>
             <w:webHidden/>
           </w:rPr>
-          <w:instrText xml:space="preserve"> PAGEREF _Toc11945696 \h </w:instrText>
+          <w:instrText xml:space="preserve"> PAGEREF _Toc11946818 \h </w:instrText>
         </w:r>
         <w:r>
           <w:rPr>
@@ -3205,7 +3276,7 @@
           <w:lang w:val="sr-Latn-RS" w:eastAsia="sr-Latn-RS"/>
         </w:rPr>
       </w:pPr>
-      <w:hyperlink w:anchor="_Toc11945697" w:history="1">
+      <w:hyperlink w:anchor="_Toc11946819" w:history="1">
         <w:r>
           <w:rPr>
             <w:rStyle w:val="Hyperlink"/>
@@ -3243,7 +3314,7 @@
           <w:rPr>
             <w:webHidden/>
           </w:rPr>
-          <w:instrText xml:space="preserve"> PAGEREF _Toc11945697 \h </w:instrText>
+          <w:instrText xml:space="preserve"> PAGEREF _Toc11946819 \h </w:instrText>
         </w:r>
         <w:r>
           <w:rPr>
@@ -3278,7 +3349,7 @@
           <w:lang w:val="sr-Latn-RS" w:eastAsia="sr-Latn-RS"/>
         </w:rPr>
       </w:pPr>
-      <w:hyperlink w:anchor="_Toc11945698" w:history="1">
+      <w:hyperlink w:anchor="_Toc11946820" w:history="1">
         <w:r>
           <w:rPr>
             <w:rStyle w:val="Hyperlink"/>
@@ -3314,7 +3385,7 @@
           <w:rPr>
             <w:webHidden/>
           </w:rPr>
-          <w:instrText xml:space="preserve"> PAGEREF _Toc11945698 \h </w:instrText>
+          <w:instrText xml:space="preserve"> PAGEREF _Toc11946820 \h </w:instrText>
         </w:r>
         <w:r>
           <w:rPr>
@@ -3349,7 +3420,7 @@
           <w:lang w:val="sr-Latn-RS" w:eastAsia="sr-Latn-RS"/>
         </w:rPr>
       </w:pPr>
-      <w:hyperlink w:anchor="_Toc11945699" w:history="1">
+      <w:hyperlink w:anchor="_Toc11946821" w:history="1">
         <w:r>
           <w:rPr>
             <w:rStyle w:val="Hyperlink"/>
@@ -3385,7 +3456,7 @@
           <w:rPr>
             <w:webHidden/>
           </w:rPr>
-          <w:instrText xml:space="preserve"> PAGEREF _Toc11945699 \h </w:instrText>
+          <w:instrText xml:space="preserve"> PAGEREF _Toc11946821 \h </w:instrText>
         </w:r>
         <w:r>
           <w:rPr>
@@ -3420,7 +3491,7 @@
           <w:lang w:val="sr-Latn-RS" w:eastAsia="sr-Latn-RS"/>
         </w:rPr>
       </w:pPr>
-      <w:hyperlink w:anchor="_Toc11945700" w:history="1">
+      <w:hyperlink w:anchor="_Toc11946822" w:history="1">
         <w:r>
           <w:rPr>
             <w:rStyle w:val="Hyperlink"/>
@@ -3456,7 +3527,7 @@
           <w:rPr>
             <w:webHidden/>
           </w:rPr>
-          <w:instrText xml:space="preserve"> PAGEREF _Toc11945700 \h </w:instrText>
+          <w:instrText xml:space="preserve"> PAGEREF _Toc11946822 \h </w:instrText>
         </w:r>
         <w:r>
           <w:rPr>
@@ -3491,7 +3562,7 @@
           <w:lang w:val="sr-Latn-RS" w:eastAsia="sr-Latn-RS"/>
         </w:rPr>
       </w:pPr>
-      <w:hyperlink w:anchor="_Toc11945701" w:history="1">
+      <w:hyperlink w:anchor="_Toc11946823" w:history="1">
         <w:r>
           <w:rPr>
             <w:rStyle w:val="Hyperlink"/>
@@ -3527,7 +3598,7 @@
           <w:rPr>
             <w:webHidden/>
           </w:rPr>
-          <w:instrText xml:space="preserve"> PAGEREF _Toc11945701 \h </w:instrText>
+          <w:instrText xml:space="preserve"> PAGEREF _Toc11946823 \h </w:instrText>
         </w:r>
         <w:r>
           <w:rPr>
@@ -4155,7 +4226,7 @@
         <w:pStyle w:val="Heading1"/>
       </w:pPr>
       <w:bookmarkStart w:id="1" w:name="_Toc2510552"/>
-      <w:bookmarkStart w:id="2" w:name="_Toc11945656"/>
+      <w:bookmarkStart w:id="2" w:name="_Toc11946777"/>
       <w:r>
         <w:lastRenderedPageBreak/>
         <w:t>Uvod</w:t>
@@ -4167,7 +4238,7 @@
       <w:pPr>
         <w:pStyle w:val="Heading2"/>
       </w:pPr>
-      <w:bookmarkStart w:id="3" w:name="_Toc11945657"/>
+      <w:bookmarkStart w:id="3" w:name="_Toc11946778"/>
       <w:r>
         <w:t>Rezime</w:t>
       </w:r>
@@ -4228,7 +4299,7 @@
       <w:pPr>
         <w:pStyle w:val="Heading2"/>
       </w:pPr>
-      <w:bookmarkStart w:id="4" w:name="_Toc11945658"/>
+      <w:bookmarkStart w:id="4" w:name="_Toc11946779"/>
       <w:r>
         <w:t>Namena dokumenta i ciljna grupa</w:t>
       </w:r>
@@ -4262,7 +4333,7 @@
       <w:pPr>
         <w:pStyle w:val="Heading1"/>
       </w:pPr>
-      <w:bookmarkStart w:id="5" w:name="_Toc11945659"/>
+      <w:bookmarkStart w:id="5" w:name="_Toc11946780"/>
       <w:r>
         <w:t>Opis problema</w:t>
       </w:r>
@@ -4397,7 +4468,7 @@
       <w:pPr>
         <w:pStyle w:val="Heading1"/>
       </w:pPr>
-      <w:bookmarkStart w:id="6" w:name="_Toc11945660"/>
+      <w:bookmarkStart w:id="6" w:name="_Toc11946781"/>
       <w:r>
         <w:lastRenderedPageBreak/>
         <w:t>Kategorije korisnika</w:t>
@@ -4476,7 +4547,7 @@
       <w:pPr>
         <w:pStyle w:val="Heading2"/>
       </w:pPr>
-      <w:bookmarkStart w:id="7" w:name="_Toc11945661"/>
+      <w:bookmarkStart w:id="7" w:name="_Toc11946782"/>
       <w:r>
         <w:t>Restoran</w:t>
       </w:r>
@@ -4543,7 +4614,7 @@
       <w:pPr>
         <w:pStyle w:val="Heading2"/>
       </w:pPr>
-      <w:bookmarkStart w:id="8" w:name="_Toc11945662"/>
+      <w:bookmarkStart w:id="8" w:name="_Toc11946783"/>
       <w:r>
         <w:t>Posetilac</w:t>
       </w:r>
@@ -4604,7 +4675,7 @@
       <w:pPr>
         <w:pStyle w:val="Heading2"/>
       </w:pPr>
-      <w:bookmarkStart w:id="9" w:name="_Toc11945663"/>
+      <w:bookmarkStart w:id="9" w:name="_Toc11946784"/>
       <w:r>
         <w:t>Gurman</w:t>
       </w:r>
@@ -4626,7 +4697,7 @@
       <w:pPr>
         <w:pStyle w:val="Heading2"/>
       </w:pPr>
-      <w:bookmarkStart w:id="10" w:name="_Toc11945664"/>
+      <w:bookmarkStart w:id="10" w:name="_Toc11946785"/>
       <w:r>
         <w:t>Administrator</w:t>
       </w:r>
@@ -4703,7 +4774,7 @@
       <w:pPr>
         <w:pStyle w:val="Heading1"/>
       </w:pPr>
-      <w:bookmarkStart w:id="11" w:name="_Toc11945665"/>
+      <w:bookmarkStart w:id="11" w:name="_Toc11946786"/>
       <w:r>
         <w:lastRenderedPageBreak/>
         <w:t>Opis proizvoda</w:t>
@@ -4714,7 +4785,7 @@
       <w:pPr>
         <w:pStyle w:val="Heading2"/>
       </w:pPr>
-      <w:bookmarkStart w:id="12" w:name="_Toc11945666"/>
+      <w:bookmarkStart w:id="12" w:name="_Toc11946787"/>
       <w:r>
         <w:t>Pregled arhitekture sistema</w:t>
       </w:r>
@@ -4733,7 +4804,7 @@
       <w:pPr>
         <w:pStyle w:val="Heading2"/>
       </w:pPr>
-      <w:bookmarkStart w:id="13" w:name="_Toc11945667"/>
+      <w:bookmarkStart w:id="13" w:name="_Toc11946788"/>
       <w:r>
         <w:t>Pregled karakteristika</w:t>
       </w:r>
@@ -5143,7 +5214,7 @@
       <w:pPr>
         <w:pStyle w:val="Heading1"/>
       </w:pPr>
-      <w:bookmarkStart w:id="14" w:name="_Toc11945668"/>
+      <w:bookmarkStart w:id="14" w:name="_Toc11946789"/>
       <w:r>
         <w:lastRenderedPageBreak/>
         <w:t>Funkcionalni zahtevi</w:t>
@@ -5154,7 +5225,7 @@
       <w:pPr>
         <w:pStyle w:val="Heading2"/>
       </w:pPr>
-      <w:bookmarkStart w:id="15" w:name="_Toc11945669"/>
+      <w:bookmarkStart w:id="15" w:name="_Toc11946790"/>
       <w:r>
         <w:t>Zajedničke funkcionalnosti</w:t>
       </w:r>
@@ -5164,7 +5235,7 @@
       <w:pPr>
         <w:pStyle w:val="Heading3"/>
       </w:pPr>
-      <w:bookmarkStart w:id="16" w:name="_Toc11945670"/>
+      <w:bookmarkStart w:id="16" w:name="_Toc11946791"/>
       <w:r>
         <w:t>Pregled jela</w:t>
       </w:r>
@@ -5183,7 +5254,7 @@
       <w:pPr>
         <w:pStyle w:val="Heading3"/>
       </w:pPr>
-      <w:bookmarkStart w:id="17" w:name="_Toc11945671"/>
+      <w:bookmarkStart w:id="17" w:name="_Toc11946792"/>
       <w:r>
         <w:t>Pregled restorana</w:t>
       </w:r>
@@ -5226,7 +5297,7 @@
       <w:pPr>
         <w:pStyle w:val="Heading3"/>
       </w:pPr>
-      <w:bookmarkStart w:id="18" w:name="_Toc11945672"/>
+      <w:bookmarkStart w:id="18" w:name="_Toc11946793"/>
       <w:r>
         <w:t>Pregled Gurmana</w:t>
       </w:r>
@@ -5248,7 +5319,7 @@
       <w:pPr>
         <w:pStyle w:val="Heading3"/>
       </w:pPr>
-      <w:bookmarkStart w:id="19" w:name="_Toc11945673"/>
+      <w:bookmarkStart w:id="19" w:name="_Toc11946794"/>
       <w:r>
         <w:t>Pretraga jela</w:t>
       </w:r>
@@ -5303,7 +5374,7 @@
       <w:pPr>
         <w:pStyle w:val="Heading3"/>
       </w:pPr>
-      <w:bookmarkStart w:id="20" w:name="_Toc11945674"/>
+      <w:bookmarkStart w:id="20" w:name="_Toc11946795"/>
       <w:r>
         <w:t>Pretraga restorana</w:t>
       </w:r>
@@ -5352,7 +5423,7 @@
       <w:pPr>
         <w:pStyle w:val="Heading2"/>
       </w:pPr>
-      <w:bookmarkStart w:id="21" w:name="_Toc11945675"/>
+      <w:bookmarkStart w:id="21" w:name="_Toc11946796"/>
       <w:r>
         <w:t>Restoran</w:t>
       </w:r>
@@ -5362,7 +5433,7 @@
       <w:pPr>
         <w:pStyle w:val="Heading3"/>
       </w:pPr>
-      <w:bookmarkStart w:id="22" w:name="_Toc11945676"/>
+      <w:bookmarkStart w:id="22" w:name="_Toc11946797"/>
       <w:r>
         <w:t>Logovanje</w:t>
       </w:r>
@@ -5381,7 +5452,7 @@
       <w:pPr>
         <w:pStyle w:val="Heading3"/>
       </w:pPr>
-      <w:bookmarkStart w:id="23" w:name="_Toc11945677"/>
+      <w:bookmarkStart w:id="23" w:name="_Toc11946798"/>
       <w:r>
         <w:t>Unos jela</w:t>
       </w:r>
@@ -5406,7 +5477,7 @@
       <w:pPr>
         <w:pStyle w:val="Heading3"/>
       </w:pPr>
-      <w:bookmarkStart w:id="24" w:name="_Toc11945678"/>
+      <w:bookmarkStart w:id="24" w:name="_Toc11946799"/>
       <w:r>
         <w:t>Izmena jela</w:t>
       </w:r>
@@ -5425,7 +5496,7 @@
       <w:pPr>
         <w:pStyle w:val="Heading3"/>
       </w:pPr>
-      <w:bookmarkStart w:id="25" w:name="_Toc11945679"/>
+      <w:bookmarkStart w:id="25" w:name="_Toc11946800"/>
       <w:r>
         <w:t>Izmena profila restorana</w:t>
       </w:r>
@@ -5444,7 +5515,7 @@
       <w:pPr>
         <w:pStyle w:val="Heading2"/>
       </w:pPr>
-      <w:bookmarkStart w:id="26" w:name="_Toc11945680"/>
+      <w:bookmarkStart w:id="26" w:name="_Toc11946801"/>
       <w:r>
         <w:lastRenderedPageBreak/>
         <w:t>Posetilac</w:t>
@@ -5455,7 +5526,7 @@
       <w:pPr>
         <w:pStyle w:val="Heading3"/>
       </w:pPr>
-      <w:bookmarkStart w:id="27" w:name="_Toc11945681"/>
+      <w:bookmarkStart w:id="27" w:name="_Toc11946802"/>
       <w:r>
         <w:t>Registracija</w:t>
       </w:r>
@@ -5509,7 +5580,7 @@
       <w:pPr>
         <w:pStyle w:val="Heading2"/>
       </w:pPr>
-      <w:bookmarkStart w:id="28" w:name="_Toc11945682"/>
+      <w:bookmarkStart w:id="28" w:name="_Toc11946803"/>
       <w:r>
         <w:t>Gurman</w:t>
       </w:r>
@@ -5519,7 +5590,7 @@
       <w:pPr>
         <w:pStyle w:val="Heading3"/>
       </w:pPr>
-      <w:bookmarkStart w:id="29" w:name="_Toc11945683"/>
+      <w:bookmarkStart w:id="29" w:name="_Toc11946804"/>
       <w:r>
         <w:t>Logovanje</w:t>
       </w:r>
@@ -5538,7 +5609,7 @@
       <w:pPr>
         <w:pStyle w:val="Heading3"/>
       </w:pPr>
-      <w:bookmarkStart w:id="30" w:name="_Toc11945684"/>
+      <w:bookmarkStart w:id="30" w:name="_Toc11946805"/>
       <w:r>
         <w:t>Po</w:t>
       </w:r>
@@ -5569,9 +5640,9 @@
       <w:pPr>
         <w:pStyle w:val="Heading3"/>
       </w:pPr>
-      <w:bookmarkStart w:id="31" w:name="_Toc11945685"/>
-      <w:r>
-        <w:t>Izmena profila Gurmana</w:t>
+      <w:bookmarkStart w:id="31" w:name="_Toc11946806"/>
+      <w:r>
+        <w:t>Izmena recenzije</w:t>
       </w:r>
       <w:bookmarkEnd w:id="31"/>
     </w:p>
@@ -5579,28 +5650,22 @@
       <w:pPr>
         <w:pStyle w:val="Style1"/>
         <w:ind w:left="1440"/>
+      </w:pPr>
+      <w:r>
+        <w:t>Ovu funkcionalnost imaju samo Gurmani koji su prethodno ostavili recenziju na neko jelo.</w:t>
+      </w:r>
+      <w:r>
+        <w:t xml:space="preserve"> </w:t>
+      </w:r>
+    </w:p>
+    <w:p>
+      <w:pPr>
+        <w:pStyle w:val="Heading3"/>
         <w:rPr>
           <w:lang w:val="sr-Latn-RS"/>
         </w:rPr>
       </w:pPr>
-      <w:r>
-        <w:t>Gurman mo</w:t>
-      </w:r>
-      <w:r>
-        <w:rPr>
-          <w:lang w:val="sr-Latn-RS"/>
-        </w:rPr>
-        <w:t>že da izmeni svoj profil.</w:t>
-      </w:r>
-    </w:p>
-    <w:p>
-      <w:pPr>
-        <w:pStyle w:val="Heading3"/>
-        <w:rPr>
-          <w:lang w:val="sr-Latn-RS"/>
-        </w:rPr>
-      </w:pPr>
-      <w:bookmarkStart w:id="32" w:name="_Toc11945686"/>
+      <w:bookmarkStart w:id="32" w:name="_Toc11946807"/>
       <w:r>
         <w:rPr>
           <w:lang w:val="sr-Latn-RS"/>
@@ -5613,14 +5678,11 @@
       <w:pPr>
         <w:pStyle w:val="Style1"/>
         <w:ind w:left="1440"/>
+      </w:pPr>
+      <w:r>
         <w:rPr>
           <w:lang w:val="sr-Latn-RS"/>
         </w:rPr>
-      </w:pPr>
-      <w:r>
-        <w:rPr>
-          <w:lang w:val="sr-Latn-RS"/>
-        </w:rPr>
         <w:t>Gurman može da pregleda recenzije koje je do sada napisao.</w:t>
       </w:r>
     </w:p>
@@ -5628,9 +5690,9 @@
       <w:pPr>
         <w:pStyle w:val="Heading3"/>
       </w:pPr>
-      <w:bookmarkStart w:id="33" w:name="_Toc11945687"/>
-      <w:r>
-        <w:t>Odjavljivanje</w:t>
+      <w:bookmarkStart w:id="33" w:name="_Toc11946808"/>
+      <w:r>
+        <w:t>Izmena profila Gurmana</w:t>
       </w:r>
       <w:bookmarkEnd w:id="33"/>
     </w:p>
@@ -5638,6 +5700,9 @@
       <w:pPr>
         <w:pStyle w:val="Style1"/>
         <w:ind w:left="1440"/>
+        <w:rPr>
+          <w:lang w:val="sr-Latn-RS"/>
+        </w:rPr>
       </w:pPr>
       <w:r>
         <w:t>Gurman mo</w:t>
@@ -5646,28 +5711,24 @@
         <w:rPr>
           <w:lang w:val="sr-Latn-RS"/>
         </w:rPr>
-        <w:t>že da se odjavi sa sistema.</w:t>
-      </w:r>
-    </w:p>
-    <w:p>
-      <w:pPr>
-        <w:pStyle w:val="Heading2"/>
-      </w:pPr>
-      <w:bookmarkStart w:id="34" w:name="_Toc11945688"/>
-      <w:r>
-        <w:t>Administrator</w:t>
+        <w:t>že da izmeni svoj profil.</w:t>
+      </w:r>
+      <w:r>
+        <w:rPr>
+          <w:lang w:val="sr-Latn-RS"/>
+        </w:rPr>
+        <w:t xml:space="preserve"> </w:t>
+      </w:r>
+    </w:p>
+    <w:p>
+      <w:pPr>
+        <w:pStyle w:val="Heading3"/>
+      </w:pPr>
+      <w:bookmarkStart w:id="34" w:name="_Toc11946809"/>
+      <w:r>
+        <w:t>Odjavljivanje</w:t>
       </w:r>
       <w:bookmarkEnd w:id="34"/>
-    </w:p>
-    <w:p>
-      <w:pPr>
-        <w:pStyle w:val="Heading3"/>
-      </w:pPr>
-      <w:bookmarkStart w:id="35" w:name="_Toc11945689"/>
-      <w:r>
-        <w:t>Logovanje</w:t>
-      </w:r>
-      <w:bookmarkEnd w:id="35"/>
     </w:p>
     <w:p>
       <w:pPr>
@@ -5675,16 +5736,32 @@
         <w:ind w:left="1440"/>
       </w:pPr>
       <w:r>
-        <w:t>Da bi logovanje bilo uspešno, neophodno je da administrator ima nalog i da je uneo ispravne podatke (korisničko ime i lozinku).</w:t>
-      </w:r>
+        <w:t>Gurman mo</w:t>
+      </w:r>
+      <w:r>
+        <w:rPr>
+          <w:lang w:val="sr-Latn-RS"/>
+        </w:rPr>
+        <w:t>že da se odjavi sa sistema.</w:t>
+      </w:r>
+    </w:p>
+    <w:p>
+      <w:pPr>
+        <w:pStyle w:val="Heading2"/>
+      </w:pPr>
+      <w:bookmarkStart w:id="35" w:name="_Toc11946810"/>
+      <w:r>
+        <w:t>Administrator</w:t>
+      </w:r>
+      <w:bookmarkEnd w:id="35"/>
     </w:p>
     <w:p>
       <w:pPr>
         <w:pStyle w:val="Heading3"/>
       </w:pPr>
-      <w:bookmarkStart w:id="36" w:name="_Toc11945690"/>
-      <w:r>
-        <w:t>Odobravanje/odbijanje registracije restorana</w:t>
+      <w:bookmarkStart w:id="36" w:name="_Toc11946811"/>
+      <w:r>
+        <w:t>Logovanje</w:t>
       </w:r>
       <w:bookmarkEnd w:id="36"/>
     </w:p>
@@ -5694,16 +5771,16 @@
         <w:ind w:left="1440"/>
       </w:pPr>
       <w:r>
-        <w:t>Administrator proverava ispravnost unetih informacija pri kreiranju naloga restorana i u zavisnosti od toga odobrava ili odbija registraciju.</w:t>
+        <w:t>Da bi logovanje bilo uspešno, neophodno je da administrator ima nalog i da je uneo ispravne podatke (korisničko ime i lozinku).</w:t>
       </w:r>
     </w:p>
     <w:p>
       <w:pPr>
         <w:pStyle w:val="Heading3"/>
       </w:pPr>
-      <w:bookmarkStart w:id="37" w:name="_Toc11945691"/>
-      <w:r>
-        <w:t>Uklanjanje recenzija</w:t>
+      <w:bookmarkStart w:id="37" w:name="_Toc11946812"/>
+      <w:r>
+        <w:t>Odobravanje/odbijanje registracije restorana</w:t>
       </w:r>
       <w:bookmarkEnd w:id="37"/>
     </w:p>
@@ -5713,16 +5790,16 @@
         <w:ind w:left="1440"/>
       </w:pPr>
       <w:r>
-        <w:t>Administrator gleda recenzije i ukoliko uvidi da je neka neprikladna, može da je ukloni.</w:t>
+        <w:t>Administrator proverava ispravnost unetih informacija pri kreiranju naloga restorana i u zavisnosti od toga odobrava ili odbija registraciju.</w:t>
       </w:r>
     </w:p>
     <w:p>
       <w:pPr>
         <w:pStyle w:val="Heading3"/>
       </w:pPr>
-      <w:bookmarkStart w:id="38" w:name="_Toc11945692"/>
-      <w:r>
-        <w:t>Uklanjanje jela</w:t>
+      <w:bookmarkStart w:id="38" w:name="_Toc11946813"/>
+      <w:r>
+        <w:t>Uklanjanje recenzija</w:t>
       </w:r>
       <w:bookmarkEnd w:id="38"/>
     </w:p>
@@ -5730,36 +5807,55 @@
       <w:pPr>
         <w:pStyle w:val="Style1"/>
         <w:ind w:left="1440"/>
-        <w:rPr>
-          <w:lang w:val="sr-Latn-RS"/>
-        </w:rPr>
-      </w:pPr>
-      <w:r>
-        <w:t>Administrator gleda jela i ukoliko uvidi da neko jelo ima neta</w:t>
-      </w:r>
-      <w:r>
-        <w:rPr>
-          <w:lang w:val="sr-Latn-RS"/>
-        </w:rPr>
-        <w:t>čne informacije, može da ga ukloni.</w:t>
-      </w:r>
+      </w:pPr>
+      <w:r>
+        <w:t>Administrator gleda recenzije i ukoliko uvidi da je neka neprikladna, može da je ukloni.</w:t>
+      </w:r>
+    </w:p>
+    <w:p>
+      <w:pPr>
+        <w:pStyle w:val="Heading3"/>
+      </w:pPr>
+      <w:bookmarkStart w:id="39" w:name="_Toc11946814"/>
+      <w:r>
+        <w:lastRenderedPageBreak/>
+        <w:t>Uklanjanje jela</w:t>
+      </w:r>
+      <w:bookmarkEnd w:id="39"/>
     </w:p>
     <w:p>
       <w:pPr>
         <w:pStyle w:val="Style1"/>
         <w:ind w:left="1440"/>
+        <w:rPr>
+          <w:lang w:val="sr-Latn-RS"/>
+        </w:rPr>
+      </w:pPr>
+      <w:r>
+        <w:t>Administrator gleda jela i ukoliko uvidi da neko jelo ima neta</w:t>
+      </w:r>
+      <w:r>
+        <w:rPr>
+          <w:lang w:val="sr-Latn-RS"/>
+        </w:rPr>
+        <w:t>čne informacije, može da ga ukloni.</w:t>
+      </w:r>
+    </w:p>
+    <w:p>
+      <w:pPr>
+        <w:pStyle w:val="Style1"/>
+        <w:ind w:left="1440"/>
       </w:pPr>
     </w:p>
     <w:p>
       <w:pPr>
         <w:pStyle w:val="Heading1"/>
       </w:pPr>
-      <w:bookmarkStart w:id="39" w:name="_Toc11945693"/>
-      <w:r>
-        <w:lastRenderedPageBreak/>
+      <w:bookmarkStart w:id="40" w:name="_Toc11946815"/>
+      <w:r>
         <w:t>Pretpostavke i ograničenja</w:t>
       </w:r>
-      <w:bookmarkEnd w:id="39"/>
+      <w:bookmarkEnd w:id="40"/>
     </w:p>
     <w:p>
       <w:pPr>
@@ -5789,11 +5885,11 @@
       <w:pPr>
         <w:pStyle w:val="Heading1"/>
       </w:pPr>
-      <w:bookmarkStart w:id="40" w:name="_Toc11945694"/>
+      <w:bookmarkStart w:id="41" w:name="_Toc11946816"/>
       <w:r>
         <w:t>Kvalitet</w:t>
       </w:r>
-      <w:bookmarkEnd w:id="40"/>
+      <w:bookmarkEnd w:id="41"/>
     </w:p>
     <w:p>
       <w:pPr>
@@ -5831,22 +5927,22 @@
       <w:pPr>
         <w:pStyle w:val="Heading1"/>
       </w:pPr>
-      <w:bookmarkStart w:id="41" w:name="_Toc11945695"/>
+      <w:bookmarkStart w:id="42" w:name="_Toc11946817"/>
       <w:r>
         <w:lastRenderedPageBreak/>
         <w:t>Nefunkcionalni zahtevi</w:t>
       </w:r>
-      <w:bookmarkEnd w:id="41"/>
+      <w:bookmarkEnd w:id="42"/>
     </w:p>
     <w:p>
       <w:pPr>
         <w:pStyle w:val="Heading2"/>
       </w:pPr>
-      <w:bookmarkStart w:id="42" w:name="_Toc11945696"/>
+      <w:bookmarkStart w:id="43" w:name="_Toc11946818"/>
       <w:r>
         <w:t>Sistemski zahtevi</w:t>
       </w:r>
-      <w:bookmarkEnd w:id="42"/>
+      <w:bookmarkEnd w:id="43"/>
     </w:p>
     <w:p>
       <w:pPr>
@@ -5867,14 +5963,14 @@
           <w:lang w:val="sr-Latn-RS"/>
         </w:rPr>
       </w:pPr>
-      <w:bookmarkStart w:id="43" w:name="_Toc11945697"/>
+      <w:bookmarkStart w:id="44" w:name="_Toc11946819"/>
       <w:r>
         <w:rPr>
           <w:lang w:val="sr-Latn-RS"/>
         </w:rPr>
         <w:t>Ostali zahtevi</w:t>
       </w:r>
-      <w:bookmarkEnd w:id="43"/>
+      <w:bookmarkEnd w:id="44"/>
     </w:p>
     <w:p>
       <w:pPr>
@@ -5895,21 +5991,21 @@
       <w:pPr>
         <w:pStyle w:val="Heading1"/>
       </w:pPr>
-      <w:bookmarkStart w:id="44" w:name="_Toc11945698"/>
+      <w:bookmarkStart w:id="45" w:name="_Toc11946820"/>
       <w:r>
         <w:t>Zahtevi za korisničkom dokumentacijom</w:t>
       </w:r>
-      <w:bookmarkEnd w:id="44"/>
+      <w:bookmarkEnd w:id="45"/>
     </w:p>
     <w:p>
       <w:pPr>
         <w:pStyle w:val="Heading2"/>
       </w:pPr>
-      <w:bookmarkStart w:id="45" w:name="_Toc11945699"/>
+      <w:bookmarkStart w:id="46" w:name="_Toc11946821"/>
       <w:r>
         <w:t>Uputstva za korišćenje sajta</w:t>
       </w:r>
-      <w:bookmarkEnd w:id="45"/>
+      <w:bookmarkEnd w:id="46"/>
     </w:p>
     <w:p>
       <w:pPr>
@@ -5930,11 +6026,11 @@
       <w:pPr>
         <w:pStyle w:val="Heading2"/>
       </w:pPr>
-      <w:bookmarkStart w:id="46" w:name="_Toc11945700"/>
+      <w:bookmarkStart w:id="47" w:name="_Toc11946822"/>
       <w:r>
         <w:t>Označavanje</w:t>
       </w:r>
-      <w:bookmarkEnd w:id="46"/>
+      <w:bookmarkEnd w:id="47"/>
     </w:p>
     <w:p>
       <w:pPr>
@@ -6003,11 +6099,11 @@
         <w:lastRenderedPageBreak/>
         <w:t xml:space="preserve"> </w:t>
       </w:r>
-      <w:bookmarkStart w:id="47" w:name="_Toc11945701"/>
+      <w:bookmarkStart w:id="48" w:name="_Toc11946823"/>
       <w:r>
         <w:t>Plan i prioriteti</w:t>
       </w:r>
-      <w:bookmarkEnd w:id="47"/>
+      <w:bookmarkEnd w:id="48"/>
     </w:p>
     <w:p>
       <w:pPr>
@@ -9041,7 +9137,7 @@
 </file>
 
 <file path=customXml/itemProps1.xml><?xml version="1.0" encoding="utf-8"?>
-<ds:datastoreItem xmlns:ds="http://schemas.openxmlformats.org/officeDocument/2006/customXml" ds:itemID="{F9EB1013-DEF1-4041-AD45-E8149C910F9E}">
+<ds:datastoreItem xmlns:ds="http://schemas.openxmlformats.org/officeDocument/2006/customXml" ds:itemID="{12EE6DEA-3A46-4F93-9245-EDED5D47A8BD}">
   <ds:schemaRefs>
     <ds:schemaRef ds:uri="http://schemas.openxmlformats.org/officeDocument/2006/bibliography"/>
   </ds:schemaRefs>

</xml_diff>

<commit_message>
Sitne izmene, dodat SSU
</commit_message>
<xml_diff>
--- a/GurmanGuide.docx
+++ b/GurmanGuide.docx
@@ -1,6 +1,6 @@
 
 <file path=word/document.xml><?xml version="1.0" encoding="utf-8"?>
-<w:document xmlns:wpc="http://schemas.microsoft.com/office/word/2010/wordprocessingCanvas" xmlns:cx="http://schemas.microsoft.com/office/drawing/2014/chartex" xmlns:cx1="http://schemas.microsoft.com/office/drawing/2015/9/8/chartex" xmlns:cx2="http://schemas.microsoft.com/office/drawing/2015/10/21/chartex" xmlns:cx3="http://schemas.microsoft.com/office/drawing/2016/5/9/chartex" xmlns:cx4="http://schemas.microsoft.com/office/drawing/2016/5/10/chartex" xmlns:cx5="http://schemas.microsoft.com/office/drawing/2016/5/11/chartex" xmlns:cx6="http://schemas.microsoft.com/office/drawing/2016/5/12/chartex" xmlns:cx7="http://schemas.microsoft.com/office/drawing/2016/5/13/chartex" xmlns:cx8="http://schemas.microsoft.com/office/drawing/2016/5/14/chartex" xmlns:mc="http://schemas.openxmlformats.org/markup-compatibility/2006" xmlns:aink="http://schemas.microsoft.com/office/drawing/2016/ink" xmlns:am3d="http://schemas.microsoft.com/office/drawing/2017/model3d" xmlns:o="urn:schemas-microsoft-com:office:office" xmlns:r="http://schemas.openxmlformats.org/officeDocument/2006/relationships" xmlns:m="http://schemas.openxmlformats.org/officeDocument/2006/math" xmlns:v="urn:schemas-microsoft-com:vml" xmlns:wp14="http://schemas.microsoft.com/office/word/2010/wordprocessingDrawing" xmlns:wp="http://schemas.openxmlformats.org/drawingml/2006/wordprocessingDrawing" xmlns:w10="urn:schemas-microsoft-com:office:word" xmlns:w="http://schemas.openxmlformats.org/wordprocessingml/2006/main" xmlns:w14="http://schemas.microsoft.com/office/word/2010/wordml" xmlns:w15="http://schemas.microsoft.com/office/word/2012/wordml" xmlns:w16cid="http://schemas.microsoft.com/office/word/2016/wordml/cid" xmlns:w16se="http://schemas.microsoft.com/office/word/2015/wordml/symex" xmlns:wpg="http://schemas.microsoft.com/office/word/2010/wordprocessingGroup" xmlns:wpi="http://schemas.microsoft.com/office/word/2010/wordprocessingInk" xmlns:wne="http://schemas.microsoft.com/office/word/2006/wordml" xmlns:wps="http://schemas.microsoft.com/office/word/2010/wordprocessingShape" mc:Ignorable="w14 w15 w16se w16cid wp14">
+<w:document xmlns:wpc="http://schemas.microsoft.com/office/word/2010/wordprocessingCanvas" xmlns:mc="http://schemas.openxmlformats.org/markup-compatibility/2006" xmlns:o="urn:schemas-microsoft-com:office:office" xmlns:r="http://schemas.openxmlformats.org/officeDocument/2006/relationships" xmlns:m="http://schemas.openxmlformats.org/officeDocument/2006/math" xmlns:v="urn:schemas-microsoft-com:vml" xmlns:wp14="http://schemas.microsoft.com/office/word/2010/wordprocessingDrawing" xmlns:wp="http://schemas.openxmlformats.org/drawingml/2006/wordprocessingDrawing" xmlns:w10="urn:schemas-microsoft-com:office:word" xmlns:w="http://schemas.openxmlformats.org/wordprocessingml/2006/main" xmlns:w14="http://schemas.microsoft.com/office/word/2010/wordml" xmlns:w15="http://schemas.microsoft.com/office/word/2012/wordml" xmlns:wpg="http://schemas.microsoft.com/office/word/2010/wordprocessingGroup" xmlns:wpi="http://schemas.microsoft.com/office/word/2010/wordprocessingInk" xmlns:wne="http://schemas.microsoft.com/office/word/2006/wordml" xmlns:wps="http://schemas.microsoft.com/office/word/2010/wordprocessingShape" mc:Ignorable="w14 w15 wp14">
   <w:body>
     <w:p>
       <w:pPr>
@@ -156,7 +156,6 @@
           <w:noProof/>
           <w:sz w:val="44"/>
           <w:szCs w:val="44"/>
-          <w:lang w:val="sr-Latn-RS"/>
         </w:rPr>
         <w:drawing>
           <wp:inline distT="0" distB="0" distL="0" distR="0">
@@ -257,7 +256,6 @@
         <w:pStyle w:val="TOC1"/>
         <w:rPr>
           <w:rFonts w:asciiTheme="minorHAnsi" w:eastAsiaTheme="minorEastAsia" w:hAnsiTheme="minorHAnsi"/>
-          <w:lang w:val="sr-Latn-RS" w:eastAsia="sr-Latn-RS"/>
         </w:rPr>
       </w:pPr>
       <w:r>
@@ -290,7 +288,7 @@
         </w:rPr>
         <w:fldChar w:fldCharType="separate"/>
       </w:r>
-      <w:hyperlink w:anchor="_Toc11946777" w:history="1">
+      <w:hyperlink w:anchor="_Toc12095957" w:history="1">
         <w:r>
           <w:rPr>
             <w:rStyle w:val="Hyperlink"/>
@@ -300,7 +298,6 @@
         <w:r>
           <w:rPr>
             <w:rFonts w:asciiTheme="minorHAnsi" w:eastAsiaTheme="minorEastAsia" w:hAnsiTheme="minorHAnsi"/>
-            <w:lang w:val="sr-Latn-RS" w:eastAsia="sr-Latn-RS"/>
           </w:rPr>
           <w:tab/>
         </w:r>
@@ -326,7 +323,7 @@
           <w:rPr>
             <w:webHidden/>
           </w:rPr>
-          <w:instrText xml:space="preserve"> PAGEREF _Toc11946777 \h </w:instrText>
+          <w:instrText xml:space="preserve"> PAGEREF _Toc12095957 \h </w:instrText>
         </w:r>
         <w:r>
           <w:rPr>
@@ -358,10 +355,9 @@
         <w:pStyle w:val="TOC2"/>
         <w:rPr>
           <w:rFonts w:asciiTheme="minorHAnsi" w:hAnsiTheme="minorHAnsi" w:cstheme="minorBidi"/>
-          <w:lang w:val="sr-Latn-RS" w:eastAsia="sr-Latn-RS"/>
         </w:rPr>
       </w:pPr>
-      <w:hyperlink w:anchor="_Toc11946778" w:history="1">
+      <w:hyperlink w:anchor="_Toc12095958" w:history="1">
         <w:r>
           <w:rPr>
             <w:rStyle w:val="Hyperlink"/>
@@ -371,7 +367,6 @@
         <w:r>
           <w:rPr>
             <w:rFonts w:asciiTheme="minorHAnsi" w:hAnsiTheme="minorHAnsi" w:cstheme="minorBidi"/>
-            <w:lang w:val="sr-Latn-RS" w:eastAsia="sr-Latn-RS"/>
           </w:rPr>
           <w:tab/>
         </w:r>
@@ -397,7 +392,7 @@
           <w:rPr>
             <w:webHidden/>
           </w:rPr>
-          <w:instrText xml:space="preserve"> PAGEREF _Toc11946778 \h </w:instrText>
+          <w:instrText xml:space="preserve"> PAGEREF _Toc12095958 \h </w:instrText>
         </w:r>
         <w:r>
           <w:rPr>
@@ -429,10 +424,9 @@
         <w:pStyle w:val="TOC2"/>
         <w:rPr>
           <w:rFonts w:asciiTheme="minorHAnsi" w:hAnsiTheme="minorHAnsi" w:cstheme="minorBidi"/>
-          <w:lang w:val="sr-Latn-RS" w:eastAsia="sr-Latn-RS"/>
         </w:rPr>
       </w:pPr>
-      <w:hyperlink w:anchor="_Toc11946779" w:history="1">
+      <w:hyperlink w:anchor="_Toc12095959" w:history="1">
         <w:r>
           <w:rPr>
             <w:rStyle w:val="Hyperlink"/>
@@ -442,7 +436,6 @@
         <w:r>
           <w:rPr>
             <w:rFonts w:asciiTheme="minorHAnsi" w:hAnsiTheme="minorHAnsi" w:cstheme="minorBidi"/>
-            <w:lang w:val="sr-Latn-RS" w:eastAsia="sr-Latn-RS"/>
           </w:rPr>
           <w:tab/>
         </w:r>
@@ -468,7 +461,7 @@
           <w:rPr>
             <w:webHidden/>
           </w:rPr>
-          <w:instrText xml:space="preserve"> PAGEREF _Toc11946779 \h </w:instrText>
+          <w:instrText xml:space="preserve"> PAGEREF _Toc12095959 \h </w:instrText>
         </w:r>
         <w:r>
           <w:rPr>
@@ -500,10 +493,9 @@
         <w:pStyle w:val="TOC1"/>
         <w:rPr>
           <w:rFonts w:asciiTheme="minorHAnsi" w:eastAsiaTheme="minorEastAsia" w:hAnsiTheme="minorHAnsi"/>
-          <w:lang w:val="sr-Latn-RS" w:eastAsia="sr-Latn-RS"/>
         </w:rPr>
       </w:pPr>
-      <w:hyperlink w:anchor="_Toc11946780" w:history="1">
+      <w:hyperlink w:anchor="_Toc12095960" w:history="1">
         <w:r>
           <w:rPr>
             <w:rStyle w:val="Hyperlink"/>
@@ -513,7 +505,6 @@
         <w:r>
           <w:rPr>
             <w:rFonts w:asciiTheme="minorHAnsi" w:eastAsiaTheme="minorEastAsia" w:hAnsiTheme="minorHAnsi"/>
-            <w:lang w:val="sr-Latn-RS" w:eastAsia="sr-Latn-RS"/>
           </w:rPr>
           <w:tab/>
         </w:r>
@@ -539,7 +530,7 @@
           <w:rPr>
             <w:webHidden/>
           </w:rPr>
-          <w:instrText xml:space="preserve"> PAGEREF _Toc11946780 \h </w:instrText>
+          <w:instrText xml:space="preserve"> PAGEREF _Toc12095960 \h </w:instrText>
         </w:r>
         <w:r>
           <w:rPr>
@@ -571,10 +562,9 @@
         <w:pStyle w:val="TOC1"/>
         <w:rPr>
           <w:rFonts w:asciiTheme="minorHAnsi" w:eastAsiaTheme="minorEastAsia" w:hAnsiTheme="minorHAnsi"/>
-          <w:lang w:val="sr-Latn-RS" w:eastAsia="sr-Latn-RS"/>
         </w:rPr>
       </w:pPr>
-      <w:hyperlink w:anchor="_Toc11946781" w:history="1">
+      <w:hyperlink w:anchor="_Toc12095961" w:history="1">
         <w:r>
           <w:rPr>
             <w:rStyle w:val="Hyperlink"/>
@@ -584,7 +574,6 @@
         <w:r>
           <w:rPr>
             <w:rFonts w:asciiTheme="minorHAnsi" w:eastAsiaTheme="minorEastAsia" w:hAnsiTheme="minorHAnsi"/>
-            <w:lang w:val="sr-Latn-RS" w:eastAsia="sr-Latn-RS"/>
           </w:rPr>
           <w:tab/>
         </w:r>
@@ -610,7 +599,7 @@
           <w:rPr>
             <w:webHidden/>
           </w:rPr>
-          <w:instrText xml:space="preserve"> PAGEREF _Toc11946781 \h </w:instrText>
+          <w:instrText xml:space="preserve"> PAGEREF _Toc12095961 \h </w:instrText>
         </w:r>
         <w:r>
           <w:rPr>
@@ -642,10 +631,9 @@
         <w:pStyle w:val="TOC2"/>
         <w:rPr>
           <w:rFonts w:asciiTheme="minorHAnsi" w:hAnsiTheme="minorHAnsi" w:cstheme="minorBidi"/>
-          <w:lang w:val="sr-Latn-RS" w:eastAsia="sr-Latn-RS"/>
         </w:rPr>
       </w:pPr>
-      <w:hyperlink w:anchor="_Toc11946782" w:history="1">
+      <w:hyperlink w:anchor="_Toc12095962" w:history="1">
         <w:r>
           <w:rPr>
             <w:rStyle w:val="Hyperlink"/>
@@ -655,7 +643,6 @@
         <w:r>
           <w:rPr>
             <w:rFonts w:asciiTheme="minorHAnsi" w:hAnsiTheme="minorHAnsi" w:cstheme="minorBidi"/>
-            <w:lang w:val="sr-Latn-RS" w:eastAsia="sr-Latn-RS"/>
           </w:rPr>
           <w:tab/>
         </w:r>
@@ -681,7 +668,7 @@
           <w:rPr>
             <w:webHidden/>
           </w:rPr>
-          <w:instrText xml:space="preserve"> PAGEREF _Toc11946782 \h </w:instrText>
+          <w:instrText xml:space="preserve"> PAGEREF _Toc12095962 \h </w:instrText>
         </w:r>
         <w:r>
           <w:rPr>
@@ -713,10 +700,9 @@
         <w:pStyle w:val="TOC2"/>
         <w:rPr>
           <w:rFonts w:asciiTheme="minorHAnsi" w:hAnsiTheme="minorHAnsi" w:cstheme="minorBidi"/>
-          <w:lang w:val="sr-Latn-RS" w:eastAsia="sr-Latn-RS"/>
         </w:rPr>
       </w:pPr>
-      <w:hyperlink w:anchor="_Toc11946783" w:history="1">
+      <w:hyperlink w:anchor="_Toc12095963" w:history="1">
         <w:r>
           <w:rPr>
             <w:rStyle w:val="Hyperlink"/>
@@ -726,7 +712,6 @@
         <w:r>
           <w:rPr>
             <w:rFonts w:asciiTheme="minorHAnsi" w:hAnsiTheme="minorHAnsi" w:cstheme="minorBidi"/>
-            <w:lang w:val="sr-Latn-RS" w:eastAsia="sr-Latn-RS"/>
           </w:rPr>
           <w:tab/>
         </w:r>
@@ -752,7 +737,7 @@
           <w:rPr>
             <w:webHidden/>
           </w:rPr>
-          <w:instrText xml:space="preserve"> PAGEREF _Toc11946783 \h </w:instrText>
+          <w:instrText xml:space="preserve"> PAGEREF _Toc12095963 \h </w:instrText>
         </w:r>
         <w:r>
           <w:rPr>
@@ -784,10 +769,9 @@
         <w:pStyle w:val="TOC2"/>
         <w:rPr>
           <w:rFonts w:asciiTheme="minorHAnsi" w:hAnsiTheme="minorHAnsi" w:cstheme="minorBidi"/>
-          <w:lang w:val="sr-Latn-RS" w:eastAsia="sr-Latn-RS"/>
         </w:rPr>
       </w:pPr>
-      <w:hyperlink w:anchor="_Toc11946784" w:history="1">
+      <w:hyperlink w:anchor="_Toc12095964" w:history="1">
         <w:r>
           <w:rPr>
             <w:rStyle w:val="Hyperlink"/>
@@ -797,7 +781,6 @@
         <w:r>
           <w:rPr>
             <w:rFonts w:asciiTheme="minorHAnsi" w:hAnsiTheme="minorHAnsi" w:cstheme="minorBidi"/>
-            <w:lang w:val="sr-Latn-RS" w:eastAsia="sr-Latn-RS"/>
           </w:rPr>
           <w:tab/>
         </w:r>
@@ -823,7 +806,7 @@
           <w:rPr>
             <w:webHidden/>
           </w:rPr>
-          <w:instrText xml:space="preserve"> PAGEREF _Toc11946784 \h </w:instrText>
+          <w:instrText xml:space="preserve"> PAGEREF _Toc12095964 \h </w:instrText>
         </w:r>
         <w:r>
           <w:rPr>
@@ -855,10 +838,9 @@
         <w:pStyle w:val="TOC2"/>
         <w:rPr>
           <w:rFonts w:asciiTheme="minorHAnsi" w:hAnsiTheme="minorHAnsi" w:cstheme="minorBidi"/>
-          <w:lang w:val="sr-Latn-RS" w:eastAsia="sr-Latn-RS"/>
         </w:rPr>
       </w:pPr>
-      <w:hyperlink w:anchor="_Toc11946785" w:history="1">
+      <w:hyperlink w:anchor="_Toc12095965" w:history="1">
         <w:r>
           <w:rPr>
             <w:rStyle w:val="Hyperlink"/>
@@ -868,7 +850,6 @@
         <w:r>
           <w:rPr>
             <w:rFonts w:asciiTheme="minorHAnsi" w:hAnsiTheme="minorHAnsi" w:cstheme="minorBidi"/>
-            <w:lang w:val="sr-Latn-RS" w:eastAsia="sr-Latn-RS"/>
           </w:rPr>
           <w:tab/>
         </w:r>
@@ -894,7 +875,7 @@
           <w:rPr>
             <w:webHidden/>
           </w:rPr>
-          <w:instrText xml:space="preserve"> PAGEREF _Toc11946785 \h </w:instrText>
+          <w:instrText xml:space="preserve"> PAGEREF _Toc12095965 \h </w:instrText>
         </w:r>
         <w:r>
           <w:rPr>
@@ -926,10 +907,9 @@
         <w:pStyle w:val="TOC1"/>
         <w:rPr>
           <w:rFonts w:asciiTheme="minorHAnsi" w:eastAsiaTheme="minorEastAsia" w:hAnsiTheme="minorHAnsi"/>
-          <w:lang w:val="sr-Latn-RS" w:eastAsia="sr-Latn-RS"/>
         </w:rPr>
       </w:pPr>
-      <w:hyperlink w:anchor="_Toc11946786" w:history="1">
+      <w:hyperlink w:anchor="_Toc12095966" w:history="1">
         <w:r>
           <w:rPr>
             <w:rStyle w:val="Hyperlink"/>
@@ -939,7 +919,6 @@
         <w:r>
           <w:rPr>
             <w:rFonts w:asciiTheme="minorHAnsi" w:eastAsiaTheme="minorEastAsia" w:hAnsiTheme="minorHAnsi"/>
-            <w:lang w:val="sr-Latn-RS" w:eastAsia="sr-Latn-RS"/>
           </w:rPr>
           <w:tab/>
         </w:r>
@@ -965,7 +944,7 @@
           <w:rPr>
             <w:webHidden/>
           </w:rPr>
-          <w:instrText xml:space="preserve"> PAGEREF _Toc11946786 \h </w:instrText>
+          <w:instrText xml:space="preserve"> PAGEREF _Toc12095966 \h </w:instrText>
         </w:r>
         <w:r>
           <w:rPr>
@@ -997,10 +976,9 @@
         <w:pStyle w:val="TOC2"/>
         <w:rPr>
           <w:rFonts w:asciiTheme="minorHAnsi" w:hAnsiTheme="minorHAnsi" w:cstheme="minorBidi"/>
-          <w:lang w:val="sr-Latn-RS" w:eastAsia="sr-Latn-RS"/>
         </w:rPr>
       </w:pPr>
-      <w:hyperlink w:anchor="_Toc11946787" w:history="1">
+      <w:hyperlink w:anchor="_Toc12095967" w:history="1">
         <w:r>
           <w:rPr>
             <w:rStyle w:val="Hyperlink"/>
@@ -1010,7 +988,6 @@
         <w:r>
           <w:rPr>
             <w:rFonts w:asciiTheme="minorHAnsi" w:hAnsiTheme="minorHAnsi" w:cstheme="minorBidi"/>
-            <w:lang w:val="sr-Latn-RS" w:eastAsia="sr-Latn-RS"/>
           </w:rPr>
           <w:tab/>
         </w:r>
@@ -1036,7 +1013,7 @@
           <w:rPr>
             <w:webHidden/>
           </w:rPr>
-          <w:instrText xml:space="preserve"> PAGEREF _Toc11946787 \h </w:instrText>
+          <w:instrText xml:space="preserve"> PAGEREF _Toc12095967 \h </w:instrText>
         </w:r>
         <w:r>
           <w:rPr>
@@ -1068,10 +1045,9 @@
         <w:pStyle w:val="TOC2"/>
         <w:rPr>
           <w:rFonts w:asciiTheme="minorHAnsi" w:hAnsiTheme="minorHAnsi" w:cstheme="minorBidi"/>
-          <w:lang w:val="sr-Latn-RS" w:eastAsia="sr-Latn-RS"/>
         </w:rPr>
       </w:pPr>
-      <w:hyperlink w:anchor="_Toc11946788" w:history="1">
+      <w:hyperlink w:anchor="_Toc12095968" w:history="1">
         <w:r>
           <w:rPr>
             <w:rStyle w:val="Hyperlink"/>
@@ -1081,7 +1057,6 @@
         <w:r>
           <w:rPr>
             <w:rFonts w:asciiTheme="minorHAnsi" w:hAnsiTheme="minorHAnsi" w:cstheme="minorBidi"/>
-            <w:lang w:val="sr-Latn-RS" w:eastAsia="sr-Latn-RS"/>
           </w:rPr>
           <w:tab/>
         </w:r>
@@ -1107,7 +1082,7 @@
           <w:rPr>
             <w:webHidden/>
           </w:rPr>
-          <w:instrText xml:space="preserve"> PAGEREF _Toc11946788 \h </w:instrText>
+          <w:instrText xml:space="preserve"> PAGEREF _Toc12095968 \h </w:instrText>
         </w:r>
         <w:r>
           <w:rPr>
@@ -1139,10 +1114,9 @@
         <w:pStyle w:val="TOC1"/>
         <w:rPr>
           <w:rFonts w:asciiTheme="minorHAnsi" w:eastAsiaTheme="minorEastAsia" w:hAnsiTheme="minorHAnsi"/>
-          <w:lang w:val="sr-Latn-RS" w:eastAsia="sr-Latn-RS"/>
         </w:rPr>
       </w:pPr>
-      <w:hyperlink w:anchor="_Toc11946789" w:history="1">
+      <w:hyperlink w:anchor="_Toc12095969" w:history="1">
         <w:r>
           <w:rPr>
             <w:rStyle w:val="Hyperlink"/>
@@ -1152,7 +1126,6 @@
         <w:r>
           <w:rPr>
             <w:rFonts w:asciiTheme="minorHAnsi" w:eastAsiaTheme="minorEastAsia" w:hAnsiTheme="minorHAnsi"/>
-            <w:lang w:val="sr-Latn-RS" w:eastAsia="sr-Latn-RS"/>
           </w:rPr>
           <w:tab/>
         </w:r>
@@ -1178,7 +1151,7 @@
           <w:rPr>
             <w:webHidden/>
           </w:rPr>
-          <w:instrText xml:space="preserve"> PAGEREF _Toc11946789 \h </w:instrText>
+          <w:instrText xml:space="preserve"> PAGEREF _Toc12095969 \h </w:instrText>
         </w:r>
         <w:r>
           <w:rPr>
@@ -1210,10 +1183,9 @@
         <w:pStyle w:val="TOC2"/>
         <w:rPr>
           <w:rFonts w:asciiTheme="minorHAnsi" w:hAnsiTheme="minorHAnsi" w:cstheme="minorBidi"/>
-          <w:lang w:val="sr-Latn-RS" w:eastAsia="sr-Latn-RS"/>
         </w:rPr>
       </w:pPr>
-      <w:hyperlink w:anchor="_Toc11946790" w:history="1">
+      <w:hyperlink w:anchor="_Toc12095970" w:history="1">
         <w:r>
           <w:rPr>
             <w:rStyle w:val="Hyperlink"/>
@@ -1223,7 +1195,6 @@
         <w:r>
           <w:rPr>
             <w:rFonts w:asciiTheme="minorHAnsi" w:hAnsiTheme="minorHAnsi" w:cstheme="minorBidi"/>
-            <w:lang w:val="sr-Latn-RS" w:eastAsia="sr-Latn-RS"/>
           </w:rPr>
           <w:tab/>
         </w:r>
@@ -1249,7 +1220,7 @@
           <w:rPr>
             <w:webHidden/>
           </w:rPr>
-          <w:instrText xml:space="preserve"> PAGEREF _Toc11946790 \h </w:instrText>
+          <w:instrText xml:space="preserve"> PAGEREF _Toc12095970 \h </w:instrText>
         </w:r>
         <w:r>
           <w:rPr>
@@ -1281,10 +1252,9 @@
         <w:pStyle w:val="TOC3"/>
         <w:rPr>
           <w:rFonts w:asciiTheme="minorHAnsi" w:hAnsiTheme="minorHAnsi" w:cstheme="minorBidi"/>
-          <w:lang w:val="sr-Latn-RS" w:eastAsia="sr-Latn-RS"/>
         </w:rPr>
       </w:pPr>
-      <w:hyperlink w:anchor="_Toc11946791" w:history="1">
+      <w:hyperlink w:anchor="_Toc12095971" w:history="1">
         <w:r>
           <w:rPr>
             <w:rStyle w:val="Hyperlink"/>
@@ -1294,7 +1264,6 @@
         <w:r>
           <w:rPr>
             <w:rFonts w:asciiTheme="minorHAnsi" w:hAnsiTheme="minorHAnsi" w:cstheme="minorBidi"/>
-            <w:lang w:val="sr-Latn-RS" w:eastAsia="sr-Latn-RS"/>
           </w:rPr>
           <w:tab/>
         </w:r>
@@ -1320,7 +1289,7 @@
           <w:rPr>
             <w:webHidden/>
           </w:rPr>
-          <w:instrText xml:space="preserve"> PAGEREF _Toc11946791 \h </w:instrText>
+          <w:instrText xml:space="preserve"> PAGEREF _Toc12095971 \h </w:instrText>
         </w:r>
         <w:r>
           <w:rPr>
@@ -1352,10 +1321,9 @@
         <w:pStyle w:val="TOC3"/>
         <w:rPr>
           <w:rFonts w:asciiTheme="minorHAnsi" w:hAnsiTheme="minorHAnsi" w:cstheme="minorBidi"/>
-          <w:lang w:val="sr-Latn-RS" w:eastAsia="sr-Latn-RS"/>
         </w:rPr>
       </w:pPr>
-      <w:hyperlink w:anchor="_Toc11946792" w:history="1">
+      <w:hyperlink w:anchor="_Toc12095972" w:history="1">
         <w:r>
           <w:rPr>
             <w:rStyle w:val="Hyperlink"/>
@@ -1365,7 +1333,6 @@
         <w:r>
           <w:rPr>
             <w:rFonts w:asciiTheme="minorHAnsi" w:hAnsiTheme="minorHAnsi" w:cstheme="minorBidi"/>
-            <w:lang w:val="sr-Latn-RS" w:eastAsia="sr-Latn-RS"/>
           </w:rPr>
           <w:tab/>
         </w:r>
@@ -1391,7 +1358,7 @@
           <w:rPr>
             <w:webHidden/>
           </w:rPr>
-          <w:instrText xml:space="preserve"> PAGEREF _Toc11946792 \h </w:instrText>
+          <w:instrText xml:space="preserve"> PAGEREF _Toc12095972 \h </w:instrText>
         </w:r>
         <w:r>
           <w:rPr>
@@ -1423,10 +1390,9 @@
         <w:pStyle w:val="TOC3"/>
         <w:rPr>
           <w:rFonts w:asciiTheme="minorHAnsi" w:hAnsiTheme="minorHAnsi" w:cstheme="minorBidi"/>
-          <w:lang w:val="sr-Latn-RS" w:eastAsia="sr-Latn-RS"/>
         </w:rPr>
       </w:pPr>
-      <w:hyperlink w:anchor="_Toc11946793" w:history="1">
+      <w:hyperlink w:anchor="_Toc12095973" w:history="1">
         <w:r>
           <w:rPr>
             <w:rStyle w:val="Hyperlink"/>
@@ -1436,7 +1402,6 @@
         <w:r>
           <w:rPr>
             <w:rFonts w:asciiTheme="minorHAnsi" w:hAnsiTheme="minorHAnsi" w:cstheme="minorBidi"/>
-            <w:lang w:val="sr-Latn-RS" w:eastAsia="sr-Latn-RS"/>
           </w:rPr>
           <w:tab/>
         </w:r>
@@ -1462,7 +1427,7 @@
           <w:rPr>
             <w:webHidden/>
           </w:rPr>
-          <w:instrText xml:space="preserve"> PAGEREF _Toc11946793 \h </w:instrText>
+          <w:instrText xml:space="preserve"> PAGEREF _Toc12095973 \h </w:instrText>
         </w:r>
         <w:r>
           <w:rPr>
@@ -1494,10 +1459,9 @@
         <w:pStyle w:val="TOC3"/>
         <w:rPr>
           <w:rFonts w:asciiTheme="minorHAnsi" w:hAnsiTheme="minorHAnsi" w:cstheme="minorBidi"/>
-          <w:lang w:val="sr-Latn-RS" w:eastAsia="sr-Latn-RS"/>
         </w:rPr>
       </w:pPr>
-      <w:hyperlink w:anchor="_Toc11946794" w:history="1">
+      <w:hyperlink w:anchor="_Toc12095974" w:history="1">
         <w:r>
           <w:rPr>
             <w:rStyle w:val="Hyperlink"/>
@@ -1507,7 +1471,6 @@
         <w:r>
           <w:rPr>
             <w:rFonts w:asciiTheme="minorHAnsi" w:hAnsiTheme="minorHAnsi" w:cstheme="minorBidi"/>
-            <w:lang w:val="sr-Latn-RS" w:eastAsia="sr-Latn-RS"/>
           </w:rPr>
           <w:tab/>
         </w:r>
@@ -1533,7 +1496,7 @@
           <w:rPr>
             <w:webHidden/>
           </w:rPr>
-          <w:instrText xml:space="preserve"> PAGEREF _Toc11946794 \h </w:instrText>
+          <w:instrText xml:space="preserve"> PAGEREF _Toc12095974 \h </w:instrText>
         </w:r>
         <w:r>
           <w:rPr>
@@ -1565,10 +1528,9 @@
         <w:pStyle w:val="TOC3"/>
         <w:rPr>
           <w:rFonts w:asciiTheme="minorHAnsi" w:hAnsiTheme="minorHAnsi" w:cstheme="minorBidi"/>
-          <w:lang w:val="sr-Latn-RS" w:eastAsia="sr-Latn-RS"/>
         </w:rPr>
       </w:pPr>
-      <w:hyperlink w:anchor="_Toc11946795" w:history="1">
+      <w:hyperlink w:anchor="_Toc12095975" w:history="1">
         <w:r>
           <w:rPr>
             <w:rStyle w:val="Hyperlink"/>
@@ -1578,7 +1540,6 @@
         <w:r>
           <w:rPr>
             <w:rFonts w:asciiTheme="minorHAnsi" w:hAnsiTheme="minorHAnsi" w:cstheme="minorBidi"/>
-            <w:lang w:val="sr-Latn-RS" w:eastAsia="sr-Latn-RS"/>
           </w:rPr>
           <w:tab/>
         </w:r>
@@ -1604,7 +1565,76 @@
           <w:rPr>
             <w:webHidden/>
           </w:rPr>
-          <w:instrText xml:space="preserve"> PAGEREF _Toc11946795 \h </w:instrText>
+          <w:instrText xml:space="preserve"> PAGEREF _Toc12095975 \h </w:instrText>
+        </w:r>
+        <w:r>
+          <w:rPr>
+            <w:webHidden/>
+          </w:rPr>
+        </w:r>
+        <w:r>
+          <w:rPr>
+            <w:webHidden/>
+          </w:rPr>
+          <w:fldChar w:fldCharType="separate"/>
+        </w:r>
+        <w:r>
+          <w:rPr>
+            <w:webHidden/>
+          </w:rPr>
+          <w:t>8</w:t>
+        </w:r>
+        <w:r>
+          <w:rPr>
+            <w:webHidden/>
+          </w:rPr>
+          <w:fldChar w:fldCharType="end"/>
+        </w:r>
+      </w:hyperlink>
+    </w:p>
+    <w:p>
+      <w:pPr>
+        <w:pStyle w:val="TOC3"/>
+        <w:rPr>
+          <w:rFonts w:asciiTheme="minorHAnsi" w:hAnsiTheme="minorHAnsi" w:cstheme="minorBidi"/>
+        </w:rPr>
+      </w:pPr>
+      <w:hyperlink w:anchor="_Toc12095976" w:history="1">
+        <w:r>
+          <w:rPr>
+            <w:rStyle w:val="Hyperlink"/>
+          </w:rPr>
+          <w:t>5.1.6</w:t>
+        </w:r>
+        <w:r>
+          <w:rPr>
+            <w:rFonts w:asciiTheme="minorHAnsi" w:hAnsiTheme="minorHAnsi" w:cstheme="minorBidi"/>
+          </w:rPr>
+          <w:tab/>
+        </w:r>
+        <w:r>
+          <w:rPr>
+            <w:rStyle w:val="Hyperlink"/>
+          </w:rPr>
+          <w:t>Pregled menija restorana</w:t>
+        </w:r>
+        <w:r>
+          <w:rPr>
+            <w:webHidden/>
+          </w:rPr>
+          <w:tab/>
+        </w:r>
+        <w:r>
+          <w:rPr>
+            <w:webHidden/>
+          </w:rPr>
+          <w:fldChar w:fldCharType="begin"/>
+        </w:r>
+        <w:r>
+          <w:rPr>
+            <w:webHidden/>
+          </w:rPr>
+          <w:instrText xml:space="preserve"> PAGEREF _Toc12095976 \h </w:instrText>
         </w:r>
         <w:r>
           <w:rPr>
@@ -1636,10 +1666,9 @@
         <w:pStyle w:val="TOC2"/>
         <w:rPr>
           <w:rFonts w:asciiTheme="minorHAnsi" w:hAnsiTheme="minorHAnsi" w:cstheme="minorBidi"/>
-          <w:lang w:val="sr-Latn-RS" w:eastAsia="sr-Latn-RS"/>
         </w:rPr>
       </w:pPr>
-      <w:hyperlink w:anchor="_Toc11946796" w:history="1">
+      <w:hyperlink w:anchor="_Toc12095977" w:history="1">
         <w:r>
           <w:rPr>
             <w:rStyle w:val="Hyperlink"/>
@@ -1649,7 +1678,6 @@
         <w:r>
           <w:rPr>
             <w:rFonts w:asciiTheme="minorHAnsi" w:hAnsiTheme="minorHAnsi" w:cstheme="minorBidi"/>
-            <w:lang w:val="sr-Latn-RS" w:eastAsia="sr-Latn-RS"/>
           </w:rPr>
           <w:tab/>
         </w:r>
@@ -1675,7 +1703,7 @@
           <w:rPr>
             <w:webHidden/>
           </w:rPr>
-          <w:instrText xml:space="preserve"> PAGEREF _Toc11946796 \h </w:instrText>
+          <w:instrText xml:space="preserve"> PAGEREF _Toc12095977 \h </w:instrText>
         </w:r>
         <w:r>
           <w:rPr>
@@ -1707,10 +1735,9 @@
         <w:pStyle w:val="TOC3"/>
         <w:rPr>
           <w:rFonts w:asciiTheme="minorHAnsi" w:hAnsiTheme="minorHAnsi" w:cstheme="minorBidi"/>
-          <w:lang w:val="sr-Latn-RS" w:eastAsia="sr-Latn-RS"/>
         </w:rPr>
       </w:pPr>
-      <w:hyperlink w:anchor="_Toc11946797" w:history="1">
+      <w:hyperlink w:anchor="_Toc12095978" w:history="1">
         <w:r>
           <w:rPr>
             <w:rStyle w:val="Hyperlink"/>
@@ -1720,7 +1747,6 @@
         <w:r>
           <w:rPr>
             <w:rFonts w:asciiTheme="minorHAnsi" w:hAnsiTheme="minorHAnsi" w:cstheme="minorBidi"/>
-            <w:lang w:val="sr-Latn-RS" w:eastAsia="sr-Latn-RS"/>
           </w:rPr>
           <w:tab/>
         </w:r>
@@ -1746,7 +1772,7 @@
           <w:rPr>
             <w:webHidden/>
           </w:rPr>
-          <w:instrText xml:space="preserve"> PAGEREF _Toc11946797 \h </w:instrText>
+          <w:instrText xml:space="preserve"> PAGEREF _Toc12095978 \h </w:instrText>
         </w:r>
         <w:r>
           <w:rPr>
@@ -1778,10 +1804,9 @@
         <w:pStyle w:val="TOC3"/>
         <w:rPr>
           <w:rFonts w:asciiTheme="minorHAnsi" w:hAnsiTheme="minorHAnsi" w:cstheme="minorBidi"/>
-          <w:lang w:val="sr-Latn-RS" w:eastAsia="sr-Latn-RS"/>
         </w:rPr>
       </w:pPr>
-      <w:hyperlink w:anchor="_Toc11946798" w:history="1">
+      <w:hyperlink w:anchor="_Toc12095979" w:history="1">
         <w:r>
           <w:rPr>
             <w:rStyle w:val="Hyperlink"/>
@@ -1791,7 +1816,6 @@
         <w:r>
           <w:rPr>
             <w:rFonts w:asciiTheme="minorHAnsi" w:hAnsiTheme="minorHAnsi" w:cstheme="minorBidi"/>
-            <w:lang w:val="sr-Latn-RS" w:eastAsia="sr-Latn-RS"/>
           </w:rPr>
           <w:tab/>
         </w:r>
@@ -1817,7 +1841,7 @@
           <w:rPr>
             <w:webHidden/>
           </w:rPr>
-          <w:instrText xml:space="preserve"> PAGEREF _Toc11946798 \h </w:instrText>
+          <w:instrText xml:space="preserve"> PAGEREF _Toc12095979 \h </w:instrText>
         </w:r>
         <w:r>
           <w:rPr>
@@ -1849,10 +1873,9 @@
         <w:pStyle w:val="TOC3"/>
         <w:rPr>
           <w:rFonts w:asciiTheme="minorHAnsi" w:hAnsiTheme="minorHAnsi" w:cstheme="minorBidi"/>
-          <w:lang w:val="sr-Latn-RS" w:eastAsia="sr-Latn-RS"/>
         </w:rPr>
       </w:pPr>
-      <w:hyperlink w:anchor="_Toc11946799" w:history="1">
+      <w:hyperlink w:anchor="_Toc12095980" w:history="1">
         <w:r>
           <w:rPr>
             <w:rStyle w:val="Hyperlink"/>
@@ -1862,7 +1885,6 @@
         <w:r>
           <w:rPr>
             <w:rFonts w:asciiTheme="minorHAnsi" w:hAnsiTheme="minorHAnsi" w:cstheme="minorBidi"/>
-            <w:lang w:val="sr-Latn-RS" w:eastAsia="sr-Latn-RS"/>
           </w:rPr>
           <w:tab/>
         </w:r>
@@ -1888,7 +1910,7 @@
           <w:rPr>
             <w:webHidden/>
           </w:rPr>
-          <w:instrText xml:space="preserve"> PAGEREF _Toc11946799 \h </w:instrText>
+          <w:instrText xml:space="preserve"> PAGEREF _Toc12095980 \h </w:instrText>
         </w:r>
         <w:r>
           <w:rPr>
@@ -1920,10 +1942,9 @@
         <w:pStyle w:val="TOC3"/>
         <w:rPr>
           <w:rFonts w:asciiTheme="minorHAnsi" w:hAnsiTheme="minorHAnsi" w:cstheme="minorBidi"/>
-          <w:lang w:val="sr-Latn-RS" w:eastAsia="sr-Latn-RS"/>
         </w:rPr>
       </w:pPr>
-      <w:hyperlink w:anchor="_Toc11946800" w:history="1">
+      <w:hyperlink w:anchor="_Toc12095981" w:history="1">
         <w:r>
           <w:rPr>
             <w:rStyle w:val="Hyperlink"/>
@@ -1933,7 +1954,6 @@
         <w:r>
           <w:rPr>
             <w:rFonts w:asciiTheme="minorHAnsi" w:hAnsiTheme="minorHAnsi" w:cstheme="minorBidi"/>
-            <w:lang w:val="sr-Latn-RS" w:eastAsia="sr-Latn-RS"/>
           </w:rPr>
           <w:tab/>
         </w:r>
@@ -1959,7 +1979,7 @@
           <w:rPr>
             <w:webHidden/>
           </w:rPr>
-          <w:instrText xml:space="preserve"> PAGEREF _Toc11946800 \h </w:instrText>
+          <w:instrText xml:space="preserve"> PAGEREF _Toc12095981 \h </w:instrText>
         </w:r>
         <w:r>
           <w:rPr>
@@ -1977,6 +1997,146 @@
             <w:webHidden/>
           </w:rPr>
           <w:t>8</w:t>
+        </w:r>
+        <w:r>
+          <w:rPr>
+            <w:webHidden/>
+          </w:rPr>
+          <w:fldChar w:fldCharType="end"/>
+        </w:r>
+      </w:hyperlink>
+    </w:p>
+    <w:p>
+      <w:pPr>
+        <w:pStyle w:val="TOC3"/>
+        <w:rPr>
+          <w:rFonts w:asciiTheme="minorHAnsi" w:hAnsiTheme="minorHAnsi" w:cstheme="minorBidi"/>
+        </w:rPr>
+      </w:pPr>
+      <w:hyperlink w:anchor="_Toc12095982" w:history="1">
+        <w:r>
+          <w:rPr>
+            <w:rStyle w:val="Hyperlink"/>
+          </w:rPr>
+          <w:t>5.2.5</w:t>
+        </w:r>
+        <w:r>
+          <w:rPr>
+            <w:rFonts w:asciiTheme="minorHAnsi" w:hAnsiTheme="minorHAnsi" w:cstheme="minorBidi"/>
+          </w:rPr>
+          <w:tab/>
+        </w:r>
+        <w:r>
+          <w:rPr>
+            <w:rStyle w:val="Hyperlink"/>
+          </w:rPr>
+          <w:t>Pregled svojih jela</w:t>
+        </w:r>
+        <w:r>
+          <w:rPr>
+            <w:webHidden/>
+          </w:rPr>
+          <w:tab/>
+        </w:r>
+        <w:r>
+          <w:rPr>
+            <w:webHidden/>
+          </w:rPr>
+          <w:fldChar w:fldCharType="begin"/>
+        </w:r>
+        <w:r>
+          <w:rPr>
+            <w:webHidden/>
+          </w:rPr>
+          <w:instrText xml:space="preserve"> PAGEREF _Toc12095982 \h </w:instrText>
+        </w:r>
+        <w:r>
+          <w:rPr>
+            <w:webHidden/>
+          </w:rPr>
+        </w:r>
+        <w:r>
+          <w:rPr>
+            <w:webHidden/>
+          </w:rPr>
+          <w:fldChar w:fldCharType="separate"/>
+        </w:r>
+        <w:r>
+          <w:rPr>
+            <w:webHidden/>
+          </w:rPr>
+          <w:t>9</w:t>
+        </w:r>
+        <w:r>
+          <w:rPr>
+            <w:webHidden/>
+          </w:rPr>
+          <w:fldChar w:fldCharType="end"/>
+        </w:r>
+      </w:hyperlink>
+    </w:p>
+    <w:p>
+      <w:pPr>
+        <w:pStyle w:val="TOC3"/>
+        <w:rPr>
+          <w:rFonts w:asciiTheme="minorHAnsi" w:hAnsiTheme="minorHAnsi" w:cstheme="minorBidi"/>
+        </w:rPr>
+      </w:pPr>
+      <w:hyperlink w:anchor="_Toc12095983" w:history="1">
+        <w:r>
+          <w:rPr>
+            <w:rStyle w:val="Hyperlink"/>
+            <w:lang w:val="sr-Latn-RS"/>
+          </w:rPr>
+          <w:t>5.2.6</w:t>
+        </w:r>
+        <w:r>
+          <w:rPr>
+            <w:rFonts w:asciiTheme="minorHAnsi" w:hAnsiTheme="minorHAnsi" w:cstheme="minorBidi"/>
+          </w:rPr>
+          <w:tab/>
+        </w:r>
+        <w:r>
+          <w:rPr>
+            <w:rStyle w:val="Hyperlink"/>
+            <w:lang w:val="sr-Latn-RS"/>
+          </w:rPr>
+          <w:t>Odjavljivanje</w:t>
+        </w:r>
+        <w:r>
+          <w:rPr>
+            <w:webHidden/>
+          </w:rPr>
+          <w:tab/>
+        </w:r>
+        <w:r>
+          <w:rPr>
+            <w:webHidden/>
+          </w:rPr>
+          <w:fldChar w:fldCharType="begin"/>
+        </w:r>
+        <w:r>
+          <w:rPr>
+            <w:webHidden/>
+          </w:rPr>
+          <w:instrText xml:space="preserve"> PAGEREF _Toc12095983 \h </w:instrText>
+        </w:r>
+        <w:r>
+          <w:rPr>
+            <w:webHidden/>
+          </w:rPr>
+        </w:r>
+        <w:r>
+          <w:rPr>
+            <w:webHidden/>
+          </w:rPr>
+          <w:fldChar w:fldCharType="separate"/>
+        </w:r>
+        <w:r>
+          <w:rPr>
+            <w:webHidden/>
+          </w:rPr>
+          <w:t>9</w:t>
         </w:r>
         <w:r>
           <w:rPr>
@@ -1991,10 +2151,9 @@
         <w:pStyle w:val="TOC2"/>
         <w:rPr>
           <w:rFonts w:asciiTheme="minorHAnsi" w:hAnsiTheme="minorHAnsi" w:cstheme="minorBidi"/>
-          <w:lang w:val="sr-Latn-RS" w:eastAsia="sr-Latn-RS"/>
         </w:rPr>
       </w:pPr>
-      <w:hyperlink w:anchor="_Toc11946801" w:history="1">
+      <w:hyperlink w:anchor="_Toc12095984" w:history="1">
         <w:r>
           <w:rPr>
             <w:rStyle w:val="Hyperlink"/>
@@ -2004,7 +2163,6 @@
         <w:r>
           <w:rPr>
             <w:rFonts w:asciiTheme="minorHAnsi" w:hAnsiTheme="minorHAnsi" w:cstheme="minorBidi"/>
-            <w:lang w:val="sr-Latn-RS" w:eastAsia="sr-Latn-RS"/>
           </w:rPr>
           <w:tab/>
         </w:r>
@@ -2030,7 +2188,7 @@
           <w:rPr>
             <w:webHidden/>
           </w:rPr>
-          <w:instrText xml:space="preserve"> PAGEREF _Toc11946801 \h </w:instrText>
+          <w:instrText xml:space="preserve"> PAGEREF _Toc12095984 \h </w:instrText>
         </w:r>
         <w:r>
           <w:rPr>
@@ -2062,10 +2220,9 @@
         <w:pStyle w:val="TOC3"/>
         <w:rPr>
           <w:rFonts w:asciiTheme="minorHAnsi" w:hAnsiTheme="minorHAnsi" w:cstheme="minorBidi"/>
-          <w:lang w:val="sr-Latn-RS" w:eastAsia="sr-Latn-RS"/>
         </w:rPr>
       </w:pPr>
-      <w:hyperlink w:anchor="_Toc11946802" w:history="1">
+      <w:hyperlink w:anchor="_Toc12095985" w:history="1">
         <w:r>
           <w:rPr>
             <w:rStyle w:val="Hyperlink"/>
@@ -2075,7 +2232,6 @@
         <w:r>
           <w:rPr>
             <w:rFonts w:asciiTheme="minorHAnsi" w:hAnsiTheme="minorHAnsi" w:cstheme="minorBidi"/>
-            <w:lang w:val="sr-Latn-RS" w:eastAsia="sr-Latn-RS"/>
           </w:rPr>
           <w:tab/>
         </w:r>
@@ -2101,7 +2257,7 @@
           <w:rPr>
             <w:webHidden/>
           </w:rPr>
-          <w:instrText xml:space="preserve"> PAGEREF _Toc11946802 \h </w:instrText>
+          <w:instrText xml:space="preserve"> PAGEREF _Toc12095985 \h </w:instrText>
         </w:r>
         <w:r>
           <w:rPr>
@@ -2133,10 +2289,9 @@
         <w:pStyle w:val="TOC2"/>
         <w:rPr>
           <w:rFonts w:asciiTheme="minorHAnsi" w:hAnsiTheme="minorHAnsi" w:cstheme="minorBidi"/>
-          <w:lang w:val="sr-Latn-RS" w:eastAsia="sr-Latn-RS"/>
         </w:rPr>
       </w:pPr>
-      <w:hyperlink w:anchor="_Toc11946803" w:history="1">
+      <w:hyperlink w:anchor="_Toc12095986" w:history="1">
         <w:r>
           <w:rPr>
             <w:rStyle w:val="Hyperlink"/>
@@ -2146,7 +2301,6 @@
         <w:r>
           <w:rPr>
             <w:rFonts w:asciiTheme="minorHAnsi" w:hAnsiTheme="minorHAnsi" w:cstheme="minorBidi"/>
-            <w:lang w:val="sr-Latn-RS" w:eastAsia="sr-Latn-RS"/>
           </w:rPr>
           <w:tab/>
         </w:r>
@@ -2172,7 +2326,7 @@
           <w:rPr>
             <w:webHidden/>
           </w:rPr>
-          <w:instrText xml:space="preserve"> PAGEREF _Toc11946803 \h </w:instrText>
+          <w:instrText xml:space="preserve"> PAGEREF _Toc12095986 \h </w:instrText>
         </w:r>
         <w:r>
           <w:rPr>
@@ -2204,10 +2358,9 @@
         <w:pStyle w:val="TOC3"/>
         <w:rPr>
           <w:rFonts w:asciiTheme="minorHAnsi" w:hAnsiTheme="minorHAnsi" w:cstheme="minorBidi"/>
-          <w:lang w:val="sr-Latn-RS" w:eastAsia="sr-Latn-RS"/>
         </w:rPr>
       </w:pPr>
-      <w:hyperlink w:anchor="_Toc11946804" w:history="1">
+      <w:hyperlink w:anchor="_Toc12095987" w:history="1">
         <w:r>
           <w:rPr>
             <w:rStyle w:val="Hyperlink"/>
@@ -2217,7 +2370,6 @@
         <w:r>
           <w:rPr>
             <w:rFonts w:asciiTheme="minorHAnsi" w:hAnsiTheme="minorHAnsi" w:cstheme="minorBidi"/>
-            <w:lang w:val="sr-Latn-RS" w:eastAsia="sr-Latn-RS"/>
           </w:rPr>
           <w:tab/>
         </w:r>
@@ -2243,7 +2395,7 @@
           <w:rPr>
             <w:webHidden/>
           </w:rPr>
-          <w:instrText xml:space="preserve"> PAGEREF _Toc11946804 \h </w:instrText>
+          <w:instrText xml:space="preserve"> PAGEREF _Toc12095987 \h </w:instrText>
         </w:r>
         <w:r>
           <w:rPr>
@@ -2275,10 +2427,9 @@
         <w:pStyle w:val="TOC3"/>
         <w:rPr>
           <w:rFonts w:asciiTheme="minorHAnsi" w:hAnsiTheme="minorHAnsi" w:cstheme="minorBidi"/>
-          <w:lang w:val="sr-Latn-RS" w:eastAsia="sr-Latn-RS"/>
         </w:rPr>
       </w:pPr>
-      <w:hyperlink w:anchor="_Toc11946805" w:history="1">
+      <w:hyperlink w:anchor="_Toc12095988" w:history="1">
         <w:r>
           <w:rPr>
             <w:rStyle w:val="Hyperlink"/>
@@ -2288,7 +2439,6 @@
         <w:r>
           <w:rPr>
             <w:rFonts w:asciiTheme="minorHAnsi" w:hAnsiTheme="minorHAnsi" w:cstheme="minorBidi"/>
-            <w:lang w:val="sr-Latn-RS" w:eastAsia="sr-Latn-RS"/>
           </w:rPr>
           <w:tab/>
         </w:r>
@@ -2314,7 +2464,7 @@
           <w:rPr>
             <w:webHidden/>
           </w:rPr>
-          <w:instrText xml:space="preserve"> PAGEREF _Toc11946805 \h </w:instrText>
+          <w:instrText xml:space="preserve"> PAGEREF _Toc12095988 \h </w:instrText>
         </w:r>
         <w:r>
           <w:rPr>
@@ -2346,10 +2496,9 @@
         <w:pStyle w:val="TOC3"/>
         <w:rPr>
           <w:rFonts w:asciiTheme="minorHAnsi" w:hAnsiTheme="minorHAnsi" w:cstheme="minorBidi"/>
-          <w:lang w:val="sr-Latn-RS" w:eastAsia="sr-Latn-RS"/>
         </w:rPr>
       </w:pPr>
-      <w:hyperlink w:anchor="_Toc11946806" w:history="1">
+      <w:hyperlink w:anchor="_Toc12095989" w:history="1">
         <w:r>
           <w:rPr>
             <w:rStyle w:val="Hyperlink"/>
@@ -2359,7 +2508,6 @@
         <w:r>
           <w:rPr>
             <w:rFonts w:asciiTheme="minorHAnsi" w:hAnsiTheme="minorHAnsi" w:cstheme="minorBidi"/>
-            <w:lang w:val="sr-Latn-RS" w:eastAsia="sr-Latn-RS"/>
           </w:rPr>
           <w:tab/>
         </w:r>
@@ -2385,7 +2533,7 @@
           <w:rPr>
             <w:webHidden/>
           </w:rPr>
-          <w:instrText xml:space="preserve"> PAGEREF _Toc11946806 \h </w:instrText>
+          <w:instrText xml:space="preserve"> PAGEREF _Toc12095989 \h </w:instrText>
         </w:r>
         <w:r>
           <w:rPr>
@@ -2417,10 +2565,9 @@
         <w:pStyle w:val="TOC3"/>
         <w:rPr>
           <w:rFonts w:asciiTheme="minorHAnsi" w:hAnsiTheme="minorHAnsi" w:cstheme="minorBidi"/>
-          <w:lang w:val="sr-Latn-RS" w:eastAsia="sr-Latn-RS"/>
         </w:rPr>
       </w:pPr>
-      <w:hyperlink w:anchor="_Toc11946807" w:history="1">
+      <w:hyperlink w:anchor="_Toc12095990" w:history="1">
         <w:r>
           <w:rPr>
             <w:rStyle w:val="Hyperlink"/>
@@ -2431,7 +2578,6 @@
         <w:r>
           <w:rPr>
             <w:rFonts w:asciiTheme="minorHAnsi" w:hAnsiTheme="minorHAnsi" w:cstheme="minorBidi"/>
-            <w:lang w:val="sr-Latn-RS" w:eastAsia="sr-Latn-RS"/>
           </w:rPr>
           <w:tab/>
         </w:r>
@@ -2458,7 +2604,7 @@
           <w:rPr>
             <w:webHidden/>
           </w:rPr>
-          <w:instrText xml:space="preserve"> PAGEREF _Toc11946807 \h </w:instrText>
+          <w:instrText xml:space="preserve"> PAGEREF _Toc12095990 \h </w:instrText>
         </w:r>
         <w:r>
           <w:rPr>
@@ -2490,10 +2636,9 @@
         <w:pStyle w:val="TOC3"/>
         <w:rPr>
           <w:rFonts w:asciiTheme="minorHAnsi" w:hAnsiTheme="minorHAnsi" w:cstheme="minorBidi"/>
-          <w:lang w:val="sr-Latn-RS" w:eastAsia="sr-Latn-RS"/>
         </w:rPr>
       </w:pPr>
-      <w:hyperlink w:anchor="_Toc11946808" w:history="1">
+      <w:hyperlink w:anchor="_Toc12095991" w:history="1">
         <w:r>
           <w:rPr>
             <w:rStyle w:val="Hyperlink"/>
@@ -2503,7 +2648,6 @@
         <w:r>
           <w:rPr>
             <w:rFonts w:asciiTheme="minorHAnsi" w:hAnsiTheme="minorHAnsi" w:cstheme="minorBidi"/>
-            <w:lang w:val="sr-Latn-RS" w:eastAsia="sr-Latn-RS"/>
           </w:rPr>
           <w:tab/>
         </w:r>
@@ -2529,7 +2673,7 @@
           <w:rPr>
             <w:webHidden/>
           </w:rPr>
-          <w:instrText xml:space="preserve"> PAGEREF _Toc11946808 \h </w:instrText>
+          <w:instrText xml:space="preserve"> PAGEREF _Toc12095991 \h </w:instrText>
         </w:r>
         <w:r>
           <w:rPr>
@@ -2561,10 +2705,9 @@
         <w:pStyle w:val="TOC3"/>
         <w:rPr>
           <w:rFonts w:asciiTheme="minorHAnsi" w:hAnsiTheme="minorHAnsi" w:cstheme="minorBidi"/>
-          <w:lang w:val="sr-Latn-RS" w:eastAsia="sr-Latn-RS"/>
         </w:rPr>
       </w:pPr>
-      <w:hyperlink w:anchor="_Toc11946809" w:history="1">
+      <w:hyperlink w:anchor="_Toc12095992" w:history="1">
         <w:r>
           <w:rPr>
             <w:rStyle w:val="Hyperlink"/>
@@ -2574,7 +2717,6 @@
         <w:r>
           <w:rPr>
             <w:rFonts w:asciiTheme="minorHAnsi" w:hAnsiTheme="minorHAnsi" w:cstheme="minorBidi"/>
-            <w:lang w:val="sr-Latn-RS" w:eastAsia="sr-Latn-RS"/>
           </w:rPr>
           <w:tab/>
         </w:r>
@@ -2600,7 +2742,7 @@
           <w:rPr>
             <w:webHidden/>
           </w:rPr>
-          <w:instrText xml:space="preserve"> PAGEREF _Toc11946809 \h </w:instrText>
+          <w:instrText xml:space="preserve"> PAGEREF _Toc12095992 \h </w:instrText>
         </w:r>
         <w:r>
           <w:rPr>
@@ -2632,10 +2774,9 @@
         <w:pStyle w:val="TOC2"/>
         <w:rPr>
           <w:rFonts w:asciiTheme="minorHAnsi" w:hAnsiTheme="minorHAnsi" w:cstheme="minorBidi"/>
-          <w:lang w:val="sr-Latn-RS" w:eastAsia="sr-Latn-RS"/>
         </w:rPr>
       </w:pPr>
-      <w:hyperlink w:anchor="_Toc11946810" w:history="1">
+      <w:hyperlink w:anchor="_Toc12095993" w:history="1">
         <w:r>
           <w:rPr>
             <w:rStyle w:val="Hyperlink"/>
@@ -2645,7 +2786,6 @@
         <w:r>
           <w:rPr>
             <w:rFonts w:asciiTheme="minorHAnsi" w:hAnsiTheme="minorHAnsi" w:cstheme="minorBidi"/>
-            <w:lang w:val="sr-Latn-RS" w:eastAsia="sr-Latn-RS"/>
           </w:rPr>
           <w:tab/>
         </w:r>
@@ -2671,7 +2811,7 @@
           <w:rPr>
             <w:webHidden/>
           </w:rPr>
-          <w:instrText xml:space="preserve"> PAGEREF _Toc11946810 \h </w:instrText>
+          <w:instrText xml:space="preserve"> PAGEREF _Toc12095993 \h </w:instrText>
         </w:r>
         <w:r>
           <w:rPr>
@@ -2703,10 +2843,9 @@
         <w:pStyle w:val="TOC3"/>
         <w:rPr>
           <w:rFonts w:asciiTheme="minorHAnsi" w:hAnsiTheme="minorHAnsi" w:cstheme="minorBidi"/>
-          <w:lang w:val="sr-Latn-RS" w:eastAsia="sr-Latn-RS"/>
         </w:rPr>
       </w:pPr>
-      <w:hyperlink w:anchor="_Toc11946811" w:history="1">
+      <w:hyperlink w:anchor="_Toc12095994" w:history="1">
         <w:r>
           <w:rPr>
             <w:rStyle w:val="Hyperlink"/>
@@ -2716,7 +2855,6 @@
         <w:r>
           <w:rPr>
             <w:rFonts w:asciiTheme="minorHAnsi" w:hAnsiTheme="minorHAnsi" w:cstheme="minorBidi"/>
-            <w:lang w:val="sr-Latn-RS" w:eastAsia="sr-Latn-RS"/>
           </w:rPr>
           <w:tab/>
         </w:r>
@@ -2742,7 +2880,7 @@
           <w:rPr>
             <w:webHidden/>
           </w:rPr>
-          <w:instrText xml:space="preserve"> PAGEREF _Toc11946811 \h </w:instrText>
+          <w:instrText xml:space="preserve"> PAGEREF _Toc12095994 \h </w:instrText>
         </w:r>
         <w:r>
           <w:rPr>
@@ -2774,10 +2912,9 @@
         <w:pStyle w:val="TOC3"/>
         <w:rPr>
           <w:rFonts w:asciiTheme="minorHAnsi" w:hAnsiTheme="minorHAnsi" w:cstheme="minorBidi"/>
-          <w:lang w:val="sr-Latn-RS" w:eastAsia="sr-Latn-RS"/>
         </w:rPr>
       </w:pPr>
-      <w:hyperlink w:anchor="_Toc11946812" w:history="1">
+      <w:hyperlink w:anchor="_Toc12095995" w:history="1">
         <w:r>
           <w:rPr>
             <w:rStyle w:val="Hyperlink"/>
@@ -2787,7 +2924,6 @@
         <w:r>
           <w:rPr>
             <w:rFonts w:asciiTheme="minorHAnsi" w:hAnsiTheme="minorHAnsi" w:cstheme="minorBidi"/>
-            <w:lang w:val="sr-Latn-RS" w:eastAsia="sr-Latn-RS"/>
           </w:rPr>
           <w:tab/>
         </w:r>
@@ -2813,7 +2949,7 @@
           <w:rPr>
             <w:webHidden/>
           </w:rPr>
-          <w:instrText xml:space="preserve"> PAGEREF _Toc11946812 \h </w:instrText>
+          <w:instrText xml:space="preserve"> PAGEREF _Toc12095995 \h </w:instrText>
         </w:r>
         <w:r>
           <w:rPr>
@@ -2830,7 +2966,7 @@
           <w:rPr>
             <w:webHidden/>
           </w:rPr>
-          <w:t>9</w:t>
+          <w:t>10</w:t>
         </w:r>
         <w:r>
           <w:rPr>
@@ -2845,10 +2981,9 @@
         <w:pStyle w:val="TOC3"/>
         <w:rPr>
           <w:rFonts w:asciiTheme="minorHAnsi" w:hAnsiTheme="minorHAnsi" w:cstheme="minorBidi"/>
-          <w:lang w:val="sr-Latn-RS" w:eastAsia="sr-Latn-RS"/>
         </w:rPr>
       </w:pPr>
-      <w:hyperlink w:anchor="_Toc11946813" w:history="1">
+      <w:hyperlink w:anchor="_Toc12095996" w:history="1">
         <w:r>
           <w:rPr>
             <w:rStyle w:val="Hyperlink"/>
@@ -2858,7 +2993,6 @@
         <w:r>
           <w:rPr>
             <w:rFonts w:asciiTheme="minorHAnsi" w:hAnsiTheme="minorHAnsi" w:cstheme="minorBidi"/>
-            <w:lang w:val="sr-Latn-RS" w:eastAsia="sr-Latn-RS"/>
           </w:rPr>
           <w:tab/>
         </w:r>
@@ -2884,7 +3018,7 @@
           <w:rPr>
             <w:webHidden/>
           </w:rPr>
-          <w:instrText xml:space="preserve"> PAGEREF _Toc11946813 \h </w:instrText>
+          <w:instrText xml:space="preserve"> PAGEREF _Toc12095996 \h </w:instrText>
         </w:r>
         <w:r>
           <w:rPr>
@@ -2901,7 +3035,7 @@
           <w:rPr>
             <w:webHidden/>
           </w:rPr>
-          <w:t>9</w:t>
+          <w:t>10</w:t>
         </w:r>
         <w:r>
           <w:rPr>
@@ -2916,10 +3050,9 @@
         <w:pStyle w:val="TOC3"/>
         <w:rPr>
           <w:rFonts w:asciiTheme="minorHAnsi" w:hAnsiTheme="minorHAnsi" w:cstheme="minorBidi"/>
-          <w:lang w:val="sr-Latn-RS" w:eastAsia="sr-Latn-RS"/>
         </w:rPr>
       </w:pPr>
-      <w:hyperlink w:anchor="_Toc11946814" w:history="1">
+      <w:hyperlink w:anchor="_Toc12095997" w:history="1">
         <w:r>
           <w:rPr>
             <w:rStyle w:val="Hyperlink"/>
@@ -2929,7 +3062,6 @@
         <w:r>
           <w:rPr>
             <w:rFonts w:asciiTheme="minorHAnsi" w:hAnsiTheme="minorHAnsi" w:cstheme="minorBidi"/>
-            <w:lang w:val="sr-Latn-RS" w:eastAsia="sr-Latn-RS"/>
           </w:rPr>
           <w:tab/>
         </w:r>
@@ -2955,7 +3087,76 @@
           <w:rPr>
             <w:webHidden/>
           </w:rPr>
-          <w:instrText xml:space="preserve"> PAGEREF _Toc11946814 \h </w:instrText>
+          <w:instrText xml:space="preserve"> PAGEREF _Toc12095997 \h </w:instrText>
+        </w:r>
+        <w:r>
+          <w:rPr>
+            <w:webHidden/>
+          </w:rPr>
+        </w:r>
+        <w:r>
+          <w:rPr>
+            <w:webHidden/>
+          </w:rPr>
+          <w:fldChar w:fldCharType="separate"/>
+        </w:r>
+        <w:r>
+          <w:rPr>
+            <w:webHidden/>
+          </w:rPr>
+          <w:t>10</w:t>
+        </w:r>
+        <w:r>
+          <w:rPr>
+            <w:webHidden/>
+          </w:rPr>
+          <w:fldChar w:fldCharType="end"/>
+        </w:r>
+      </w:hyperlink>
+    </w:p>
+    <w:p>
+      <w:pPr>
+        <w:pStyle w:val="TOC3"/>
+        <w:rPr>
+          <w:rFonts w:asciiTheme="minorHAnsi" w:hAnsiTheme="minorHAnsi" w:cstheme="minorBidi"/>
+        </w:rPr>
+      </w:pPr>
+      <w:hyperlink w:anchor="_Toc12095998" w:history="1">
+        <w:r>
+          <w:rPr>
+            <w:rStyle w:val="Hyperlink"/>
+          </w:rPr>
+          <w:t>5.5.5</w:t>
+        </w:r>
+        <w:r>
+          <w:rPr>
+            <w:rFonts w:asciiTheme="minorHAnsi" w:hAnsiTheme="minorHAnsi" w:cstheme="minorBidi"/>
+          </w:rPr>
+          <w:tab/>
+        </w:r>
+        <w:r>
+          <w:rPr>
+            <w:rStyle w:val="Hyperlink"/>
+          </w:rPr>
+          <w:t>Odjavljivanje</w:t>
+        </w:r>
+        <w:r>
+          <w:rPr>
+            <w:webHidden/>
+          </w:rPr>
+          <w:tab/>
+        </w:r>
+        <w:r>
+          <w:rPr>
+            <w:webHidden/>
+          </w:rPr>
+          <w:fldChar w:fldCharType="begin"/>
+        </w:r>
+        <w:r>
+          <w:rPr>
+            <w:webHidden/>
+          </w:rPr>
+          <w:instrText xml:space="preserve"> PAGEREF _Toc12095998 \h </w:instrText>
         </w:r>
         <w:r>
           <w:rPr>
@@ -2987,10 +3188,9 @@
         <w:pStyle w:val="TOC1"/>
         <w:rPr>
           <w:rFonts w:asciiTheme="minorHAnsi" w:eastAsiaTheme="minorEastAsia" w:hAnsiTheme="minorHAnsi"/>
-          <w:lang w:val="sr-Latn-RS" w:eastAsia="sr-Latn-RS"/>
         </w:rPr>
       </w:pPr>
-      <w:hyperlink w:anchor="_Toc11946815" w:history="1">
+      <w:hyperlink w:anchor="_Toc12095999" w:history="1">
         <w:r>
           <w:rPr>
             <w:rStyle w:val="Hyperlink"/>
@@ -3000,7 +3200,6 @@
         <w:r>
           <w:rPr>
             <w:rFonts w:asciiTheme="minorHAnsi" w:eastAsiaTheme="minorEastAsia" w:hAnsiTheme="minorHAnsi"/>
-            <w:lang w:val="sr-Latn-RS" w:eastAsia="sr-Latn-RS"/>
           </w:rPr>
           <w:tab/>
         </w:r>
@@ -3026,7 +3225,7 @@
           <w:rPr>
             <w:webHidden/>
           </w:rPr>
-          <w:instrText xml:space="preserve"> PAGEREF _Toc11946815 \h </w:instrText>
+          <w:instrText xml:space="preserve"> PAGEREF _Toc12095999 \h </w:instrText>
         </w:r>
         <w:r>
           <w:rPr>
@@ -3058,10 +3257,9 @@
         <w:pStyle w:val="TOC1"/>
         <w:rPr>
           <w:rFonts w:asciiTheme="minorHAnsi" w:eastAsiaTheme="minorEastAsia" w:hAnsiTheme="minorHAnsi"/>
-          <w:lang w:val="sr-Latn-RS" w:eastAsia="sr-Latn-RS"/>
         </w:rPr>
       </w:pPr>
-      <w:hyperlink w:anchor="_Toc11946816" w:history="1">
+      <w:hyperlink w:anchor="_Toc12096000" w:history="1">
         <w:r>
           <w:rPr>
             <w:rStyle w:val="Hyperlink"/>
@@ -3071,7 +3269,6 @@
         <w:r>
           <w:rPr>
             <w:rFonts w:asciiTheme="minorHAnsi" w:eastAsiaTheme="minorEastAsia" w:hAnsiTheme="minorHAnsi"/>
-            <w:lang w:val="sr-Latn-RS" w:eastAsia="sr-Latn-RS"/>
           </w:rPr>
           <w:tab/>
         </w:r>
@@ -3097,7 +3294,7 @@
           <w:rPr>
             <w:webHidden/>
           </w:rPr>
-          <w:instrText xml:space="preserve"> PAGEREF _Toc11946816 \h </w:instrText>
+          <w:instrText xml:space="preserve"> PAGEREF _Toc12096000 \h </w:instrText>
         </w:r>
         <w:r>
           <w:rPr>
@@ -3129,10 +3326,9 @@
         <w:pStyle w:val="TOC1"/>
         <w:rPr>
           <w:rFonts w:asciiTheme="minorHAnsi" w:eastAsiaTheme="minorEastAsia" w:hAnsiTheme="minorHAnsi"/>
-          <w:lang w:val="sr-Latn-RS" w:eastAsia="sr-Latn-RS"/>
         </w:rPr>
       </w:pPr>
-      <w:hyperlink w:anchor="_Toc11946817" w:history="1">
+      <w:hyperlink w:anchor="_Toc12096001" w:history="1">
         <w:r>
           <w:rPr>
             <w:rStyle w:val="Hyperlink"/>
@@ -3142,7 +3338,6 @@
         <w:r>
           <w:rPr>
             <w:rFonts w:asciiTheme="minorHAnsi" w:eastAsiaTheme="minorEastAsia" w:hAnsiTheme="minorHAnsi"/>
-            <w:lang w:val="sr-Latn-RS" w:eastAsia="sr-Latn-RS"/>
           </w:rPr>
           <w:tab/>
         </w:r>
@@ -3168,7 +3363,7 @@
           <w:rPr>
             <w:webHidden/>
           </w:rPr>
-          <w:instrText xml:space="preserve"> PAGEREF _Toc11946817 \h </w:instrText>
+          <w:instrText xml:space="preserve"> PAGEREF _Toc12096001 \h </w:instrText>
         </w:r>
         <w:r>
           <w:rPr>
@@ -3200,10 +3395,9 @@
         <w:pStyle w:val="TOC2"/>
         <w:rPr>
           <w:rFonts w:asciiTheme="minorHAnsi" w:hAnsiTheme="minorHAnsi" w:cstheme="minorBidi"/>
-          <w:lang w:val="sr-Latn-RS" w:eastAsia="sr-Latn-RS"/>
         </w:rPr>
       </w:pPr>
-      <w:hyperlink w:anchor="_Toc11946818" w:history="1">
+      <w:hyperlink w:anchor="_Toc12096002" w:history="1">
         <w:r>
           <w:rPr>
             <w:rStyle w:val="Hyperlink"/>
@@ -3213,7 +3407,6 @@
         <w:r>
           <w:rPr>
             <w:rFonts w:asciiTheme="minorHAnsi" w:hAnsiTheme="minorHAnsi" w:cstheme="minorBidi"/>
-            <w:lang w:val="sr-Latn-RS" w:eastAsia="sr-Latn-RS"/>
           </w:rPr>
           <w:tab/>
         </w:r>
@@ -3239,7 +3432,7 @@
           <w:rPr>
             <w:webHidden/>
           </w:rPr>
-          <w:instrText xml:space="preserve"> PAGEREF _Toc11946818 \h </w:instrText>
+          <w:instrText xml:space="preserve"> PAGEREF _Toc12096002 \h </w:instrText>
         </w:r>
         <w:r>
           <w:rPr>
@@ -3271,10 +3464,9 @@
         <w:pStyle w:val="TOC2"/>
         <w:rPr>
           <w:rFonts w:asciiTheme="minorHAnsi" w:hAnsiTheme="minorHAnsi" w:cstheme="minorBidi"/>
-          <w:lang w:val="sr-Latn-RS" w:eastAsia="sr-Latn-RS"/>
         </w:rPr>
       </w:pPr>
-      <w:hyperlink w:anchor="_Toc11946819" w:history="1">
+      <w:hyperlink w:anchor="_Toc12096003" w:history="1">
         <w:r>
           <w:rPr>
             <w:rStyle w:val="Hyperlink"/>
@@ -3285,7 +3477,6 @@
         <w:r>
           <w:rPr>
             <w:rFonts w:asciiTheme="minorHAnsi" w:hAnsiTheme="minorHAnsi" w:cstheme="minorBidi"/>
-            <w:lang w:val="sr-Latn-RS" w:eastAsia="sr-Latn-RS"/>
           </w:rPr>
           <w:tab/>
         </w:r>
@@ -3312,7 +3503,7 @@
           <w:rPr>
             <w:webHidden/>
           </w:rPr>
-          <w:instrText xml:space="preserve"> PAGEREF _Toc11946819 \h </w:instrText>
+          <w:instrText xml:space="preserve"> PAGEREF _Toc12096003 \h </w:instrText>
         </w:r>
         <w:r>
           <w:rPr>
@@ -3344,10 +3535,9 @@
         <w:pStyle w:val="TOC1"/>
         <w:rPr>
           <w:rFonts w:asciiTheme="minorHAnsi" w:eastAsiaTheme="minorEastAsia" w:hAnsiTheme="minorHAnsi"/>
-          <w:lang w:val="sr-Latn-RS" w:eastAsia="sr-Latn-RS"/>
         </w:rPr>
       </w:pPr>
-      <w:hyperlink w:anchor="_Toc11946820" w:history="1">
+      <w:hyperlink w:anchor="_Toc12096004" w:history="1">
         <w:r>
           <w:rPr>
             <w:rStyle w:val="Hyperlink"/>
@@ -3357,7 +3547,6 @@
         <w:r>
           <w:rPr>
             <w:rFonts w:asciiTheme="minorHAnsi" w:eastAsiaTheme="minorEastAsia" w:hAnsiTheme="minorHAnsi"/>
-            <w:lang w:val="sr-Latn-RS" w:eastAsia="sr-Latn-RS"/>
           </w:rPr>
           <w:tab/>
         </w:r>
@@ -3383,7 +3572,7 @@
           <w:rPr>
             <w:webHidden/>
           </w:rPr>
-          <w:instrText xml:space="preserve"> PAGEREF _Toc11946820 \h </w:instrText>
+          <w:instrText xml:space="preserve"> PAGEREF _Toc12096004 \h </w:instrText>
         </w:r>
         <w:r>
           <w:rPr>
@@ -3415,10 +3604,9 @@
         <w:pStyle w:val="TOC2"/>
         <w:rPr>
           <w:rFonts w:asciiTheme="minorHAnsi" w:hAnsiTheme="minorHAnsi" w:cstheme="minorBidi"/>
-          <w:lang w:val="sr-Latn-RS" w:eastAsia="sr-Latn-RS"/>
         </w:rPr>
       </w:pPr>
-      <w:hyperlink w:anchor="_Toc11946821" w:history="1">
+      <w:hyperlink w:anchor="_Toc12096005" w:history="1">
         <w:r>
           <w:rPr>
             <w:rStyle w:val="Hyperlink"/>
@@ -3428,7 +3616,6 @@
         <w:r>
           <w:rPr>
             <w:rFonts w:asciiTheme="minorHAnsi" w:hAnsiTheme="minorHAnsi" w:cstheme="minorBidi"/>
-            <w:lang w:val="sr-Latn-RS" w:eastAsia="sr-Latn-RS"/>
           </w:rPr>
           <w:tab/>
         </w:r>
@@ -3454,7 +3641,7 @@
           <w:rPr>
             <w:webHidden/>
           </w:rPr>
-          <w:instrText xml:space="preserve"> PAGEREF _Toc11946821 \h </w:instrText>
+          <w:instrText xml:space="preserve"> PAGEREF _Toc12096005 \h </w:instrText>
         </w:r>
         <w:r>
           <w:rPr>
@@ -3486,10 +3673,9 @@
         <w:pStyle w:val="TOC2"/>
         <w:rPr>
           <w:rFonts w:asciiTheme="minorHAnsi" w:hAnsiTheme="minorHAnsi" w:cstheme="minorBidi"/>
-          <w:lang w:val="sr-Latn-RS" w:eastAsia="sr-Latn-RS"/>
         </w:rPr>
       </w:pPr>
-      <w:hyperlink w:anchor="_Toc11946822" w:history="1">
+      <w:hyperlink w:anchor="_Toc12096006" w:history="1">
         <w:r>
           <w:rPr>
             <w:rStyle w:val="Hyperlink"/>
@@ -3499,7 +3685,6 @@
         <w:r>
           <w:rPr>
             <w:rFonts w:asciiTheme="minorHAnsi" w:hAnsiTheme="minorHAnsi" w:cstheme="minorBidi"/>
-            <w:lang w:val="sr-Latn-RS" w:eastAsia="sr-Latn-RS"/>
           </w:rPr>
           <w:tab/>
         </w:r>
@@ -3525,7 +3710,7 @@
           <w:rPr>
             <w:webHidden/>
           </w:rPr>
-          <w:instrText xml:space="preserve"> PAGEREF _Toc11946822 \h </w:instrText>
+          <w:instrText xml:space="preserve"> PAGEREF _Toc12096006 \h </w:instrText>
         </w:r>
         <w:r>
           <w:rPr>
@@ -3557,10 +3742,9 @@
         <w:pStyle w:val="TOC1"/>
         <w:rPr>
           <w:rFonts w:asciiTheme="minorHAnsi" w:eastAsiaTheme="minorEastAsia" w:hAnsiTheme="minorHAnsi"/>
-          <w:lang w:val="sr-Latn-RS" w:eastAsia="sr-Latn-RS"/>
         </w:rPr>
       </w:pPr>
-      <w:hyperlink w:anchor="_Toc11946823" w:history="1">
+      <w:hyperlink w:anchor="_Toc12096007" w:history="1">
         <w:r>
           <w:rPr>
             <w:rStyle w:val="Hyperlink"/>
@@ -3570,7 +3754,6 @@
         <w:r>
           <w:rPr>
             <w:rFonts w:asciiTheme="minorHAnsi" w:eastAsiaTheme="minorEastAsia" w:hAnsiTheme="minorHAnsi"/>
-            <w:lang w:val="sr-Latn-RS" w:eastAsia="sr-Latn-RS"/>
           </w:rPr>
           <w:tab/>
         </w:r>
@@ -3596,7 +3779,7 @@
           <w:rPr>
             <w:webHidden/>
           </w:rPr>
-          <w:instrText xml:space="preserve"> PAGEREF _Toc11946823 \h </w:instrText>
+          <w:instrText xml:space="preserve"> PAGEREF _Toc12096007 \h </w:instrText>
         </w:r>
         <w:r>
           <w:rPr>
@@ -4224,7 +4407,7 @@
         <w:pStyle w:val="Heading1"/>
       </w:pPr>
       <w:bookmarkStart w:id="0" w:name="_Toc2510552"/>
-      <w:bookmarkStart w:id="1" w:name="_Toc11946777"/>
+      <w:bookmarkStart w:id="1" w:name="_Toc12095957"/>
       <w:proofErr w:type="spellStart"/>
       <w:r>
         <w:lastRenderedPageBreak/>
@@ -4238,7 +4421,7 @@
       <w:pPr>
         <w:pStyle w:val="Heading2"/>
       </w:pPr>
-      <w:bookmarkStart w:id="2" w:name="_Toc11946778"/>
+      <w:bookmarkStart w:id="2" w:name="_Toc12095958"/>
       <w:proofErr w:type="spellStart"/>
       <w:r>
         <w:t>Rezime</w:t>
@@ -4268,7 +4451,15 @@
       </w:r>
       <w:proofErr w:type="spellEnd"/>
       <w:r>
-        <w:t xml:space="preserve"> je deo </w:t>
+        <w:t xml:space="preserve"> je </w:t>
+      </w:r>
+      <w:proofErr w:type="spellStart"/>
+      <w:r>
+        <w:t>deo</w:t>
+      </w:r>
+      <w:proofErr w:type="spellEnd"/>
+      <w:r>
+        <w:t xml:space="preserve"> </w:t>
       </w:r>
       <w:proofErr w:type="spellStart"/>
       <w:r>
@@ -4449,7 +4640,7 @@
       <w:pPr>
         <w:pStyle w:val="Heading2"/>
       </w:pPr>
-      <w:bookmarkStart w:id="3" w:name="_Toc11946779"/>
+      <w:bookmarkStart w:id="3" w:name="_Toc12095959"/>
       <w:proofErr w:type="spellStart"/>
       <w:r>
         <w:t>Namena</w:t>
@@ -4639,10 +4830,12 @@
         <w:t xml:space="preserve">, </w:t>
       </w:r>
       <w:proofErr w:type="spellStart"/>
+      <w:proofErr w:type="gramStart"/>
       <w:r>
         <w:t>ali</w:t>
       </w:r>
       <w:proofErr w:type="spellEnd"/>
+      <w:proofErr w:type="gramEnd"/>
       <w:r>
         <w:t xml:space="preserve"> </w:t>
       </w:r>
@@ -4731,7 +4924,7 @@
       <w:pPr>
         <w:pStyle w:val="Heading1"/>
       </w:pPr>
-      <w:bookmarkStart w:id="4" w:name="_Toc11946780"/>
+      <w:bookmarkStart w:id="4" w:name="_Toc12095960"/>
       <w:proofErr w:type="spellStart"/>
       <w:r>
         <w:t>Opis</w:t>
@@ -4876,7 +5069,7 @@
       <w:pPr>
         <w:pStyle w:val="Heading1"/>
       </w:pPr>
-      <w:bookmarkStart w:id="5" w:name="_Toc11946781"/>
+      <w:bookmarkStart w:id="5" w:name="_Toc12095961"/>
       <w:proofErr w:type="spellStart"/>
       <w:r>
         <w:lastRenderedPageBreak/>
@@ -4994,7 +5187,7 @@
       <w:pPr>
         <w:pStyle w:val="Heading2"/>
       </w:pPr>
-      <w:bookmarkStart w:id="6" w:name="_Toc11946782"/>
+      <w:bookmarkStart w:id="6" w:name="_Toc12095962"/>
       <w:proofErr w:type="spellStart"/>
       <w:r>
         <w:t>Restoran</w:t>
@@ -5151,10 +5344,12 @@
         <w:t xml:space="preserve"> </w:t>
       </w:r>
       <w:proofErr w:type="spellStart"/>
+      <w:proofErr w:type="gramStart"/>
       <w:r>
         <w:t>na</w:t>
       </w:r>
       <w:proofErr w:type="spellEnd"/>
+      <w:proofErr w:type="gramEnd"/>
       <w:r>
         <w:t xml:space="preserve"> </w:t>
       </w:r>
@@ -5246,7 +5441,7 @@
       <w:pPr>
         <w:pStyle w:val="Heading2"/>
       </w:pPr>
-      <w:bookmarkStart w:id="7" w:name="_Toc11946783"/>
+      <w:bookmarkStart w:id="7" w:name="_Toc12095963"/>
       <w:proofErr w:type="spellStart"/>
       <w:r>
         <w:t>Posetilac</w:t>
@@ -5410,10 +5605,12 @@
         </w:numPr>
       </w:pPr>
       <w:proofErr w:type="spellStart"/>
+      <w:proofErr w:type="gramStart"/>
       <w:r>
         <w:t>napravi</w:t>
       </w:r>
       <w:proofErr w:type="spellEnd"/>
+      <w:proofErr w:type="gramEnd"/>
       <w:r>
         <w:t xml:space="preserve"> </w:t>
       </w:r>
@@ -5454,7 +5651,7 @@
       <w:pPr>
         <w:pStyle w:val="Heading2"/>
       </w:pPr>
-      <w:bookmarkStart w:id="8" w:name="_Toc11946784"/>
+      <w:bookmarkStart w:id="8" w:name="_Toc12095964"/>
       <w:proofErr w:type="spellStart"/>
       <w:r>
         <w:t>Gurman</w:t>
@@ -5489,7 +5686,15 @@
       </w:r>
       <w:proofErr w:type="spellEnd"/>
       <w:r>
-        <w:t xml:space="preserve">. Ima </w:t>
+        <w:t xml:space="preserve">. </w:t>
+      </w:r>
+      <w:proofErr w:type="spellStart"/>
+      <w:r>
+        <w:t>Ima</w:t>
+      </w:r>
+      <w:proofErr w:type="spellEnd"/>
+      <w:r>
+        <w:t xml:space="preserve"> </w:t>
       </w:r>
       <w:proofErr w:type="spellStart"/>
       <w:r>
@@ -5580,10 +5785,12 @@
         <w:t xml:space="preserve"> </w:t>
       </w:r>
       <w:proofErr w:type="spellStart"/>
+      <w:proofErr w:type="gramStart"/>
       <w:r>
         <w:t>na</w:t>
       </w:r>
       <w:proofErr w:type="spellEnd"/>
+      <w:proofErr w:type="gramEnd"/>
       <w:r>
         <w:t xml:space="preserve"> </w:t>
       </w:r>
@@ -5616,7 +5823,7 @@
       <w:pPr>
         <w:pStyle w:val="Heading2"/>
       </w:pPr>
-      <w:bookmarkStart w:id="9" w:name="_Toc11946785"/>
+      <w:bookmarkStart w:id="9" w:name="_Toc12095965"/>
       <w:r>
         <w:t>Administrator</w:t>
       </w:r>
@@ -5702,7 +5909,15 @@
       </w:r>
       <w:proofErr w:type="spellEnd"/>
       <w:r>
-        <w:t xml:space="preserve"> za </w:t>
+        <w:t xml:space="preserve"> </w:t>
+      </w:r>
+      <w:proofErr w:type="spellStart"/>
+      <w:r>
+        <w:t>za</w:t>
+      </w:r>
+      <w:proofErr w:type="spellEnd"/>
+      <w:r>
+        <w:t xml:space="preserve"> </w:t>
       </w:r>
       <w:proofErr w:type="spellStart"/>
       <w:r>
@@ -5738,10 +5953,12 @@
         </w:numPr>
       </w:pPr>
       <w:proofErr w:type="spellStart"/>
+      <w:proofErr w:type="gramStart"/>
       <w:r>
         <w:t>kontroliše</w:t>
       </w:r>
       <w:proofErr w:type="spellEnd"/>
+      <w:proofErr w:type="gramEnd"/>
       <w:r>
         <w:t xml:space="preserve"> rad </w:t>
       </w:r>
@@ -5780,7 +5997,7 @@
       <w:pPr>
         <w:pStyle w:val="Heading1"/>
       </w:pPr>
-      <w:bookmarkStart w:id="10" w:name="_Toc11946786"/>
+      <w:bookmarkStart w:id="10" w:name="_Toc12095966"/>
       <w:proofErr w:type="spellStart"/>
       <w:r>
         <w:lastRenderedPageBreak/>
@@ -5801,7 +6018,7 @@
       <w:pPr>
         <w:pStyle w:val="Heading2"/>
       </w:pPr>
-      <w:bookmarkStart w:id="11" w:name="_Toc11946787"/>
+      <w:bookmarkStart w:id="11" w:name="_Toc12095967"/>
       <w:proofErr w:type="spellStart"/>
       <w:r>
         <w:t>Pregled</w:t>
@@ -5842,10 +6059,12 @@
         <w:t xml:space="preserve"> </w:t>
       </w:r>
       <w:proofErr w:type="spellStart"/>
+      <w:proofErr w:type="gramStart"/>
       <w:r>
         <w:t>sa</w:t>
       </w:r>
       <w:proofErr w:type="spellEnd"/>
+      <w:proofErr w:type="gramEnd"/>
       <w:r>
         <w:t xml:space="preserve"> </w:t>
       </w:r>
@@ -6038,7 +6257,7 @@
       <w:pPr>
         <w:pStyle w:val="Heading2"/>
       </w:pPr>
-      <w:bookmarkStart w:id="12" w:name="_Toc11946788"/>
+      <w:bookmarkStart w:id="12" w:name="_Toc12095968"/>
       <w:proofErr w:type="spellStart"/>
       <w:r>
         <w:t>Pregled</w:t>
@@ -6095,8 +6314,16 @@
               <w:rPr>
                 <w:b w:val="0"/>
               </w:rPr>
-              <w:t xml:space="preserve"> za</w:t>
+              <w:t xml:space="preserve"> </w:t>
             </w:r>
+            <w:proofErr w:type="spellStart"/>
+            <w:r>
+              <w:rPr>
+                <w:b w:val="0"/>
+              </w:rPr>
+              <w:t>za</w:t>
+            </w:r>
+            <w:proofErr w:type="spellEnd"/>
             <w:r>
               <w:rPr>
                 <w:b w:val="0"/>
@@ -6960,7 +7187,7 @@
       <w:pPr>
         <w:pStyle w:val="Heading1"/>
       </w:pPr>
-      <w:bookmarkStart w:id="13" w:name="_Toc11946789"/>
+      <w:bookmarkStart w:id="13" w:name="_Toc12095969"/>
       <w:proofErr w:type="spellStart"/>
       <w:r>
         <w:lastRenderedPageBreak/>
@@ -6981,7 +7208,7 @@
       <w:pPr>
         <w:pStyle w:val="Heading2"/>
       </w:pPr>
-      <w:bookmarkStart w:id="14" w:name="_Toc11946790"/>
+      <w:bookmarkStart w:id="14" w:name="_Toc12095970"/>
       <w:proofErr w:type="spellStart"/>
       <w:r>
         <w:t>Zajedničke</w:t>
@@ -7001,7 +7228,7 @@
       <w:pPr>
         <w:pStyle w:val="Heading3"/>
       </w:pPr>
-      <w:bookmarkStart w:id="15" w:name="_Toc11946791"/>
+      <w:bookmarkStart w:id="15" w:name="_Toc12095971"/>
       <w:proofErr w:type="spellStart"/>
       <w:r>
         <w:t>Pregled</w:t>
@@ -7131,7 +7358,7 @@
       <w:pPr>
         <w:pStyle w:val="Heading3"/>
       </w:pPr>
-      <w:bookmarkStart w:id="16" w:name="_Toc11946792"/>
+      <w:bookmarkStart w:id="16" w:name="_Toc12095972"/>
       <w:proofErr w:type="spellStart"/>
       <w:r>
         <w:t>Pregled</w:t>
@@ -7278,7 +7505,7 @@
       <w:pPr>
         <w:pStyle w:val="Heading3"/>
       </w:pPr>
-      <w:bookmarkStart w:id="17" w:name="_Toc11946793"/>
+      <w:bookmarkStart w:id="17" w:name="_Toc12095973"/>
       <w:proofErr w:type="spellStart"/>
       <w:r>
         <w:t>Pregled</w:t>
@@ -7416,7 +7643,7 @@
       <w:pPr>
         <w:pStyle w:val="Heading3"/>
       </w:pPr>
-      <w:bookmarkStart w:id="18" w:name="_Toc11946794"/>
+      <w:bookmarkStart w:id="18" w:name="_Toc12095974"/>
       <w:proofErr w:type="spellStart"/>
       <w:r>
         <w:t>Pretraga</w:t>
@@ -7454,10 +7681,12 @@
         <w:t xml:space="preserve"> </w:t>
       </w:r>
       <w:proofErr w:type="spellStart"/>
+      <w:proofErr w:type="gramStart"/>
       <w:r>
         <w:t>na</w:t>
       </w:r>
       <w:proofErr w:type="spellEnd"/>
+      <w:proofErr w:type="gramEnd"/>
       <w:r>
         <w:t xml:space="preserve"> </w:t>
       </w:r>
@@ -7513,10 +7742,12 @@
         </w:numPr>
       </w:pPr>
       <w:proofErr w:type="spellStart"/>
+      <w:proofErr w:type="gramStart"/>
       <w:r>
         <w:t>ocena</w:t>
       </w:r>
       <w:proofErr w:type="spellEnd"/>
+      <w:proofErr w:type="gramEnd"/>
       <w:r>
         <w:t>.</w:t>
       </w:r>
@@ -7525,7 +7756,7 @@
       <w:pPr>
         <w:pStyle w:val="Heading3"/>
       </w:pPr>
-      <w:bookmarkStart w:id="19" w:name="_Toc11946795"/>
+      <w:bookmarkStart w:id="19" w:name="_Toc12095975"/>
       <w:proofErr w:type="spellStart"/>
       <w:r>
         <w:t>Pretraga</w:t>
@@ -7563,10 +7794,12 @@
         <w:t xml:space="preserve"> </w:t>
       </w:r>
       <w:proofErr w:type="spellStart"/>
+      <w:proofErr w:type="gramStart"/>
       <w:r>
         <w:t>na</w:t>
       </w:r>
       <w:proofErr w:type="spellEnd"/>
+      <w:proofErr w:type="gramEnd"/>
       <w:r>
         <w:t xml:space="preserve"> </w:t>
       </w:r>
@@ -7605,10 +7838,12 @@
         </w:numPr>
       </w:pPr>
       <w:proofErr w:type="spellStart"/>
+      <w:proofErr w:type="gramStart"/>
       <w:r>
         <w:t>lokacije</w:t>
       </w:r>
       <w:proofErr w:type="spellEnd"/>
+      <w:proofErr w:type="gramEnd"/>
       <w:r>
         <w:t>.</w:t>
       </w:r>
@@ -7617,6 +7852,7 @@
       <w:pPr>
         <w:pStyle w:val="Heading3"/>
       </w:pPr>
+      <w:bookmarkStart w:id="20" w:name="_Toc12095976"/>
       <w:proofErr w:type="spellStart"/>
       <w:r>
         <w:t>Pregled</w:t>
@@ -7637,6 +7873,7 @@
       <w:r>
         <w:t>restorana</w:t>
       </w:r>
+      <w:bookmarkEnd w:id="20"/>
       <w:proofErr w:type="spellEnd"/>
     </w:p>
     <w:p>
@@ -7693,10 +7930,12 @@
         <w:t xml:space="preserve"> </w:t>
       </w:r>
       <w:proofErr w:type="spellStart"/>
+      <w:proofErr w:type="gramStart"/>
       <w:r>
         <w:t>na</w:t>
       </w:r>
       <w:proofErr w:type="spellEnd"/>
+      <w:proofErr w:type="gramEnd"/>
       <w:r>
         <w:t xml:space="preserve"> </w:t>
       </w:r>
@@ -7753,24 +7992,24 @@
       <w:pPr>
         <w:pStyle w:val="Heading2"/>
       </w:pPr>
-      <w:bookmarkStart w:id="20" w:name="_Toc11946796"/>
+      <w:bookmarkStart w:id="21" w:name="_Toc12095977"/>
       <w:proofErr w:type="spellStart"/>
       <w:r>
         <w:t>Restoran</w:t>
       </w:r>
-      <w:bookmarkEnd w:id="20"/>
+      <w:bookmarkEnd w:id="21"/>
       <w:proofErr w:type="spellEnd"/>
     </w:p>
     <w:p>
       <w:pPr>
         <w:pStyle w:val="Heading3"/>
       </w:pPr>
-      <w:bookmarkStart w:id="21" w:name="_Toc11946797"/>
+      <w:bookmarkStart w:id="22" w:name="_Toc12095978"/>
       <w:proofErr w:type="spellStart"/>
       <w:r>
         <w:t>Logovanje</w:t>
       </w:r>
-      <w:bookmarkEnd w:id="21"/>
+      <w:bookmarkEnd w:id="22"/>
       <w:proofErr w:type="spellEnd"/>
     </w:p>
     <w:p>
@@ -7906,7 +8145,7 @@
       <w:pPr>
         <w:pStyle w:val="Heading3"/>
       </w:pPr>
-      <w:bookmarkStart w:id="22" w:name="_Toc11946798"/>
+      <w:bookmarkStart w:id="23" w:name="_Toc12095979"/>
       <w:proofErr w:type="spellStart"/>
       <w:r>
         <w:t>Unos</w:t>
@@ -7919,7 +8158,7 @@
       <w:r>
         <w:t>jela</w:t>
       </w:r>
-      <w:bookmarkEnd w:id="22"/>
+      <w:bookmarkEnd w:id="23"/>
       <w:proofErr w:type="spellEnd"/>
     </w:p>
     <w:p>
@@ -8042,7 +8281,7 @@
       <w:pPr>
         <w:pStyle w:val="Heading3"/>
       </w:pPr>
-      <w:bookmarkStart w:id="23" w:name="_Toc11946799"/>
+      <w:bookmarkStart w:id="24" w:name="_Toc12095980"/>
       <w:proofErr w:type="spellStart"/>
       <w:r>
         <w:t>Izmena</w:t>
@@ -8055,7 +8294,7 @@
       <w:r>
         <w:t>jela</w:t>
       </w:r>
-      <w:bookmarkEnd w:id="23"/>
+      <w:bookmarkEnd w:id="24"/>
       <w:proofErr w:type="spellEnd"/>
     </w:p>
     <w:p>
@@ -8187,10 +8426,12 @@
         <w:t xml:space="preserve"> </w:t>
       </w:r>
       <w:proofErr w:type="spellStart"/>
+      <w:proofErr w:type="gramStart"/>
       <w:r>
         <w:t>sa</w:t>
       </w:r>
       <w:proofErr w:type="spellEnd"/>
+      <w:proofErr w:type="gramEnd"/>
       <w:r>
         <w:t xml:space="preserve"> </w:t>
       </w:r>
@@ -8207,7 +8448,7 @@
       <w:pPr>
         <w:pStyle w:val="Heading3"/>
       </w:pPr>
-      <w:bookmarkStart w:id="24" w:name="_Toc11946800"/>
+      <w:bookmarkStart w:id="25" w:name="_Toc12095981"/>
       <w:proofErr w:type="spellStart"/>
       <w:r>
         <w:t>Izmena</w:t>
@@ -8228,7 +8469,7 @@
       <w:r>
         <w:t>restorana</w:t>
       </w:r>
-      <w:bookmarkEnd w:id="24"/>
+      <w:bookmarkEnd w:id="25"/>
       <w:proofErr w:type="spellEnd"/>
     </w:p>
     <w:p>
@@ -8305,6 +8546,7 @@
       <w:pPr>
         <w:pStyle w:val="Heading3"/>
       </w:pPr>
+      <w:bookmarkStart w:id="26" w:name="_Toc12095982"/>
       <w:proofErr w:type="spellStart"/>
       <w:r>
         <w:lastRenderedPageBreak/>
@@ -8326,8 +8568,7 @@
       <w:r>
         <w:t>jela</w:t>
       </w:r>
-      <w:bookmarkStart w:id="25" w:name="_GoBack"/>
-      <w:bookmarkEnd w:id="25"/>
+      <w:bookmarkEnd w:id="26"/>
       <w:proofErr w:type="spellEnd"/>
     </w:p>
     <w:p>
@@ -8365,12 +8606,14 @@
           <w:lang w:val="sr-Latn-RS"/>
         </w:rPr>
       </w:pPr>
+      <w:bookmarkStart w:id="27" w:name="_Toc12095983"/>
       <w:r>
         <w:rPr>
           <w:lang w:val="sr-Latn-RS"/>
         </w:rPr>
         <w:t>Odjavljivanje</w:t>
       </w:r>
+      <w:bookmarkEnd w:id="27"/>
     </w:p>
     <w:p>
       <w:pPr>
@@ -8397,24 +8640,24 @@
       <w:pPr>
         <w:pStyle w:val="Heading2"/>
       </w:pPr>
-      <w:bookmarkStart w:id="26" w:name="_Toc11946801"/>
+      <w:bookmarkStart w:id="28" w:name="_Toc12095984"/>
       <w:proofErr w:type="spellStart"/>
       <w:r>
         <w:t>Posetilac</w:t>
       </w:r>
-      <w:bookmarkEnd w:id="26"/>
+      <w:bookmarkEnd w:id="28"/>
       <w:proofErr w:type="spellEnd"/>
     </w:p>
     <w:p>
       <w:pPr>
         <w:pStyle w:val="Heading3"/>
       </w:pPr>
-      <w:bookmarkStart w:id="27" w:name="_Toc11946802"/>
+      <w:bookmarkStart w:id="29" w:name="_Toc12095985"/>
       <w:proofErr w:type="spellStart"/>
       <w:r>
         <w:t>Registracija</w:t>
       </w:r>
-      <w:bookmarkEnd w:id="27"/>
+      <w:bookmarkEnd w:id="29"/>
       <w:proofErr w:type="spellEnd"/>
     </w:p>
     <w:p>
@@ -8491,10 +8734,12 @@
         <w:ind w:left="2160"/>
       </w:pPr>
       <w:proofErr w:type="spellStart"/>
+      <w:proofErr w:type="gramStart"/>
       <w:r>
         <w:t>registracija</w:t>
       </w:r>
       <w:proofErr w:type="spellEnd"/>
+      <w:proofErr w:type="gramEnd"/>
       <w:r>
         <w:t xml:space="preserve"> </w:t>
       </w:r>
@@ -8553,7 +8798,15 @@
       </w:r>
       <w:proofErr w:type="spellEnd"/>
       <w:r>
-        <w:t xml:space="preserve"> od ova </w:t>
+        <w:t xml:space="preserve"> </w:t>
+      </w:r>
+      <w:proofErr w:type="gramStart"/>
+      <w:r>
+        <w:t>od</w:t>
+      </w:r>
+      <w:proofErr w:type="gramEnd"/>
+      <w:r>
+        <w:t xml:space="preserve"> ova </w:t>
       </w:r>
       <w:proofErr w:type="spellStart"/>
       <w:r>
@@ -8724,10 +8977,12 @@
         <w:t xml:space="preserve"> </w:t>
       </w:r>
       <w:proofErr w:type="spellStart"/>
+      <w:proofErr w:type="gramStart"/>
       <w:r>
         <w:t>će</w:t>
       </w:r>
       <w:proofErr w:type="spellEnd"/>
+      <w:proofErr w:type="gramEnd"/>
       <w:r>
         <w:t xml:space="preserve"> </w:t>
       </w:r>
@@ -8760,24 +9015,24 @@
       <w:pPr>
         <w:pStyle w:val="Heading2"/>
       </w:pPr>
-      <w:bookmarkStart w:id="28" w:name="_Toc11946803"/>
+      <w:bookmarkStart w:id="30" w:name="_Toc12095986"/>
       <w:proofErr w:type="spellStart"/>
       <w:r>
         <w:t>Gurman</w:t>
       </w:r>
-      <w:bookmarkEnd w:id="28"/>
+      <w:bookmarkEnd w:id="30"/>
       <w:proofErr w:type="spellEnd"/>
     </w:p>
     <w:p>
       <w:pPr>
         <w:pStyle w:val="Heading3"/>
       </w:pPr>
-      <w:bookmarkStart w:id="29" w:name="_Toc11946804"/>
+      <w:bookmarkStart w:id="31" w:name="_Toc12095987"/>
       <w:proofErr w:type="spellStart"/>
       <w:r>
         <w:t>Logovanje</w:t>
       </w:r>
-      <w:bookmarkEnd w:id="29"/>
+      <w:bookmarkEnd w:id="31"/>
       <w:proofErr w:type="spellEnd"/>
     </w:p>
     <w:p>
@@ -8913,7 +9168,7 @@
       <w:pPr>
         <w:pStyle w:val="Heading3"/>
       </w:pPr>
-      <w:bookmarkStart w:id="30" w:name="_Toc11946805"/>
+      <w:bookmarkStart w:id="32" w:name="_Toc12095988"/>
       <w:proofErr w:type="spellStart"/>
       <w:r>
         <w:t>Po</w:t>
@@ -8929,7 +9184,7 @@
       <w:r>
         <w:t>recenzije</w:t>
       </w:r>
-      <w:bookmarkEnd w:id="30"/>
+      <w:bookmarkEnd w:id="32"/>
       <w:proofErr w:type="spellEnd"/>
     </w:p>
     <w:p>
@@ -9002,10 +9257,12 @@
         <w:t xml:space="preserve"> </w:t>
       </w:r>
       <w:proofErr w:type="spellStart"/>
+      <w:proofErr w:type="gramStart"/>
       <w:r>
         <w:t>na</w:t>
       </w:r>
       <w:proofErr w:type="spellEnd"/>
+      <w:proofErr w:type="gramEnd"/>
       <w:r>
         <w:t xml:space="preserve"> </w:t>
       </w:r>
@@ -9025,7 +9282,7 @@
       <w:pPr>
         <w:pStyle w:val="Heading3"/>
       </w:pPr>
-      <w:bookmarkStart w:id="31" w:name="_Toc11946806"/>
+      <w:bookmarkStart w:id="33" w:name="_Toc12095989"/>
       <w:proofErr w:type="spellStart"/>
       <w:r>
         <w:t>Izmena</w:t>
@@ -9038,7 +9295,7 @@
       <w:r>
         <w:t>recenzije</w:t>
       </w:r>
-      <w:bookmarkEnd w:id="31"/>
+      <w:bookmarkEnd w:id="33"/>
       <w:proofErr w:type="spellEnd"/>
     </w:p>
     <w:p>
@@ -9127,10 +9384,12 @@
         <w:t xml:space="preserve"> </w:t>
       </w:r>
       <w:proofErr w:type="spellStart"/>
+      <w:proofErr w:type="gramStart"/>
       <w:r>
         <w:t>na</w:t>
       </w:r>
       <w:proofErr w:type="spellEnd"/>
+      <w:proofErr w:type="gramEnd"/>
       <w:r>
         <w:t xml:space="preserve"> </w:t>
       </w:r>
@@ -9161,14 +9420,14 @@
           <w:lang w:val="sr-Latn-RS"/>
         </w:rPr>
       </w:pPr>
-      <w:bookmarkStart w:id="32" w:name="_Toc11946807"/>
+      <w:bookmarkStart w:id="34" w:name="_Toc12095990"/>
       <w:r>
         <w:rPr>
           <w:lang w:val="sr-Latn-RS"/>
         </w:rPr>
         <w:t>Pregled svojih recenzija</w:t>
       </w:r>
-      <w:bookmarkEnd w:id="32"/>
+      <w:bookmarkEnd w:id="34"/>
     </w:p>
     <w:p>
       <w:pPr>
@@ -9186,7 +9445,7 @@
       <w:pPr>
         <w:pStyle w:val="Heading3"/>
       </w:pPr>
-      <w:bookmarkStart w:id="33" w:name="_Toc11946808"/>
+      <w:bookmarkStart w:id="35" w:name="_Toc12095991"/>
       <w:proofErr w:type="spellStart"/>
       <w:r>
         <w:t>Izmena</w:t>
@@ -9207,7 +9466,7 @@
       <w:r>
         <w:t>Gurmana</w:t>
       </w:r>
-      <w:bookmarkEnd w:id="33"/>
+      <w:bookmarkEnd w:id="35"/>
       <w:proofErr w:type="spellEnd"/>
     </w:p>
     <w:p>
@@ -9248,12 +9507,12 @@
       <w:pPr>
         <w:pStyle w:val="Heading3"/>
       </w:pPr>
-      <w:bookmarkStart w:id="34" w:name="_Toc11946809"/>
+      <w:bookmarkStart w:id="36" w:name="_Toc12095992"/>
       <w:proofErr w:type="spellStart"/>
       <w:r>
         <w:t>Odjavljivanje</w:t>
       </w:r>
-      <w:bookmarkEnd w:id="34"/>
+      <w:bookmarkEnd w:id="36"/>
       <w:proofErr w:type="spellEnd"/>
     </w:p>
     <w:p>
@@ -9278,29 +9537,43 @@
         <w:rPr>
           <w:lang w:val="sr-Latn-RS"/>
         </w:rPr>
-        <w:t>že da se odjavi sa sistema.</w:t>
+        <w:t xml:space="preserve">že da se odjavi </w:t>
+      </w:r>
+      <w:proofErr w:type="gramStart"/>
+      <w:r>
+        <w:rPr>
+          <w:lang w:val="sr-Latn-RS"/>
+        </w:rPr>
+        <w:t>sa</w:t>
+      </w:r>
+      <w:proofErr w:type="gramEnd"/>
+      <w:r>
+        <w:rPr>
+          <w:lang w:val="sr-Latn-RS"/>
+        </w:rPr>
+        <w:t xml:space="preserve"> sistema.</w:t>
       </w:r>
     </w:p>
     <w:p>
       <w:pPr>
         <w:pStyle w:val="Heading2"/>
       </w:pPr>
-      <w:bookmarkStart w:id="35" w:name="_Toc11946810"/>
+      <w:bookmarkStart w:id="37" w:name="_Toc12095993"/>
       <w:r>
         <w:t>Administrator</w:t>
       </w:r>
-      <w:bookmarkEnd w:id="35"/>
+      <w:bookmarkEnd w:id="37"/>
     </w:p>
     <w:p>
       <w:pPr>
         <w:pStyle w:val="Heading3"/>
       </w:pPr>
-      <w:bookmarkStart w:id="36" w:name="_Toc11946811"/>
+      <w:bookmarkStart w:id="38" w:name="_Toc12095994"/>
       <w:proofErr w:type="spellStart"/>
       <w:r>
         <w:t>Logovanje</w:t>
       </w:r>
-      <w:bookmarkEnd w:id="36"/>
+      <w:bookmarkEnd w:id="38"/>
       <w:proofErr w:type="spellEnd"/>
     </w:p>
     <w:p>
@@ -9428,7 +9701,7 @@
       <w:pPr>
         <w:pStyle w:val="Heading3"/>
       </w:pPr>
-      <w:bookmarkStart w:id="37" w:name="_Toc11946812"/>
+      <w:bookmarkStart w:id="39" w:name="_Toc12095995"/>
       <w:proofErr w:type="spellStart"/>
       <w:r>
         <w:lastRenderedPageBreak/>
@@ -9458,7 +9731,7 @@
       <w:r>
         <w:t>restorana</w:t>
       </w:r>
-      <w:bookmarkEnd w:id="37"/>
+      <w:bookmarkEnd w:id="39"/>
       <w:proofErr w:type="spellEnd"/>
     </w:p>
     <w:p>
@@ -9547,7 +9820,15 @@
       </w:r>
       <w:proofErr w:type="spellEnd"/>
       <w:r>
-        <w:t xml:space="preserve"> od toga </w:t>
+        <w:t xml:space="preserve"> </w:t>
+      </w:r>
+      <w:proofErr w:type="gramStart"/>
+      <w:r>
+        <w:t>od</w:t>
+      </w:r>
+      <w:proofErr w:type="gramEnd"/>
+      <w:r>
+        <w:t xml:space="preserve"> toga </w:t>
       </w:r>
       <w:proofErr w:type="spellStart"/>
       <w:r>
@@ -9586,7 +9867,7 @@
       <w:pPr>
         <w:pStyle w:val="Heading3"/>
       </w:pPr>
-      <w:bookmarkStart w:id="38" w:name="_Toc11946813"/>
+      <w:bookmarkStart w:id="40" w:name="_Toc12095996"/>
       <w:proofErr w:type="spellStart"/>
       <w:r>
         <w:t>Uklanjanje</w:t>
@@ -9599,7 +9880,9 @@
       <w:r>
         <w:t>recenzija</w:t>
       </w:r>
-      <w:bookmarkEnd w:id="38"/>
+      <w:bookmarkStart w:id="41" w:name="_GoBack"/>
+      <w:bookmarkEnd w:id="40"/>
+      <w:bookmarkEnd w:id="41"/>
       <w:proofErr w:type="spellEnd"/>
     </w:p>
     <w:p>
@@ -9687,7 +9970,7 @@
       <w:pPr>
         <w:pStyle w:val="Heading3"/>
       </w:pPr>
-      <w:bookmarkStart w:id="39" w:name="_Toc11946814"/>
+      <w:bookmarkStart w:id="42" w:name="_Toc12095997"/>
       <w:proofErr w:type="spellStart"/>
       <w:r>
         <w:t>Uklanjanje</w:t>
@@ -9700,7 +9983,7 @@
       <w:r>
         <w:t>jela</w:t>
       </w:r>
-      <w:bookmarkEnd w:id="39"/>
+      <w:bookmarkEnd w:id="42"/>
       <w:proofErr w:type="spellEnd"/>
     </w:p>
     <w:p>
@@ -9792,15 +10075,58 @@
     </w:p>
     <w:p>
       <w:pPr>
+        <w:pStyle w:val="Heading3"/>
+      </w:pPr>
+      <w:bookmarkStart w:id="43" w:name="_Toc12095998"/>
+      <w:proofErr w:type="spellStart"/>
+      <w:r>
+        <w:t>Odjavljivanje</w:t>
+      </w:r>
+      <w:bookmarkEnd w:id="43"/>
+      <w:proofErr w:type="spellEnd"/>
+    </w:p>
+    <w:p>
+      <w:pPr>
         <w:pStyle w:val="Style1"/>
         <w:ind w:left="1440"/>
       </w:pPr>
+      <w:r>
+        <w:t xml:space="preserve">Administrator </w:t>
+      </w:r>
+      <w:proofErr w:type="spellStart"/>
+      <w:r>
+        <w:t>mo</w:t>
+      </w:r>
+      <w:proofErr w:type="spellEnd"/>
+      <w:r>
+        <w:rPr>
+          <w:lang w:val="sr-Latn-RS"/>
+        </w:rPr>
+        <w:t xml:space="preserve">že da se odjavi </w:t>
+      </w:r>
+      <w:proofErr w:type="gramStart"/>
+      <w:r>
+        <w:rPr>
+          <w:lang w:val="sr-Latn-RS"/>
+        </w:rPr>
+        <w:t>sa</w:t>
+      </w:r>
+      <w:proofErr w:type="gramEnd"/>
+      <w:r>
+        <w:rPr>
+          <w:lang w:val="sr-Latn-RS"/>
+        </w:rPr>
+        <w:t xml:space="preserve"> sistema.</w:t>
+      </w:r>
+      <w:r>
+        <w:t xml:space="preserve"> </w:t>
+      </w:r>
     </w:p>
     <w:p>
       <w:pPr>
         <w:pStyle w:val="Heading1"/>
       </w:pPr>
-      <w:bookmarkStart w:id="40" w:name="_Toc11946815"/>
+      <w:bookmarkStart w:id="44" w:name="_Toc12095999"/>
       <w:proofErr w:type="spellStart"/>
       <w:r>
         <w:t>Pretpostavke</w:t>
@@ -9821,7 +10147,7 @@
       <w:r>
         <w:t>ograničenja</w:t>
       </w:r>
-      <w:bookmarkEnd w:id="40"/>
+      <w:bookmarkEnd w:id="44"/>
       <w:proofErr w:type="spellEnd"/>
     </w:p>
     <w:p>
@@ -10065,7 +10391,15 @@
       </w:r>
       <w:proofErr w:type="spellEnd"/>
       <w:r>
-        <w:t xml:space="preserve"> za </w:t>
+        <w:t xml:space="preserve"> </w:t>
+      </w:r>
+      <w:proofErr w:type="spellStart"/>
+      <w:r>
+        <w:t>za</w:t>
+      </w:r>
+      <w:proofErr w:type="spellEnd"/>
+      <w:r>
+        <w:t xml:space="preserve"> </w:t>
       </w:r>
       <w:proofErr w:type="spellStart"/>
       <w:r>
@@ -10088,12 +10422,12 @@
       <w:pPr>
         <w:pStyle w:val="Heading1"/>
       </w:pPr>
-      <w:bookmarkStart w:id="41" w:name="_Toc11946816"/>
+      <w:bookmarkStart w:id="45" w:name="_Toc12096000"/>
       <w:proofErr w:type="spellStart"/>
       <w:r>
         <w:t>Kvalitet</w:t>
       </w:r>
-      <w:bookmarkEnd w:id="41"/>
+      <w:bookmarkEnd w:id="45"/>
       <w:proofErr w:type="spellEnd"/>
     </w:p>
     <w:p>
@@ -10227,7 +10561,15 @@
       </w:r>
       <w:proofErr w:type="spellEnd"/>
       <w:r>
-        <w:t xml:space="preserve"> za </w:t>
+        <w:t xml:space="preserve"> </w:t>
+      </w:r>
+      <w:proofErr w:type="spellStart"/>
+      <w:r>
+        <w:t>za</w:t>
+      </w:r>
+      <w:proofErr w:type="spellEnd"/>
+      <w:r>
+        <w:t xml:space="preserve"> </w:t>
       </w:r>
       <w:proofErr w:type="spellStart"/>
       <w:r>
@@ -10323,7 +10665,15 @@
       </w:r>
       <w:proofErr w:type="spellEnd"/>
       <w:r>
-        <w:t xml:space="preserve">. Za </w:t>
+        <w:t xml:space="preserve">. </w:t>
+      </w:r>
+      <w:proofErr w:type="spellStart"/>
+      <w:r>
+        <w:t>Za</w:t>
+      </w:r>
+      <w:proofErr w:type="spellEnd"/>
+      <w:r>
+        <w:t xml:space="preserve"> </w:t>
       </w:r>
       <w:proofErr w:type="spellStart"/>
       <w:r>
@@ -10456,7 +10806,7 @@
       <w:pPr>
         <w:pStyle w:val="Heading1"/>
       </w:pPr>
-      <w:bookmarkStart w:id="42" w:name="_Toc11946817"/>
+      <w:bookmarkStart w:id="46" w:name="_Toc12096001"/>
       <w:proofErr w:type="spellStart"/>
       <w:r>
         <w:lastRenderedPageBreak/>
@@ -10470,14 +10820,14 @@
       <w:r>
         <w:t>zahtevi</w:t>
       </w:r>
-      <w:bookmarkEnd w:id="42"/>
+      <w:bookmarkEnd w:id="46"/>
       <w:proofErr w:type="spellEnd"/>
     </w:p>
     <w:p>
       <w:pPr>
         <w:pStyle w:val="Heading2"/>
       </w:pPr>
-      <w:bookmarkStart w:id="43" w:name="_Toc11946818"/>
+      <w:bookmarkStart w:id="47" w:name="_Toc12096002"/>
       <w:proofErr w:type="spellStart"/>
       <w:r>
         <w:t>Sistemski</w:t>
@@ -10490,7 +10840,7 @@
       <w:r>
         <w:t>zahtevi</w:t>
       </w:r>
-      <w:bookmarkEnd w:id="43"/>
+      <w:bookmarkEnd w:id="47"/>
       <w:proofErr w:type="spellEnd"/>
     </w:p>
     <w:p>
@@ -10534,7 +10884,15 @@
       </w:r>
       <w:proofErr w:type="spellEnd"/>
       <w:r>
-        <w:t xml:space="preserve"> mora da </w:t>
+        <w:t xml:space="preserve"> </w:t>
+      </w:r>
+      <w:proofErr w:type="spellStart"/>
+      <w:r>
+        <w:t>mora</w:t>
+      </w:r>
+      <w:proofErr w:type="spellEnd"/>
+      <w:r>
+        <w:t xml:space="preserve"> da </w:t>
       </w:r>
       <w:proofErr w:type="spellStart"/>
       <w:r>
@@ -10574,7 +10932,15 @@
       </w:r>
       <w:proofErr w:type="spellEnd"/>
       <w:r>
-        <w:t xml:space="preserve"> za PHP. </w:t>
+        <w:t xml:space="preserve"> </w:t>
+      </w:r>
+      <w:proofErr w:type="spellStart"/>
+      <w:r>
+        <w:t>za</w:t>
+      </w:r>
+      <w:proofErr w:type="spellEnd"/>
+      <w:r>
+        <w:t xml:space="preserve"> PHP. </w:t>
       </w:r>
       <w:proofErr w:type="spellStart"/>
       <w:r>
@@ -10590,7 +10956,15 @@
       </w:r>
       <w:proofErr w:type="spellEnd"/>
       <w:r>
-        <w:t xml:space="preserve"> za internet </w:t>
+        <w:t xml:space="preserve"> </w:t>
+      </w:r>
+      <w:proofErr w:type="spellStart"/>
+      <w:r>
+        <w:t>za</w:t>
+      </w:r>
+      <w:proofErr w:type="spellEnd"/>
+      <w:r>
+        <w:t xml:space="preserve"> internet </w:t>
       </w:r>
       <w:proofErr w:type="spellStart"/>
       <w:r>
@@ -10656,14 +11030,14 @@
           <w:lang w:val="sr-Latn-RS"/>
         </w:rPr>
       </w:pPr>
-      <w:bookmarkStart w:id="44" w:name="_Toc11946819"/>
+      <w:bookmarkStart w:id="48" w:name="_Toc12096003"/>
       <w:r>
         <w:rPr>
           <w:lang w:val="sr-Latn-RS"/>
         </w:rPr>
         <w:t>Ostali zahtevi</w:t>
       </w:r>
-      <w:bookmarkEnd w:id="44"/>
+      <w:bookmarkEnd w:id="48"/>
     </w:p>
     <w:p>
       <w:pPr>
@@ -10684,14 +11058,22 @@
       <w:pPr>
         <w:pStyle w:val="Heading1"/>
       </w:pPr>
-      <w:bookmarkStart w:id="45" w:name="_Toc11946820"/>
+      <w:bookmarkStart w:id="49" w:name="_Toc12096004"/>
       <w:proofErr w:type="spellStart"/>
       <w:r>
         <w:t>Zahtevi</w:t>
       </w:r>
       <w:proofErr w:type="spellEnd"/>
       <w:r>
-        <w:t xml:space="preserve"> za </w:t>
+        <w:t xml:space="preserve"> </w:t>
+      </w:r>
+      <w:proofErr w:type="spellStart"/>
+      <w:r>
+        <w:t>za</w:t>
+      </w:r>
+      <w:proofErr w:type="spellEnd"/>
+      <w:r>
+        <w:t xml:space="preserve"> </w:t>
       </w:r>
       <w:proofErr w:type="spellStart"/>
       <w:r>
@@ -10705,21 +11087,29 @@
       <w:r>
         <w:t>dokumentacijom</w:t>
       </w:r>
-      <w:bookmarkEnd w:id="45"/>
+      <w:bookmarkEnd w:id="49"/>
       <w:proofErr w:type="spellEnd"/>
     </w:p>
     <w:p>
       <w:pPr>
         <w:pStyle w:val="Heading2"/>
       </w:pPr>
-      <w:bookmarkStart w:id="46" w:name="_Toc11946821"/>
+      <w:bookmarkStart w:id="50" w:name="_Toc12096005"/>
       <w:proofErr w:type="spellStart"/>
       <w:r>
         <w:t>Uputstva</w:t>
       </w:r>
       <w:proofErr w:type="spellEnd"/>
       <w:r>
-        <w:t xml:space="preserve"> za </w:t>
+        <w:t xml:space="preserve"> </w:t>
+      </w:r>
+      <w:proofErr w:type="spellStart"/>
+      <w:r>
+        <w:t>za</w:t>
+      </w:r>
+      <w:proofErr w:type="spellEnd"/>
+      <w:r>
+        <w:t xml:space="preserve"> </w:t>
       </w:r>
       <w:proofErr w:type="spellStart"/>
       <w:r>
@@ -10733,7 +11123,7 @@
       <w:r>
         <w:t>sajta</w:t>
       </w:r>
-      <w:bookmarkEnd w:id="46"/>
+      <w:bookmarkEnd w:id="50"/>
       <w:proofErr w:type="spellEnd"/>
     </w:p>
     <w:p>
@@ -10747,7 +11137,15 @@
       </w:r>
       <w:proofErr w:type="spellEnd"/>
       <w:r>
-        <w:t xml:space="preserve"> za </w:t>
+        <w:t xml:space="preserve"> </w:t>
+      </w:r>
+      <w:proofErr w:type="spellStart"/>
+      <w:r>
+        <w:t>za</w:t>
+      </w:r>
+      <w:proofErr w:type="spellEnd"/>
+      <w:r>
+        <w:t xml:space="preserve"> </w:t>
       </w:r>
       <w:proofErr w:type="spellStart"/>
       <w:r>
@@ -10869,12 +11267,12 @@
       <w:pPr>
         <w:pStyle w:val="Heading2"/>
       </w:pPr>
-      <w:bookmarkStart w:id="47" w:name="_Toc11946822"/>
+      <w:bookmarkStart w:id="51" w:name="_Toc12096006"/>
       <w:proofErr w:type="spellStart"/>
       <w:r>
         <w:t>Označavanje</w:t>
       </w:r>
-      <w:bookmarkEnd w:id="47"/>
+      <w:bookmarkEnd w:id="51"/>
       <w:proofErr w:type="spellEnd"/>
     </w:p>
     <w:p>
@@ -10899,7 +11297,15 @@
       </w:r>
       <w:proofErr w:type="spellEnd"/>
       <w:r>
-        <w:t xml:space="preserve"> mora </w:t>
+        <w:t xml:space="preserve"> </w:t>
+      </w:r>
+      <w:proofErr w:type="spellStart"/>
+      <w:r>
+        <w:t>mora</w:t>
+      </w:r>
+      <w:proofErr w:type="spellEnd"/>
+      <w:r>
+        <w:t xml:space="preserve"> </w:t>
       </w:r>
       <w:proofErr w:type="spellStart"/>
       <w:r>
@@ -11151,7 +11557,15 @@
       </w:r>
       <w:proofErr w:type="spellEnd"/>
       <w:r>
-        <w:t xml:space="preserve"> link ka </w:t>
+        <w:t xml:space="preserve"> link </w:t>
+      </w:r>
+      <w:proofErr w:type="spellStart"/>
+      <w:r>
+        <w:t>ka</w:t>
+      </w:r>
+      <w:proofErr w:type="spellEnd"/>
+      <w:r>
+        <w:t xml:space="preserve"> </w:t>
       </w:r>
       <w:proofErr w:type="spellStart"/>
       <w:r>
@@ -11208,7 +11622,7 @@
         <w:lastRenderedPageBreak/>
         <w:t xml:space="preserve"> </w:t>
       </w:r>
-      <w:bookmarkStart w:id="48" w:name="_Toc11946823"/>
+      <w:bookmarkStart w:id="52" w:name="_Toc12096007"/>
       <w:r>
         <w:t xml:space="preserve">Plan </w:t>
       </w:r>
@@ -11224,7 +11638,7 @@
       <w:r>
         <w:t>prioriteti</w:t>
       </w:r>
-      <w:bookmarkEnd w:id="48"/>
+      <w:bookmarkEnd w:id="52"/>
       <w:proofErr w:type="spellEnd"/>
     </w:p>
     <w:p>
@@ -11473,7 +11887,15 @@
       </w:r>
       <w:proofErr w:type="spellEnd"/>
       <w:r>
-        <w:t xml:space="preserve"> po </w:t>
+        <w:t xml:space="preserve"> </w:t>
+      </w:r>
+      <w:proofErr w:type="spellStart"/>
+      <w:r>
+        <w:t>po</w:t>
+      </w:r>
+      <w:proofErr w:type="spellEnd"/>
+      <w:r>
+        <w:t xml:space="preserve"> </w:t>
       </w:r>
       <w:proofErr w:type="spellStart"/>
       <w:r>
@@ -11828,8 +12250,13 @@
       </w:r>
       <w:proofErr w:type="spellEnd"/>
       <w:r>
-        <w:t xml:space="preserve"> za</w:t>
-      </w:r>
+        <w:t xml:space="preserve"> </w:t>
+      </w:r>
+      <w:proofErr w:type="spellStart"/>
+      <w:r>
+        <w:t>za</w:t>
+      </w:r>
+      <w:proofErr w:type="spellEnd"/>
       <w:r>
         <w:t xml:space="preserve"> </w:t>
       </w:r>
@@ -12005,15 +12432,7 @@
       </w:r>
       <w:proofErr w:type="spellEnd"/>
       <w:r>
-        <w:t xml:space="preserve"> </w:t>
-      </w:r>
-      <w:proofErr w:type="spellStart"/>
-      <w:r>
-        <w:t>od</w:t>
-      </w:r>
-      <w:proofErr w:type="spellEnd"/>
-      <w:r>
-        <w:t xml:space="preserve"> </w:t>
+        <w:t xml:space="preserve"> od </w:t>
       </w:r>
       <w:proofErr w:type="spellStart"/>
       <w:r>
@@ -12087,7 +12506,7 @@
 </file>
 
 <file path=word/endnotes.xml><?xml version="1.0" encoding="utf-8"?>
-<w:endnotes xmlns:wpc="http://schemas.microsoft.com/office/word/2010/wordprocessingCanvas" xmlns:cx="http://schemas.microsoft.com/office/drawing/2014/chartex" xmlns:cx1="http://schemas.microsoft.com/office/drawing/2015/9/8/chartex" xmlns:cx2="http://schemas.microsoft.com/office/drawing/2015/10/21/chartex" xmlns:cx3="http://schemas.microsoft.com/office/drawing/2016/5/9/chartex" xmlns:cx4="http://schemas.microsoft.com/office/drawing/2016/5/10/chartex" xmlns:cx5="http://schemas.microsoft.com/office/drawing/2016/5/11/chartex" xmlns:cx6="http://schemas.microsoft.com/office/drawing/2016/5/12/chartex" xmlns:cx7="http://schemas.microsoft.com/office/drawing/2016/5/13/chartex" xmlns:cx8="http://schemas.microsoft.com/office/drawing/2016/5/14/chartex" xmlns:mc="http://schemas.openxmlformats.org/markup-compatibility/2006" xmlns:aink="http://schemas.microsoft.com/office/drawing/2016/ink" xmlns:am3d="http://schemas.microsoft.com/office/drawing/2017/model3d" xmlns:o="urn:schemas-microsoft-com:office:office" xmlns:r="http://schemas.openxmlformats.org/officeDocument/2006/relationships" xmlns:m="http://schemas.openxmlformats.org/officeDocument/2006/math" xmlns:v="urn:schemas-microsoft-com:vml" xmlns:wp14="http://schemas.microsoft.com/office/word/2010/wordprocessingDrawing" xmlns:wp="http://schemas.openxmlformats.org/drawingml/2006/wordprocessingDrawing" xmlns:w10="urn:schemas-microsoft-com:office:word" xmlns:w="http://schemas.openxmlformats.org/wordprocessingml/2006/main" xmlns:w14="http://schemas.microsoft.com/office/word/2010/wordml" xmlns:w15="http://schemas.microsoft.com/office/word/2012/wordml" xmlns:w16cid="http://schemas.microsoft.com/office/word/2016/wordml/cid" xmlns:w16se="http://schemas.microsoft.com/office/word/2015/wordml/symex" xmlns:wpg="http://schemas.microsoft.com/office/word/2010/wordprocessingGroup" xmlns:wpi="http://schemas.microsoft.com/office/word/2010/wordprocessingInk" xmlns:wne="http://schemas.microsoft.com/office/word/2006/wordml" xmlns:wps="http://schemas.microsoft.com/office/word/2010/wordprocessingShape" mc:Ignorable="w14 w15 w16se w16cid wp14">
+<w:endnotes xmlns:wpc="http://schemas.microsoft.com/office/word/2010/wordprocessingCanvas" xmlns:mc="http://schemas.openxmlformats.org/markup-compatibility/2006" xmlns:o="urn:schemas-microsoft-com:office:office" xmlns:r="http://schemas.openxmlformats.org/officeDocument/2006/relationships" xmlns:m="http://schemas.openxmlformats.org/officeDocument/2006/math" xmlns:v="urn:schemas-microsoft-com:vml" xmlns:wp14="http://schemas.microsoft.com/office/word/2010/wordprocessingDrawing" xmlns:wp="http://schemas.openxmlformats.org/drawingml/2006/wordprocessingDrawing" xmlns:w10="urn:schemas-microsoft-com:office:word" xmlns:w="http://schemas.openxmlformats.org/wordprocessingml/2006/main" xmlns:w14="http://schemas.microsoft.com/office/word/2010/wordml" xmlns:w15="http://schemas.microsoft.com/office/word/2012/wordml" xmlns:wpg="http://schemas.microsoft.com/office/word/2010/wordprocessingGroup" xmlns:wpi="http://schemas.microsoft.com/office/word/2010/wordprocessingInk" xmlns:wne="http://schemas.microsoft.com/office/word/2006/wordml" xmlns:wps="http://schemas.microsoft.com/office/word/2010/wordprocessingShape" mc:Ignorable="w14 w15 wp14">
   <w:endnote w:type="separator" w:id="-1">
     <w:p>
       <w:pPr>
@@ -12112,7 +12531,7 @@
 </file>
 
 <file path=word/footer1.xml><?xml version="1.0" encoding="utf-8"?>
-<w:ftr xmlns:wpc="http://schemas.microsoft.com/office/word/2010/wordprocessingCanvas" xmlns:cx="http://schemas.microsoft.com/office/drawing/2014/chartex" xmlns:cx1="http://schemas.microsoft.com/office/drawing/2015/9/8/chartex" xmlns:cx2="http://schemas.microsoft.com/office/drawing/2015/10/21/chartex" xmlns:cx3="http://schemas.microsoft.com/office/drawing/2016/5/9/chartex" xmlns:cx4="http://schemas.microsoft.com/office/drawing/2016/5/10/chartex" xmlns:cx5="http://schemas.microsoft.com/office/drawing/2016/5/11/chartex" xmlns:cx6="http://schemas.microsoft.com/office/drawing/2016/5/12/chartex" xmlns:cx7="http://schemas.microsoft.com/office/drawing/2016/5/13/chartex" xmlns:cx8="http://schemas.microsoft.com/office/drawing/2016/5/14/chartex" xmlns:mc="http://schemas.openxmlformats.org/markup-compatibility/2006" xmlns:aink="http://schemas.microsoft.com/office/drawing/2016/ink" xmlns:am3d="http://schemas.microsoft.com/office/drawing/2017/model3d" xmlns:o="urn:schemas-microsoft-com:office:office" xmlns:r="http://schemas.openxmlformats.org/officeDocument/2006/relationships" xmlns:m="http://schemas.openxmlformats.org/officeDocument/2006/math" xmlns:v="urn:schemas-microsoft-com:vml" xmlns:wp14="http://schemas.microsoft.com/office/word/2010/wordprocessingDrawing" xmlns:wp="http://schemas.openxmlformats.org/drawingml/2006/wordprocessingDrawing" xmlns:w10="urn:schemas-microsoft-com:office:word" xmlns:w="http://schemas.openxmlformats.org/wordprocessingml/2006/main" xmlns:w14="http://schemas.microsoft.com/office/word/2010/wordml" xmlns:w15="http://schemas.microsoft.com/office/word/2012/wordml" xmlns:w16cid="http://schemas.microsoft.com/office/word/2016/wordml/cid" xmlns:w16se="http://schemas.microsoft.com/office/word/2015/wordml/symex" xmlns:wpg="http://schemas.microsoft.com/office/word/2010/wordprocessingGroup" xmlns:wpi="http://schemas.microsoft.com/office/word/2010/wordprocessingInk" xmlns:wne="http://schemas.microsoft.com/office/word/2006/wordml" xmlns:wps="http://schemas.microsoft.com/office/word/2010/wordprocessingShape" mc:Ignorable="w14 w15 w16se w16cid wp14">
+<w:ftr xmlns:wpc="http://schemas.microsoft.com/office/word/2010/wordprocessingCanvas" xmlns:mc="http://schemas.openxmlformats.org/markup-compatibility/2006" xmlns:o="urn:schemas-microsoft-com:office:office" xmlns:r="http://schemas.openxmlformats.org/officeDocument/2006/relationships" xmlns:m="http://schemas.openxmlformats.org/officeDocument/2006/math" xmlns:v="urn:schemas-microsoft-com:vml" xmlns:wp14="http://schemas.microsoft.com/office/word/2010/wordprocessingDrawing" xmlns:wp="http://schemas.openxmlformats.org/drawingml/2006/wordprocessingDrawing" xmlns:w10="urn:schemas-microsoft-com:office:word" xmlns:w="http://schemas.openxmlformats.org/wordprocessingml/2006/main" xmlns:w14="http://schemas.microsoft.com/office/word/2010/wordml" xmlns:w15="http://schemas.microsoft.com/office/word/2012/wordml" xmlns:wpg="http://schemas.microsoft.com/office/word/2010/wordprocessingGroup" xmlns:wpi="http://schemas.microsoft.com/office/word/2010/wordprocessingInk" xmlns:wne="http://schemas.microsoft.com/office/word/2006/wordml" xmlns:wps="http://schemas.microsoft.com/office/word/2010/wordprocessingShape" mc:Ignorable="w14 w15 wp14">
   <w:sdt>
     <w:sdtPr>
       <w:id w:val="487989543"/>
@@ -12145,7 +12564,7 @@
           <w:rPr>
             <w:noProof/>
           </w:rPr>
-          <w:t>2</w:t>
+          <w:t>9</w:t>
         </w:r>
         <w:r>
           <w:rPr>
@@ -12165,7 +12584,7 @@
 </file>
 
 <file path=word/footer2.xml><?xml version="1.0" encoding="utf-8"?>
-<w:ftr xmlns:wpc="http://schemas.microsoft.com/office/word/2010/wordprocessingCanvas" xmlns:cx="http://schemas.microsoft.com/office/drawing/2014/chartex" xmlns:cx1="http://schemas.microsoft.com/office/drawing/2015/9/8/chartex" xmlns:cx2="http://schemas.microsoft.com/office/drawing/2015/10/21/chartex" xmlns:cx3="http://schemas.microsoft.com/office/drawing/2016/5/9/chartex" xmlns:cx4="http://schemas.microsoft.com/office/drawing/2016/5/10/chartex" xmlns:cx5="http://schemas.microsoft.com/office/drawing/2016/5/11/chartex" xmlns:cx6="http://schemas.microsoft.com/office/drawing/2016/5/12/chartex" xmlns:cx7="http://schemas.microsoft.com/office/drawing/2016/5/13/chartex" xmlns:cx8="http://schemas.microsoft.com/office/drawing/2016/5/14/chartex" xmlns:mc="http://schemas.openxmlformats.org/markup-compatibility/2006" xmlns:aink="http://schemas.microsoft.com/office/drawing/2016/ink" xmlns:am3d="http://schemas.microsoft.com/office/drawing/2017/model3d" xmlns:o="urn:schemas-microsoft-com:office:office" xmlns:r="http://schemas.openxmlformats.org/officeDocument/2006/relationships" xmlns:m="http://schemas.openxmlformats.org/officeDocument/2006/math" xmlns:v="urn:schemas-microsoft-com:vml" xmlns:wp14="http://schemas.microsoft.com/office/word/2010/wordprocessingDrawing" xmlns:wp="http://schemas.openxmlformats.org/drawingml/2006/wordprocessingDrawing" xmlns:w10="urn:schemas-microsoft-com:office:word" xmlns:w="http://schemas.openxmlformats.org/wordprocessingml/2006/main" xmlns:w14="http://schemas.microsoft.com/office/word/2010/wordml" xmlns:w15="http://schemas.microsoft.com/office/word/2012/wordml" xmlns:w16cid="http://schemas.microsoft.com/office/word/2016/wordml/cid" xmlns:w16se="http://schemas.microsoft.com/office/word/2015/wordml/symex" xmlns:wpg="http://schemas.microsoft.com/office/word/2010/wordprocessingGroup" xmlns:wpi="http://schemas.microsoft.com/office/word/2010/wordprocessingInk" xmlns:wne="http://schemas.microsoft.com/office/word/2006/wordml" xmlns:wps="http://schemas.microsoft.com/office/word/2010/wordprocessingShape" mc:Ignorable="w14 w15 w16se w16cid wp14">
+<w:ftr xmlns:wpc="http://schemas.microsoft.com/office/word/2010/wordprocessingCanvas" xmlns:mc="http://schemas.openxmlformats.org/markup-compatibility/2006" xmlns:o="urn:schemas-microsoft-com:office:office" xmlns:r="http://schemas.openxmlformats.org/officeDocument/2006/relationships" xmlns:m="http://schemas.openxmlformats.org/officeDocument/2006/math" xmlns:v="urn:schemas-microsoft-com:vml" xmlns:wp14="http://schemas.microsoft.com/office/word/2010/wordprocessingDrawing" xmlns:wp="http://schemas.openxmlformats.org/drawingml/2006/wordprocessingDrawing" xmlns:w10="urn:schemas-microsoft-com:office:word" xmlns:w="http://schemas.openxmlformats.org/wordprocessingml/2006/main" xmlns:w14="http://schemas.microsoft.com/office/word/2010/wordml" xmlns:w15="http://schemas.microsoft.com/office/word/2012/wordml" xmlns:wpg="http://schemas.microsoft.com/office/word/2010/wordprocessingGroup" xmlns:wpi="http://schemas.microsoft.com/office/word/2010/wordprocessingInk" xmlns:wne="http://schemas.microsoft.com/office/word/2006/wordml" xmlns:wps="http://schemas.microsoft.com/office/word/2010/wordprocessingShape" mc:Ignorable="w14 w15 wp14">
   <w:p>
     <w:pPr>
       <w:pStyle w:val="Footer"/>
@@ -12197,7 +12616,7 @@
 </file>
 
 <file path=word/footnotes.xml><?xml version="1.0" encoding="utf-8"?>
-<w:footnotes xmlns:wpc="http://schemas.microsoft.com/office/word/2010/wordprocessingCanvas" xmlns:cx="http://schemas.microsoft.com/office/drawing/2014/chartex" xmlns:cx1="http://schemas.microsoft.com/office/drawing/2015/9/8/chartex" xmlns:cx2="http://schemas.microsoft.com/office/drawing/2015/10/21/chartex" xmlns:cx3="http://schemas.microsoft.com/office/drawing/2016/5/9/chartex" xmlns:cx4="http://schemas.microsoft.com/office/drawing/2016/5/10/chartex" xmlns:cx5="http://schemas.microsoft.com/office/drawing/2016/5/11/chartex" xmlns:cx6="http://schemas.microsoft.com/office/drawing/2016/5/12/chartex" xmlns:cx7="http://schemas.microsoft.com/office/drawing/2016/5/13/chartex" xmlns:cx8="http://schemas.microsoft.com/office/drawing/2016/5/14/chartex" xmlns:mc="http://schemas.openxmlformats.org/markup-compatibility/2006" xmlns:aink="http://schemas.microsoft.com/office/drawing/2016/ink" xmlns:am3d="http://schemas.microsoft.com/office/drawing/2017/model3d" xmlns:o="urn:schemas-microsoft-com:office:office" xmlns:r="http://schemas.openxmlformats.org/officeDocument/2006/relationships" xmlns:m="http://schemas.openxmlformats.org/officeDocument/2006/math" xmlns:v="urn:schemas-microsoft-com:vml" xmlns:wp14="http://schemas.microsoft.com/office/word/2010/wordprocessingDrawing" xmlns:wp="http://schemas.openxmlformats.org/drawingml/2006/wordprocessingDrawing" xmlns:w10="urn:schemas-microsoft-com:office:word" xmlns:w="http://schemas.openxmlformats.org/wordprocessingml/2006/main" xmlns:w14="http://schemas.microsoft.com/office/word/2010/wordml" xmlns:w15="http://schemas.microsoft.com/office/word/2012/wordml" xmlns:w16cid="http://schemas.microsoft.com/office/word/2016/wordml/cid" xmlns:w16se="http://schemas.microsoft.com/office/word/2015/wordml/symex" xmlns:wpg="http://schemas.microsoft.com/office/word/2010/wordprocessingGroup" xmlns:wpi="http://schemas.microsoft.com/office/word/2010/wordprocessingInk" xmlns:wne="http://schemas.microsoft.com/office/word/2006/wordml" xmlns:wps="http://schemas.microsoft.com/office/word/2010/wordprocessingShape" mc:Ignorable="w14 w15 w16se w16cid wp14">
+<w:footnotes xmlns:wpc="http://schemas.microsoft.com/office/word/2010/wordprocessingCanvas" xmlns:mc="http://schemas.openxmlformats.org/markup-compatibility/2006" xmlns:o="urn:schemas-microsoft-com:office:office" xmlns:r="http://schemas.openxmlformats.org/officeDocument/2006/relationships" xmlns:m="http://schemas.openxmlformats.org/officeDocument/2006/math" xmlns:v="urn:schemas-microsoft-com:vml" xmlns:wp14="http://schemas.microsoft.com/office/word/2010/wordprocessingDrawing" xmlns:wp="http://schemas.openxmlformats.org/drawingml/2006/wordprocessingDrawing" xmlns:w10="urn:schemas-microsoft-com:office:word" xmlns:w="http://schemas.openxmlformats.org/wordprocessingml/2006/main" xmlns:w14="http://schemas.microsoft.com/office/word/2010/wordml" xmlns:w15="http://schemas.microsoft.com/office/word/2012/wordml" xmlns:wpg="http://schemas.microsoft.com/office/word/2010/wordprocessingGroup" xmlns:wpi="http://schemas.microsoft.com/office/word/2010/wordprocessingInk" xmlns:wne="http://schemas.microsoft.com/office/word/2006/wordml" xmlns:wps="http://schemas.microsoft.com/office/word/2010/wordprocessingShape" mc:Ignorable="w14 w15 wp14">
   <w:footnote w:type="separator" w:id="-1">
     <w:p>
       <w:pPr>
@@ -12222,8 +12641,8 @@
 </file>
 
 <file path=word/numbering.xml><?xml version="1.0" encoding="utf-8"?>
-<w:numbering xmlns:wpc="http://schemas.microsoft.com/office/word/2010/wordprocessingCanvas" xmlns:cx="http://schemas.microsoft.com/office/drawing/2014/chartex" xmlns:cx1="http://schemas.microsoft.com/office/drawing/2015/9/8/chartex" xmlns:cx2="http://schemas.microsoft.com/office/drawing/2015/10/21/chartex" xmlns:cx3="http://schemas.microsoft.com/office/drawing/2016/5/9/chartex" xmlns:cx4="http://schemas.microsoft.com/office/drawing/2016/5/10/chartex" xmlns:cx5="http://schemas.microsoft.com/office/drawing/2016/5/11/chartex" xmlns:cx6="http://schemas.microsoft.com/office/drawing/2016/5/12/chartex" xmlns:cx7="http://schemas.microsoft.com/office/drawing/2016/5/13/chartex" xmlns:cx8="http://schemas.microsoft.com/office/drawing/2016/5/14/chartex" xmlns:mc="http://schemas.openxmlformats.org/markup-compatibility/2006" xmlns:aink="http://schemas.microsoft.com/office/drawing/2016/ink" xmlns:am3d="http://schemas.microsoft.com/office/drawing/2017/model3d" xmlns:o="urn:schemas-microsoft-com:office:office" xmlns:r="http://schemas.openxmlformats.org/officeDocument/2006/relationships" xmlns:m="http://schemas.openxmlformats.org/officeDocument/2006/math" xmlns:v="urn:schemas-microsoft-com:vml" xmlns:wp14="http://schemas.microsoft.com/office/word/2010/wordprocessingDrawing" xmlns:wp="http://schemas.openxmlformats.org/drawingml/2006/wordprocessingDrawing" xmlns:w10="urn:schemas-microsoft-com:office:word" xmlns:w="http://schemas.openxmlformats.org/wordprocessingml/2006/main" xmlns:w14="http://schemas.microsoft.com/office/word/2010/wordml" xmlns:w15="http://schemas.microsoft.com/office/word/2012/wordml" xmlns:w16cid="http://schemas.microsoft.com/office/word/2016/wordml/cid" xmlns:w16se="http://schemas.microsoft.com/office/word/2015/wordml/symex" xmlns:wpg="http://schemas.microsoft.com/office/word/2010/wordprocessingGroup" xmlns:wpi="http://schemas.microsoft.com/office/word/2010/wordprocessingInk" xmlns:wne="http://schemas.microsoft.com/office/word/2006/wordml" xmlns:wps="http://schemas.microsoft.com/office/word/2010/wordprocessingShape" mc:Ignorable="w14 w15 w16se w16cid wp14">
-  <w:abstractNum w:abstractNumId="0" w15:restartNumberingAfterBreak="0">
+<w:numbering xmlns:wpc="http://schemas.microsoft.com/office/word/2010/wordprocessingCanvas" xmlns:mc="http://schemas.openxmlformats.org/markup-compatibility/2006" xmlns:o="urn:schemas-microsoft-com:office:office" xmlns:r="http://schemas.openxmlformats.org/officeDocument/2006/relationships" xmlns:m="http://schemas.openxmlformats.org/officeDocument/2006/math" xmlns:v="urn:schemas-microsoft-com:vml" xmlns:wp14="http://schemas.microsoft.com/office/word/2010/wordprocessingDrawing" xmlns:wp="http://schemas.openxmlformats.org/drawingml/2006/wordprocessingDrawing" xmlns:w10="urn:schemas-microsoft-com:office:word" xmlns:w="http://schemas.openxmlformats.org/wordprocessingml/2006/main" xmlns:w14="http://schemas.microsoft.com/office/word/2010/wordml" xmlns:w15="http://schemas.microsoft.com/office/word/2012/wordml" xmlns:wpg="http://schemas.microsoft.com/office/word/2010/wordprocessingGroup" xmlns:wpi="http://schemas.microsoft.com/office/word/2010/wordprocessingInk" xmlns:wne="http://schemas.microsoft.com/office/word/2006/wordml" xmlns:wps="http://schemas.microsoft.com/office/word/2010/wordprocessingShape" mc:Ignorable="w14 w15 wp14">
+  <w:abstractNum w:abstractNumId="0">
     <w:nsid w:val="04D74CFA"/>
     <w:multiLevelType w:val="multilevel"/>
     <w:tmpl w:val="D48EC5E6"/>
@@ -12310,7 +12729,7 @@
       </w:pPr>
     </w:lvl>
   </w:abstractNum>
-  <w:abstractNum w:abstractNumId="1" w15:restartNumberingAfterBreak="0">
+  <w:abstractNum w:abstractNumId="1">
     <w:nsid w:val="125217A1"/>
     <w:multiLevelType w:val="hybridMultilevel"/>
     <w:tmpl w:val="899A8270"/>
@@ -12399,7 +12818,7 @@
       </w:pPr>
     </w:lvl>
   </w:abstractNum>
-  <w:abstractNum w:abstractNumId="2" w15:restartNumberingAfterBreak="0">
+  <w:abstractNum w:abstractNumId="2">
     <w:nsid w:val="13402F8D"/>
     <w:multiLevelType w:val="hybridMultilevel"/>
     <w:tmpl w:val="F6AE22E4"/>
@@ -12512,7 +12931,7 @@
       </w:rPr>
     </w:lvl>
   </w:abstractNum>
-  <w:abstractNum w:abstractNumId="3" w15:restartNumberingAfterBreak="0">
+  <w:abstractNum w:abstractNumId="3">
     <w:nsid w:val="13E43DC2"/>
     <w:multiLevelType w:val="hybridMultilevel"/>
     <w:tmpl w:val="1150799C"/>
@@ -12625,7 +13044,7 @@
       </w:rPr>
     </w:lvl>
   </w:abstractNum>
-  <w:abstractNum w:abstractNumId="4" w15:restartNumberingAfterBreak="0">
+  <w:abstractNum w:abstractNumId="4">
     <w:nsid w:val="1A6D7A85"/>
     <w:multiLevelType w:val="hybridMultilevel"/>
     <w:tmpl w:val="ABFC8FF6"/>
@@ -12714,7 +13133,7 @@
       </w:pPr>
     </w:lvl>
   </w:abstractNum>
-  <w:abstractNum w:abstractNumId="5" w15:restartNumberingAfterBreak="0">
+  <w:abstractNum w:abstractNumId="5">
     <w:nsid w:val="249E0136"/>
     <w:multiLevelType w:val="hybridMultilevel"/>
     <w:tmpl w:val="66DA2218"/>
@@ -12827,7 +13246,7 @@
       </w:rPr>
     </w:lvl>
   </w:abstractNum>
-  <w:abstractNum w:abstractNumId="6" w15:restartNumberingAfterBreak="0">
+  <w:abstractNum w:abstractNumId="6">
     <w:nsid w:val="345E2850"/>
     <w:multiLevelType w:val="hybridMultilevel"/>
     <w:tmpl w:val="7EF86222"/>
@@ -12940,7 +13359,7 @@
       </w:rPr>
     </w:lvl>
   </w:abstractNum>
-  <w:abstractNum w:abstractNumId="7" w15:restartNumberingAfterBreak="0">
+  <w:abstractNum w:abstractNumId="7">
     <w:nsid w:val="34AA1EBF"/>
     <w:multiLevelType w:val="hybridMultilevel"/>
     <w:tmpl w:val="71C2A3F4"/>
@@ -13053,7 +13472,7 @@
       </w:rPr>
     </w:lvl>
   </w:abstractNum>
-  <w:abstractNum w:abstractNumId="8" w15:restartNumberingAfterBreak="0">
+  <w:abstractNum w:abstractNumId="8">
     <w:nsid w:val="3631322D"/>
     <w:multiLevelType w:val="hybridMultilevel"/>
     <w:tmpl w:val="3314F7DE"/>
@@ -13166,7 +13585,7 @@
       </w:rPr>
     </w:lvl>
   </w:abstractNum>
-  <w:abstractNum w:abstractNumId="9" w15:restartNumberingAfterBreak="0">
+  <w:abstractNum w:abstractNumId="9">
     <w:nsid w:val="37D81162"/>
     <w:multiLevelType w:val="hybridMultilevel"/>
     <w:tmpl w:val="9B16371C"/>
@@ -13255,7 +13674,7 @@
       </w:pPr>
     </w:lvl>
   </w:abstractNum>
-  <w:abstractNum w:abstractNumId="10" w15:restartNumberingAfterBreak="0">
+  <w:abstractNum w:abstractNumId="10">
     <w:nsid w:val="46CB2604"/>
     <w:multiLevelType w:val="hybridMultilevel"/>
     <w:tmpl w:val="3D0436D6"/>
@@ -13368,7 +13787,7 @@
       </w:rPr>
     </w:lvl>
   </w:abstractNum>
-  <w:abstractNum w:abstractNumId="11" w15:restartNumberingAfterBreak="0">
+  <w:abstractNum w:abstractNumId="11">
     <w:nsid w:val="5B9E0ECB"/>
     <w:multiLevelType w:val="hybridMultilevel"/>
     <w:tmpl w:val="5B7AAFDC"/>
@@ -13481,7 +13900,7 @@
       </w:rPr>
     </w:lvl>
   </w:abstractNum>
-  <w:abstractNum w:abstractNumId="12" w15:restartNumberingAfterBreak="0">
+  <w:abstractNum w:abstractNumId="12">
     <w:nsid w:val="66E109C8"/>
     <w:multiLevelType w:val="multilevel"/>
     <w:tmpl w:val="04090025"/>
@@ -13619,7 +14038,7 @@
 </file>
 
 <file path=word/styles.xml><?xml version="1.0" encoding="utf-8"?>
-<w:styles xmlns:mc="http://schemas.openxmlformats.org/markup-compatibility/2006" xmlns:r="http://schemas.openxmlformats.org/officeDocument/2006/relationships" xmlns:w="http://schemas.openxmlformats.org/wordprocessingml/2006/main" xmlns:w14="http://schemas.microsoft.com/office/word/2010/wordml" xmlns:w15="http://schemas.microsoft.com/office/word/2012/wordml" xmlns:w16cid="http://schemas.microsoft.com/office/word/2016/wordml/cid" xmlns:w16se="http://schemas.microsoft.com/office/word/2015/wordml/symex" mc:Ignorable="w14 w15 w16se w16cid">
+<w:styles xmlns:mc="http://schemas.openxmlformats.org/markup-compatibility/2006" xmlns:r="http://schemas.openxmlformats.org/officeDocument/2006/relationships" xmlns:w="http://schemas.openxmlformats.org/wordprocessingml/2006/main" xmlns:w14="http://schemas.microsoft.com/office/word/2010/wordml" xmlns:w15="http://schemas.microsoft.com/office/word/2012/wordml" mc:Ignorable="w14 w15">
   <w:docDefaults>
     <w:rPrDefault>
       <w:rPr>
@@ -13635,7 +14054,7 @@
       </w:pPr>
     </w:pPrDefault>
   </w:docDefaults>
-  <w:latentStyles w:defLockedState="0" w:defUIPriority="99" w:defSemiHidden="0" w:defUnhideWhenUsed="0" w:defQFormat="0" w:count="375">
+  <w:latentStyles w:defLockedState="0" w:defUIPriority="99" w:defSemiHidden="0" w:defUnhideWhenUsed="0" w:defQFormat="0" w:count="371">
     <w:lsdException w:name="Normal" w:uiPriority="0" w:qFormat="1"/>
     <w:lsdException w:name="heading 1" w:uiPriority="9" w:qFormat="1"/>
     <w:lsdException w:name="heading 2" w:semiHidden="1" w:uiPriority="9" w:unhideWhenUsed="1" w:qFormat="1"/>
@@ -14007,10 +14426,6 @@
     <w:lsdException w:name="List Table 5 Dark Accent 6" w:uiPriority="50"/>
     <w:lsdException w:name="List Table 6 Colorful Accent 6" w:uiPriority="51"/>
     <w:lsdException w:name="List Table 7 Colorful Accent 6" w:uiPriority="52"/>
-    <w:lsdException w:name="Mention" w:semiHidden="1" w:unhideWhenUsed="1"/>
-    <w:lsdException w:name="Smart Hyperlink" w:semiHidden="1" w:unhideWhenUsed="1"/>
-    <w:lsdException w:name="Hashtag" w:semiHidden="1" w:unhideWhenUsed="1"/>
-    <w:lsdException w:name="Unresolved Mention" w:semiHidden="1" w:unhideWhenUsed="1"/>
   </w:latentStyles>
   <w:style w:type="paragraph" w:default="1" w:styleId="Normal">
     <w:name w:val="Normal"/>
@@ -14601,6 +15016,7 @@
       <w:spacing w:after="0" w:line="240" w:lineRule="auto"/>
     </w:pPr>
     <w:tblPr>
+      <w:tblInd w:w="0" w:type="dxa"/>
       <w:tblBorders>
         <w:top w:val="single" w:sz="4" w:space="0" w:color="auto"/>
         <w:left w:val="single" w:sz="4" w:space="0" w:color="auto"/>
@@ -14609,6 +15025,12 @@
         <w:insideH w:val="single" w:sz="4" w:space="0" w:color="auto"/>
         <w:insideV w:val="single" w:sz="4" w:space="0" w:color="auto"/>
       </w:tblBorders>
+      <w:tblCellMar>
+        <w:top w:w="0" w:type="dxa"/>
+        <w:left w:w="108" w:type="dxa"/>
+        <w:bottom w:w="0" w:type="dxa"/>
+        <w:right w:w="108" w:type="dxa"/>
+      </w:tblCellMar>
     </w:tblPr>
   </w:style>
   <w:style w:type="table" w:styleId="GridTable1Light-Accent1">
@@ -14622,6 +15044,7 @@
     <w:tblPr>
       <w:tblStyleRowBandSize w:val="1"/>
       <w:tblStyleColBandSize w:val="1"/>
+      <w:tblInd w:w="0" w:type="dxa"/>
       <w:tblBorders>
         <w:top w:val="single" w:sz="4" w:space="0" w:color="B4C6E7" w:themeColor="accent1" w:themeTint="66"/>
         <w:left w:val="single" w:sz="4" w:space="0" w:color="B4C6E7" w:themeColor="accent1" w:themeTint="66"/>
@@ -14630,6 +15053,12 @@
         <w:insideH w:val="single" w:sz="4" w:space="0" w:color="B4C6E7" w:themeColor="accent1" w:themeTint="66"/>
         <w:insideV w:val="single" w:sz="4" w:space="0" w:color="B4C6E7" w:themeColor="accent1" w:themeTint="66"/>
       </w:tblBorders>
+      <w:tblCellMar>
+        <w:top w:w="0" w:type="dxa"/>
+        <w:left w:w="108" w:type="dxa"/>
+        <w:bottom w:w="0" w:type="dxa"/>
+        <w:right w:w="108" w:type="dxa"/>
+      </w:tblCellMar>
     </w:tblPr>
     <w:tblStylePr w:type="firstRow">
       <w:rPr>
@@ -14937,7 +15366,7 @@
 </file>
 
 <file path=customXml/itemProps1.xml><?xml version="1.0" encoding="utf-8"?>
-<ds:datastoreItem xmlns:ds="http://schemas.openxmlformats.org/officeDocument/2006/customXml" ds:itemID="{541E988E-5362-41FB-B0FA-9E2058FF4EF4}">
+<ds:datastoreItem xmlns:ds="http://schemas.openxmlformats.org/officeDocument/2006/customXml" ds:itemID="{E3EF79AA-0463-4E01-A67C-1105F11D4BB9}">
   <ds:schemaRefs>
     <ds:schemaRef ds:uri="http://schemas.openxmlformats.org/officeDocument/2006/bibliography"/>
   </ds:schemaRefs>

</xml_diff>